<commit_message>
IT Work summary has been added. Signed-off-by: BmcphersonRMIT <s3921902@student.rmit.edu.au>
</commit_message>
<xml_diff>
--- a/collation/20211016 - Draft Assigment without endnotes.docx
+++ b/collation/20211016 - Draft Assigment without endnotes.docx
@@ -89,7 +89,7 @@
                                     <w:sz w:val="28"/>
                                     <w:szCs w:val="28"/>
                                   </w:rPr>
-                                  <w:t xml:space="preserve">Ahmet Akgun, Brandin </w:t>
+                                  <w:t xml:space="preserve">Ahmet </w:t>
                                 </w:r>
                                 <w:proofErr w:type="spellStart"/>
                                 <w:r>
@@ -100,7 +100,7 @@
                                     <w:sz w:val="28"/>
                                     <w:szCs w:val="28"/>
                                   </w:rPr>
-                                  <w:t>Mcpherson</w:t>
+                                  <w:t>Akgun</w:t>
                                 </w:r>
                                 <w:proofErr w:type="spellEnd"/>
                                 <w:r>
@@ -111,7 +111,29 @@
                                     <w:sz w:val="28"/>
                                     <w:szCs w:val="28"/>
                                   </w:rPr>
-                                  <w:t>,</w:t>
+                                  <w:t xml:space="preserve">, </w:t>
+                                </w:r>
+                                <w:proofErr w:type="spellStart"/>
+                                <w:r>
+                                  <w:rPr>
+                                    <w:rFonts w:ascii="Amasis MT Pro" w:hAnsi="Amasis MT Pro"/>
+                                    <w:i/>
+                                    <w:iCs/>
+                                    <w:sz w:val="28"/>
+                                    <w:szCs w:val="28"/>
+                                  </w:rPr>
+                                  <w:t>Brandin</w:t>
+                                </w:r>
+                                <w:proofErr w:type="spellEnd"/>
+                                <w:r>
+                                  <w:rPr>
+                                    <w:rFonts w:ascii="Amasis MT Pro" w:hAnsi="Amasis MT Pro"/>
+                                    <w:i/>
+                                    <w:iCs/>
+                                    <w:sz w:val="28"/>
+                                    <w:szCs w:val="28"/>
+                                  </w:rPr>
+                                  <w:t xml:space="preserve"> Mcpherson,</w:t>
                                 </w:r>
                               </w:p>
                               <w:p>
@@ -3811,25 +3833,7 @@
           <w:szCs w:val="24"/>
         </w:rPr>
         <w:lastRenderedPageBreak/>
-        <w:t>such as C and C++</w:t>
-      </w:r>
-      <w:proofErr w:type="gramStart"/>
-      <w:r>
-        <w:rPr>
-          <w:rFonts w:ascii="Arial" w:hAnsi="Arial" w:cs="Arial"/>
-          <w:sz w:val="24"/>
-          <w:szCs w:val="24"/>
-        </w:rPr>
-        <w:t xml:space="preserve">.  </w:t>
-      </w:r>
-      <w:proofErr w:type="gramEnd"/>
-      <w:r>
-        <w:rPr>
-          <w:rFonts w:ascii="Arial" w:hAnsi="Arial" w:cs="Arial"/>
-          <w:sz w:val="24"/>
-          <w:szCs w:val="24"/>
-        </w:rPr>
-        <w:t xml:space="preserve">In the future, he sees himself becoming a firmware engineer which allows him to be involved with both hardware and software development. He currently lives in West Gippsland with his wife and child. </w:t>
+        <w:t xml:space="preserve">such as C and C++.  In the future, he sees himself becoming a firmware engineer which allows him to be involved with both hardware and software development. He currently lives in West Gippsland with his wife and child. </w:t>
       </w:r>
     </w:p>
     <w:p>
@@ -11030,14 +11034,27 @@
                             <w:r>
                               <w:t xml:space="preserve">Figure </w:t>
                             </w:r>
-                            <w:fldSimple w:instr=" SEQ Figure \* ARABIC ">
-                              <w:r>
-                                <w:rPr>
-                                  <w:noProof/>
-                                </w:rPr>
-                                <w:t>1</w:t>
-                              </w:r>
-                            </w:fldSimple>
+                            <w:r>
+                              <w:fldChar w:fldCharType="begin"/>
+                            </w:r>
+                            <w:r>
+                              <w:instrText xml:space="preserve"> SEQ Figure \* ARABIC </w:instrText>
+                            </w:r>
+                            <w:r>
+                              <w:fldChar w:fldCharType="separate"/>
+                            </w:r>
+                            <w:r>
+                              <w:rPr>
+                                <w:noProof/>
+                              </w:rPr>
+                              <w:t>1</w:t>
+                            </w:r>
+                            <w:r>
+                              <w:rPr>
+                                <w:noProof/>
+                              </w:rPr>
+                              <w:fldChar w:fldCharType="end"/>
+                            </w:r>
                             <w:r>
                               <w:t xml:space="preserve"> </w:t>
                             </w:r>
@@ -11097,10 +11114,7 @@
                               <w:t>,</w:t>
                             </w:r>
                             <w:r>
-                              <w:t xml:space="preserve"> </w:t>
-                            </w:r>
-                            <w:r>
-                              <w:t>5AD</w:t>
+                              <w:t xml:space="preserve"> 5AD</w:t>
                             </w:r>
                           </w:p>
                         </w:txbxContent>
@@ -17508,18 +17522,8 @@
           <w:b w:val="0"/>
           <w:color w:val="auto"/>
         </w:rPr>
-        <w:t xml:space="preserve"> for your information</w:t>
-      </w:r>
-      <w:proofErr w:type="gramStart"/>
-      <w:r>
-        <w:rPr>
-          <w:rFonts w:cs="Arial"/>
-          <w:b w:val="0"/>
-          <w:color w:val="auto"/>
-        </w:rPr>
-        <w:t>.  </w:t>
-      </w:r>
-      <w:proofErr w:type="gramEnd"/>
+        <w:t xml:space="preserve"> for your information.  </w:t>
+      </w:r>
     </w:p>
     <w:p>
       <w:pPr>
@@ -18184,14 +18188,27 @@
                             <w:r>
                               <w:t xml:space="preserve">Figure </w:t>
                             </w:r>
-                            <w:fldSimple w:instr=" SEQ Figure \* ARABIC ">
-                              <w:r>
-                                <w:rPr>
-                                  <w:noProof/>
-                                </w:rPr>
-                                <w:t>2</w:t>
-                              </w:r>
-                            </w:fldSimple>
+                            <w:r>
+                              <w:fldChar w:fldCharType="begin"/>
+                            </w:r>
+                            <w:r>
+                              <w:instrText xml:space="preserve"> SEQ Figure \* ARABIC </w:instrText>
+                            </w:r>
+                            <w:r>
+                              <w:fldChar w:fldCharType="separate"/>
+                            </w:r>
+                            <w:r>
+                              <w:rPr>
+                                <w:noProof/>
+                              </w:rPr>
+                              <w:t>2</w:t>
+                            </w:r>
+                            <w:r>
+                              <w:rPr>
+                                <w:noProof/>
+                              </w:rPr>
+                              <w:fldChar w:fldCharType="end"/>
+                            </w:r>
                             <w:r>
                               <w:t xml:space="preserve"> –</w:t>
                             </w:r>
@@ -20303,30 +20320,6 @@
     </w:p>
     <w:p>
       <w:pPr>
-        <w:keepNext/>
-        <w:framePr w:dropCap="drop" w:lines="2" w:wrap="around" w:vAnchor="text" w:hAnchor="text"/>
-        <w:spacing w:after="0" w:line="827" w:lineRule="exact"/>
-        <w:jc w:val="both"/>
-        <w:textAlignment w:val="baseline"/>
-        <w:rPr>
-          <w:rFonts w:ascii="Arial" w:hAnsi="Arial" w:cs="Arial"/>
-          <w:position w:val="2"/>
-          <w:sz w:val="84"/>
-          <w:szCs w:val="24"/>
-        </w:rPr>
-      </w:pPr>
-      <w:r>
-        <w:rPr>
-          <w:rFonts w:ascii="Arial" w:hAnsi="Arial" w:cs="Arial"/>
-          <w:position w:val="2"/>
-          <w:sz w:val="84"/>
-          <w:szCs w:val="24"/>
-        </w:rPr>
-        <w:t>W</w:t>
-      </w:r>
-    </w:p>
-    <w:p>
-      <w:pPr>
         <w:spacing w:line="360" w:lineRule="auto"/>
         <w:jc w:val="both"/>
         <w:rPr>
@@ -20335,16 +20328,36 @@
           <w:szCs w:val="24"/>
         </w:rPr>
       </w:pPr>
-      <w:r>
-        <w:rPr>
-          <w:rFonts w:ascii="Arial" w:hAnsi="Arial" w:cs="Arial"/>
-          <w:sz w:val="24"/>
-          <w:szCs w:val="24"/>
-        </w:rPr>
-        <w:t xml:space="preserve">e have interviewed Mr Martin Harrington on 8th October 2021 via Microsoft Teams. He is a system administrator from MS Queensland in Milton Brisbane QLD with approximately 15 years of working experience in the IT industry. Please find the interview transcripts and the link to </w:t>
+      <w:bookmarkStart w:id="16" w:name="_Toc85286578"/>
+      <w:bookmarkEnd w:id="15"/>
+      <w:r>
+        <w:rPr>
+          <w:rFonts w:ascii="Arial" w:hAnsi="Arial" w:cs="Arial"/>
+          <w:sz w:val="24"/>
+          <w:szCs w:val="24"/>
+        </w:rPr>
+        <w:t>For our IT Work, we Interviewed Mr. Martin Harrington who is a Systems administrator for MS Queensland and has 15 years of experience within the IT field. The Interview was conducted via Microsoft Teams and goes for roughly 30 minutes. We discussed on what his role entails as a systems administrator and some the daily tasks, challenges and rewards that come with the role. We asked what IT is like working with business professionals to gain some insight of what an IT team represented to a business. As University students, we thought to ask what his learnings at university in IT was like at the time and what were the current trends being taught which was rather interesting. What I really like about the interview was his prediction on technology in the future and this is where the interview began to feel natural and informal. As a team, we took a lot of useful information from the Interview and were very thankful that we had a great interviewee.</w:t>
+      </w:r>
+    </w:p>
+    <w:p>
+      <w:pPr>
+        <w:spacing w:line="360" w:lineRule="auto"/>
+        <w:jc w:val="both"/>
+        <w:rPr>
+          <w:rFonts w:ascii="Arial" w:hAnsi="Arial" w:cs="Arial"/>
+          <w:sz w:val="24"/>
+          <w:szCs w:val="24"/>
+        </w:rPr>
+      </w:pPr>
+      <w:r>
+        <w:rPr>
+          <w:rFonts w:ascii="Arial" w:hAnsi="Arial" w:cs="Arial"/>
+          <w:sz w:val="24"/>
+          <w:szCs w:val="24"/>
+        </w:rPr>
+        <w:t xml:space="preserve">The video is watchable via the following YouTube link </w:t>
       </w:r>
       <w:hyperlink r:id="rId32" w:history="1">
-        <w:proofErr w:type="spellStart"/>
         <w:r>
           <w:rPr>
             <w:rStyle w:val="Hyperlink"/>
@@ -20352,9 +20365,8 @@
             <w:sz w:val="24"/>
             <w:szCs w:val="24"/>
           </w:rPr>
-          <w:t>Youtube</w:t>
+          <w:t>YouTube</w:t>
         </w:r>
-        <w:proofErr w:type="spellEnd"/>
         <w:r>
           <w:rPr>
             <w:rStyle w:val="Hyperlink"/>
@@ -20367,11 +20379,52 @@
       </w:hyperlink>
       <w:r>
         <w:rPr>
-          <w:rFonts w:ascii="Arial" w:hAnsi="Arial" w:cs="Arial"/>
-          <w:sz w:val="24"/>
-          <w:szCs w:val="24"/>
-        </w:rPr>
-        <w:t xml:space="preserve"> in </w:t>
+          <w:rStyle w:val="Hyperlink"/>
+          <w:rFonts w:ascii="Arial" w:hAnsi="Arial" w:cs="Arial"/>
+          <w:szCs w:val="24"/>
+        </w:rPr>
+        <w:t xml:space="preserve"> </w:t>
+      </w:r>
+      <w:r>
+        <w:rPr>
+          <w:rStyle w:val="Hyperlink"/>
+          <w:rFonts w:ascii="Arial" w:hAnsi="Arial" w:cs="Arial"/>
+          <w:color w:val="auto"/>
+          <w:sz w:val="24"/>
+          <w:szCs w:val="24"/>
+          <w:u w:val="none"/>
+        </w:rPr>
+        <w:t>for the transcript,</w:t>
+      </w:r>
+      <w:r>
+        <w:rPr>
+          <w:rStyle w:val="Hyperlink"/>
+          <w:rFonts w:ascii="Arial" w:hAnsi="Arial" w:cs="Arial"/>
+          <w:color w:val="auto"/>
+          <w:szCs w:val="24"/>
+          <w:u w:val="none"/>
+        </w:rPr>
+        <w:t xml:space="preserve"> </w:t>
+      </w:r>
+      <w:r>
+        <w:rPr>
+          <w:rStyle w:val="Hyperlink"/>
+          <w:rFonts w:ascii="Arial" w:hAnsi="Arial" w:cs="Arial"/>
+          <w:color w:val="auto"/>
+          <w:sz w:val="24"/>
+          <w:szCs w:val="24"/>
+          <w:u w:val="none"/>
+        </w:rPr>
+        <w:t>please refer to</w:t>
+      </w:r>
+      <w:r>
+        <w:rPr>
+          <w:rStyle w:val="Hyperlink"/>
+          <w:rFonts w:ascii="Arial" w:hAnsi="Arial" w:cs="Arial"/>
+          <w:color w:val="auto"/>
+          <w:szCs w:val="24"/>
+        </w:rPr>
+        <w:t xml:space="preserve"> </w:t>
       </w:r>
       <w:hyperlink w:anchor="_Appendix_C" w:history="1">
         <w:r>
@@ -20381,24 +20434,51 @@
             <w:sz w:val="24"/>
             <w:szCs w:val="24"/>
           </w:rPr>
-          <w:t>Appendix C</w:t>
+          <w:t xml:space="preserve">Appendix </w:t>
+        </w:r>
+        <w:r>
+          <w:rPr>
+            <w:rStyle w:val="Hyperlink"/>
+            <w:rFonts w:ascii="Arial" w:hAnsi="Arial" w:cs="Arial"/>
+            <w:color w:val="auto"/>
+            <w:sz w:val="24"/>
+            <w:szCs w:val="24"/>
+          </w:rPr>
+          <w:t>C</w:t>
         </w:r>
       </w:hyperlink>
       <w:r>
         <w:rPr>
-          <w:rFonts w:ascii="Arial" w:hAnsi="Arial" w:cs="Arial"/>
-          <w:sz w:val="24"/>
-          <w:szCs w:val="24"/>
-        </w:rPr>
-        <w:t xml:space="preserve"> of this report.</w:t>
-      </w:r>
-      <w:bookmarkEnd w:id="15"/>
+          <w:rStyle w:val="Hyperlink"/>
+          <w:rFonts w:ascii="Arial" w:hAnsi="Arial" w:cs="Arial"/>
+          <w:szCs w:val="24"/>
+        </w:rPr>
+        <w:t xml:space="preserve"> </w:t>
+      </w:r>
+      <w:r>
+        <w:rPr>
+          <w:rStyle w:val="Hyperlink"/>
+          <w:rFonts w:ascii="Arial" w:hAnsi="Arial" w:cs="Arial"/>
+          <w:color w:val="auto"/>
+          <w:sz w:val="24"/>
+          <w:szCs w:val="24"/>
+          <w:u w:val="none"/>
+        </w:rPr>
+        <w:t>of this report.</w:t>
+      </w:r>
+      <w:r>
+        <w:rPr>
+          <w:rStyle w:val="Hyperlink"/>
+          <w:rFonts w:ascii="Arial" w:hAnsi="Arial" w:cs="Arial"/>
+          <w:szCs w:val="24"/>
+        </w:rPr>
+        <w:t xml:space="preserve"> </w:t>
+      </w:r>
     </w:p>
     <w:p>
       <w:pPr>
         <w:pStyle w:val="Heading1"/>
       </w:pPr>
-      <w:bookmarkStart w:id="16" w:name="_Toc85286578"/>
       <w:r>
         <w:t xml:space="preserve">IT </w:t>
       </w:r>
@@ -20670,7 +20750,18 @@
           <w:szCs w:val="24"/>
           <w:shd w:val="clear" w:color="auto" w:fill="FFFFFF"/>
         </w:rPr>
-        <w:t xml:space="preserve"> and make meaning from a large volume of data. It is often purported that they do this in a way that mimics human behaviour and methodology. “Machine learning is an umbrella term that refers to a broad range of algorithms that perform intelligent predictions based on a data set. These data sets are often large, perhaps consisting of millions of unique data points. Recent progress in machine learning has attained what appears to be a human level of semantic understanding and information extraction, and sometimes the ability to detect abstract patterns with greater accuracy than human experts”</w:t>
+        <w:t xml:space="preserve"> and make meaning from a large volume of data. It is often purported that they do this in a way that mimics human behaviour and methodology. “Machine learning is an umbrella term that refers to a broad range of algorithms that perform intelligent predictions based on a data set. These data sets are often large, perhaps consisting </w:t>
+      </w:r>
+      <w:r>
+        <w:rPr>
+          <w:rFonts w:ascii="Arial" w:hAnsi="Arial" w:cs="Arial"/>
+          <w:color w:val="000000"/>
+          <w:sz w:val="24"/>
+          <w:szCs w:val="24"/>
+          <w:shd w:val="clear" w:color="auto" w:fill="FFFFFF"/>
+        </w:rPr>
+        <w:lastRenderedPageBreak/>
+        <w:t>of millions of unique data points. Recent progress in machine learning has attained what appears to be a human level of semantic understanding and information extraction, and sometimes the ability to detect abstract patterns with greater accuracy than human experts”</w:t>
       </w:r>
       <w:sdt>
         <w:sdtPr>
@@ -20874,16 +20965,7 @@
           <w:sz w:val="24"/>
           <w:szCs w:val="24"/>
         </w:rPr>
-        <w:t xml:space="preserve"> It </w:t>
-      </w:r>
-      <w:r>
-        <w:rPr>
-          <w:rFonts w:ascii="Arial" w:hAnsi="Arial" w:cs="Arial"/>
-          <w:sz w:val="24"/>
-          <w:szCs w:val="24"/>
-        </w:rPr>
-        <w:lastRenderedPageBreak/>
-        <w:t xml:space="preserve">is the way by which a machine collects, collates, and acts on information it receives from artificial sensors. What makes it different from natural intelligence is that the processing is done entirely through artificial means and sensors. Artificial intelligence allows information to be collected by a machine’s software and hardware, usually a type of sensor, to be used by the machine to learn. This differs from machine learning, where its intent is to maximise the self-cognition of a machine with little to no human intervention. Unlike other types of artificial intelligence, machine learning does not require intensive programming and it allows a machine to learn by itself. This allows a machine to learn by itself. </w:t>
+        <w:t xml:space="preserve"> It is the way by which a machine collects, collates, and acts on information it receives from artificial sensors. What makes it different from natural intelligence is that the processing is done entirely through artificial means and sensors. Artificial intelligence allows information to be collected by a machine’s software and hardware, usually a type of sensor, to be used by the machine to learn. This differs from machine learning, where its intent is to maximise the self-cognition of a machine with little to no human intervention. Unlike other types of artificial intelligence, machine learning does not require intensive programming and it allows a machine to learn by itself. This allows a machine to learn by itself. </w:t>
       </w:r>
     </w:p>
     <w:p>
@@ -21034,6 +21116,7 @@
           <w:sz w:val="24"/>
           <w:szCs w:val="24"/>
         </w:rPr>
+        <w:lastRenderedPageBreak/>
         <w:t xml:space="preserve">The understanding and development of machine learning has diversified greatly over the past couple of years. Recent discoveries have branched into new areas of study such as: automated machine learning, neural </w:t>
       </w:r>
       <w:proofErr w:type="gramStart"/>
@@ -21098,7 +21181,6 @@
           <w:sz w:val="24"/>
           <w:szCs w:val="24"/>
         </w:rPr>
-        <w:lastRenderedPageBreak/>
         <w:t xml:space="preserve">Neural networks are designed to emulate structures </w:t>
       </w:r>
       <w:proofErr w:type="gramStart"/>
@@ -21211,6 +21293,7 @@
           <w:sz w:val="24"/>
           <w:szCs w:val="24"/>
         </w:rPr>
+        <w:lastRenderedPageBreak/>
         <w:t xml:space="preserve">A machine can be programmed to learn based on the data it is fed. If you need a machine to learn to recognise a street scene and to navigate using modern roadways, then it must be fed the required information. In this instance, the field of study of Computer Vision is applied. Computer vision can be broken down into three separate categories: semantic segmentation, image classification and object detection. </w:t>
       </w:r>
     </w:p>
@@ -21372,17 +21455,6 @@
           <w:shd w:val="clear" w:color="auto" w:fill="FFFFFF"/>
         </w:rPr>
         <w:br/>
-      </w:r>
-      <w:r>
-        <w:rPr>
-          <w:rFonts w:ascii="Arial" w:hAnsi="Arial" w:cs="Arial"/>
-          <w:color w:val="292929"/>
-          <w:spacing w:val="-1"/>
-          <w:sz w:val="24"/>
-          <w:szCs w:val="24"/>
-          <w:shd w:val="clear" w:color="auto" w:fill="FFFFFF"/>
-        </w:rPr>
-        <w:lastRenderedPageBreak/>
         <w:t>An example of which can be seen below.</w:t>
       </w:r>
     </w:p>
@@ -21754,7 +21826,16 @@
           <w:sz w:val="24"/>
           <w:szCs w:val="24"/>
         </w:rPr>
-        <w:t>. In this sense, image classification might be used to feed data of a certain data type to an object detection machine learning algorithm to help it develop.</w:t>
+        <w:t xml:space="preserve">. In this sense, image classification might </w:t>
+      </w:r>
+      <w:r>
+        <w:rPr>
+          <w:rFonts w:ascii="Arial" w:hAnsi="Arial" w:cs="Arial"/>
+          <w:sz w:val="24"/>
+          <w:szCs w:val="24"/>
+        </w:rPr>
+        <w:lastRenderedPageBreak/>
+        <w:t>be used to feed data of a certain data type to an object detection machine learning algorithm to help it develop.</w:t>
       </w:r>
     </w:p>
     <w:p>
@@ -21853,7 +21934,6 @@
           <w:sz w:val="24"/>
           <w:szCs w:val="24"/>
         </w:rPr>
-        <w:lastRenderedPageBreak/>
         <w:t>While natural language processing is a large field of study, “all of them (the different fields of study within NLP) try to deduct some meaning from our language and perform calculations based on our language and its components. Algorithms based on NLP can be found in various applications and industries. Just to name a few applications which you might encounter every day such as translators, social media monitoring, chatbots, spam filters, grammar check in Microsoft word or messengers and virtual assistants.”</w:t>
       </w:r>
       <w:sdt>
@@ -22000,16 +22080,8 @@
           <w:sz w:val="24"/>
           <w:szCs w:val="24"/>
         </w:rPr>
-        <w:t xml:space="preserve">Machine learning will enhance an organisation’s data processing capabilities, thus increasing the productivity and profitability of a businesses. Marketing departments will have access to more specific information on the targeted demographics that would be interested in their products, providing them will more relevant statistics on markets and market behaviour. Production departments will have greater amounts of technical data available to them concerning the materials and techniques used to manufacture goods. Automated assembly lines will be assisted not only by human operators but learning machines that will enable power usage, material distribution and workflow optimisation. </w:t>
-      </w:r>
-      <w:r>
-        <w:rPr>
-          <w:rFonts w:ascii="Arial" w:hAnsi="Arial" w:cs="Arial"/>
-          <w:sz w:val="24"/>
-          <w:szCs w:val="24"/>
-        </w:rPr>
         <w:lastRenderedPageBreak/>
-        <w:t xml:space="preserve">Logistics companies will have navigation systems augmented with learning machines, creating delivery routes with live traffic information, reducing delivery times and fuel consumption of their shipments. These examples showcase the value of machine learning in enabling us to efficiently and effectively utilise large datasets to achieve outcomes in a range of different industries. </w:t>
+        <w:t xml:space="preserve">Machine learning will enhance an organisation’s data processing capabilities, thus increasing the productivity and profitability of a businesses. Marketing departments will have access to more specific information on the targeted demographics that would be interested in their products, providing them will more relevant statistics on markets and market behaviour. Production departments will have greater amounts of technical data available to them concerning the materials and techniques used to manufacture goods. Automated assembly lines will be assisted not only by human operators but learning machines that will enable power usage, material distribution and workflow optimisation. Logistics companies will have navigation systems augmented with learning machines, creating delivery routes with live traffic information, reducing delivery times and fuel consumption of their shipments. These examples showcase the value of machine learning in enabling us to efficiently and effectively utilise large datasets to achieve outcomes in a range of different industries. </w:t>
       </w:r>
     </w:p>
     <w:p>
@@ -22149,6 +22221,7 @@
           <w:sz w:val="24"/>
           <w:szCs w:val="24"/>
         </w:rPr>
+        <w:lastRenderedPageBreak/>
         <w:t>At this early stage, machine learning and natural language processing are not able to fully comprehend or grasp linguistic meanings in certain situations, but as develop they will become much more efficient assistants. Goods purchased from online-stores will reach homes quicker than ever before through machine learned route optimisation. Customers will also be provided more accurate delivery timelines and will be able track an items route in real-time.</w:t>
       </w:r>
     </w:p>
@@ -22172,16 +22245,7 @@
           <w:sz w:val="24"/>
           <w:szCs w:val="24"/>
         </w:rPr>
-        <w:t xml:space="preserve">When protective programs that defend our IT devices from malicious software are </w:t>
-      </w:r>
-      <w:r>
-        <w:rPr>
-          <w:rFonts w:ascii="Arial" w:hAnsi="Arial" w:cs="Arial"/>
-          <w:sz w:val="24"/>
-          <w:szCs w:val="24"/>
-        </w:rPr>
-        <w:lastRenderedPageBreak/>
-        <w:t>augmented with deep learning machines, they will provide an even greater line of defence. They will be empowered to do this by reacting in real-time more efficiently, drawing on thousands of different dataset scenarios. Machine taught anti-virus programs will be able to better identify and defend from threats as ill-intended hackers attempt to infiltrate a person’s IT system. By being one step ahead of attackers these programs will operate in both a proactive and protective manner.</w:t>
+        <w:t>When protective programs that defend our IT devices from malicious software are augmented with deep learning machines, they will provide an even greater line of defence. They will be empowered to do this by reacting in real-time more efficiently, drawing on thousands of different dataset scenarios. Machine taught anti-virus programs will be able to better identify and defend from threats as ill-intended hackers attempt to infiltrate a person’s IT system. By being one step ahead of attackers these programs will operate in both a proactive and protective manner.</w:t>
       </w:r>
     </w:p>
     <w:p>
@@ -22518,6 +22582,7 @@
       </w:pPr>
       <w:bookmarkStart w:id="19" w:name="Natural_Language_Processing"/>
       <w:r>
+        <w:lastRenderedPageBreak/>
         <w:t>Natural Language Processing (NLP)</w:t>
       </w:r>
     </w:p>
@@ -22572,18 +22637,7 @@
           <w:szCs w:val="24"/>
           <w:shd w:val="clear" w:color="auto" w:fill="FFFFFF"/>
         </w:rPr>
-        <w:t xml:space="preserve">, Pawar and Mishra, 2013). Thereby, the field of natural language processing is the understanding of the interaction between a human’s language </w:t>
-      </w:r>
-      <w:r>
-        <w:rPr>
-          <w:rFonts w:ascii="Arial" w:hAnsi="Arial" w:cs="Arial"/>
-          <w:color w:val="000000"/>
-          <w:sz w:val="24"/>
-          <w:szCs w:val="24"/>
-          <w:shd w:val="clear" w:color="auto" w:fill="FFFFFF"/>
-        </w:rPr>
-        <w:lastRenderedPageBreak/>
-        <w:t xml:space="preserve">input; a computer’s understanding of that input; then subsequently the computer’s language-based outputs; based on its understanding of the original inputs. </w:t>
+        <w:t xml:space="preserve">, Pawar and Mishra, 2013). Thereby, the field of natural language processing is the understanding of the interaction between a human’s language input; a computer’s understanding of that input; then subsequently the computer’s language-based outputs; based on its understanding of the original inputs. </w:t>
       </w:r>
       <w:r>
         <w:rPr>
@@ -22722,7 +22776,18 @@
           <w:szCs w:val="24"/>
           <w:shd w:val="clear" w:color="auto" w:fill="FFFFFF"/>
         </w:rPr>
-        <w:t xml:space="preserve">Most smartphone users today would be familiar with virtual assistants such as Bixby or Siri, both of which use natural language processing to understand and implement voice commands given by a user. The creation of these virtual assistants is indicative of the massive developments in the technology from its first iteration in Radio Rex nearly 100 years before. Both Siri and Bixby can to complex statements, not simply single </w:t>
+        <w:t xml:space="preserve">Most smartphone users today would be familiar with virtual assistants such as Bixby or Siri, both of which use natural language processing to understand and implement </w:t>
+      </w:r>
+      <w:r>
+        <w:rPr>
+          <w:rFonts w:ascii="Arial" w:hAnsi="Arial" w:cs="Arial"/>
+          <w:color w:val="000000"/>
+          <w:sz w:val="24"/>
+          <w:szCs w:val="24"/>
+          <w:shd w:val="clear" w:color="auto" w:fill="FFFFFF"/>
+        </w:rPr>
+        <w:lastRenderedPageBreak/>
+        <w:t xml:space="preserve">voice commands given by a user. The creation of these virtual assistants is indicative of the massive developments in the technology from its first iteration in Radio Rex nearly 100 years before. Both Siri and Bixby can to complex statements, not simply single </w:t>
       </w:r>
       <w:proofErr w:type="gramStart"/>
       <w:r>
@@ -22766,18 +22831,7 @@
           <w:szCs w:val="24"/>
           <w:shd w:val="clear" w:color="auto" w:fill="FFFFFF"/>
         </w:rPr>
-        <w:t xml:space="preserve"> all help to collect and collate data on natural language; every time a user interacts with one, they are giving permission to those applications (and by extension the companies that own that software) to use and collect their speech in to further develop the applications. Doing this builds a database of human speech inputs, increasing the </w:t>
-      </w:r>
-      <w:r>
-        <w:rPr>
-          <w:rFonts w:ascii="Arial" w:hAnsi="Arial" w:cs="Arial"/>
-          <w:color w:val="000000"/>
-          <w:sz w:val="24"/>
-          <w:szCs w:val="24"/>
-          <w:shd w:val="clear" w:color="auto" w:fill="FFFFFF"/>
-        </w:rPr>
-        <w:lastRenderedPageBreak/>
-        <w:t>knowledge base for the applications to learn from, furthering their understanding of the natural language inputs given to them, creating a cyclical learning environment. As proliferation of the virtual assistant increases so does its knowledge base and by extension its ability to interpret and accurately understand natural language inputs.</w:t>
+        <w:t xml:space="preserve"> all help to collect and collate data on natural language; every time a user interacts with one, they are giving permission to those applications (and by extension the companies that own that software) to use and collect their speech in to further develop the applications. Doing this builds a database of human speech inputs, increasing the knowledge base for the applications to learn from, furthering their understanding of the natural language inputs given to them, creating a cyclical learning environment. As proliferation of the virtual assistant increases so does its knowledge base and by extension its ability to interpret and accurately understand natural language inputs.</w:t>
       </w:r>
     </w:p>
     <w:p>
@@ -22964,25 +23018,16 @@
           <w:sz w:val="24"/>
           <w:szCs w:val="24"/>
         </w:rPr>
-        <w:t>The Turing Test is a “test of a machine’s ability to exhibit intelligent behaviour equivalent to, or indistinguishable from, that of a human” (Turing test - Wikipedia, 2021). The standard Turing test involves two people and one machine</w:t>
-      </w:r>
-      <w:proofErr w:type="gramStart"/>
-      <w:r>
-        <w:rPr>
-          <w:rFonts w:ascii="Arial" w:hAnsi="Arial" w:cs="Arial"/>
-          <w:sz w:val="24"/>
-          <w:szCs w:val="24"/>
-        </w:rPr>
-        <w:t xml:space="preserve">.  </w:t>
-      </w:r>
-      <w:proofErr w:type="gramEnd"/>
-      <w:r>
-        <w:rPr>
-          <w:rFonts w:ascii="Arial" w:hAnsi="Arial" w:cs="Arial"/>
-          <w:sz w:val="24"/>
-          <w:szCs w:val="24"/>
-        </w:rPr>
-        <w:t xml:space="preserve">Person 1 interacts with person 2 and the machine; then using the responses from both person 2 and the machine, determines which is the machine and which is the person. If person 1 is unable to come to a reliable conclusion about which is which after the interactions, then the machine passes the test. In a more realistic context, it can be difficult for a user to tell if the chatbot they are interacting with on a website is a real person or simply a chatbot. The line is becoming increasingly more blurred as the technology behind Chatbots and the natural language processing they employ develops. </w:t>
+        <w:t xml:space="preserve">The Turing Test is a “test of a machine’s ability to exhibit intelligent behaviour equivalent to, or indistinguishable from, that of a human” (Turing test - Wikipedia, 2021). The standard Turing test involves two people and one machine.  Person 1 interacts with person 2 and the machine; then using the responses from both person 2 and the machine, determines which is the machine and which is the person. If person 1 is unable </w:t>
+      </w:r>
+      <w:r>
+        <w:rPr>
+          <w:rFonts w:ascii="Arial" w:hAnsi="Arial" w:cs="Arial"/>
+          <w:sz w:val="24"/>
+          <w:szCs w:val="24"/>
+        </w:rPr>
+        <w:lastRenderedPageBreak/>
+        <w:t xml:space="preserve">to come to a reliable conclusion about which is which after the interactions, then the machine passes the test. In a more realistic context, it can be difficult for a user to tell if the chatbot they are interacting with on a website is a real person or simply a chatbot. The line is becoming increasingly more blurred as the technology behind Chatbots and the natural language processing they employ develops. </w:t>
       </w:r>
     </w:p>
     <w:p>
@@ -23001,16 +23046,7 @@
           <w:sz w:val="24"/>
           <w:szCs w:val="24"/>
         </w:rPr>
-        <w:t xml:space="preserve">As a concept, a Chatterbot is something that most internet users would be familiar with on some level. Most people have visited a website before and seen the small window </w:t>
-      </w:r>
-      <w:r>
-        <w:rPr>
-          <w:rFonts w:ascii="Arial" w:hAnsi="Arial" w:cs="Arial"/>
-          <w:sz w:val="24"/>
-          <w:szCs w:val="24"/>
-        </w:rPr>
-        <w:lastRenderedPageBreak/>
-        <w:t xml:space="preserve">pop up on the screen “A service agent is here to help you”, sometimes they can be obnoxious and sometimes they can be helpful. If you have ever interacted with one before you will be familiar with the </w:t>
+        <w:t xml:space="preserve">As a concept, a Chatterbot is something that most internet users would be familiar with on some level. Most people have visited a website before and seen the small window pop up on the screen “A service agent is here to help you”, sometimes they can be obnoxious and sometimes they can be helpful. If you have ever interacted with one before you will be familiar with the </w:t>
       </w:r>
       <w:proofErr w:type="gramStart"/>
       <w:r>
@@ -23103,7 +23139,16 @@
           <w:sz w:val="24"/>
           <w:szCs w:val="24"/>
         </w:rPr>
-        <w:t>There can often by confusion from a customer’s perspective about whether they are dealing with an actual person or a Chatterbot. While many companies do go to the lengths of explaining that their digital help assistants may be a Chatterbot, some do not, which is something that a consumer may find problematic if they try to use complex sentence structure, syntax or colloquial terms while interacting with the Chatterbot. This will cause the Chatterbot to misunderstand or read the wrong input, causing it to rely on incorrect information or miss the point of a statement or question entirely.</w:t>
+        <w:t xml:space="preserve">There can often by confusion from a customer’s perspective about whether they are dealing with an actual person or a Chatterbot. While many companies do go to the lengths of explaining that their digital help assistants may be a Chatterbot, some do not, which is something that a consumer may find problematic if they try to use </w:t>
+      </w:r>
+      <w:r>
+        <w:rPr>
+          <w:rFonts w:ascii="Arial" w:hAnsi="Arial" w:cs="Arial"/>
+          <w:sz w:val="24"/>
+          <w:szCs w:val="24"/>
+        </w:rPr>
+        <w:lastRenderedPageBreak/>
+        <w:t>complex sentence structure, syntax or colloquial terms while interacting with the Chatterbot. This will cause the Chatterbot to misunderstand or read the wrong input, causing it to rely on incorrect information or miss the point of a statement or question entirely.</w:t>
       </w:r>
     </w:p>
     <w:p>
@@ -23141,7 +23186,6 @@
         <w:pStyle w:val="IntenseQuote"/>
       </w:pPr>
       <w:r>
-        <w:lastRenderedPageBreak/>
         <w:t>The Now</w:t>
       </w:r>
     </w:p>
@@ -23314,7 +23358,16 @@
           <w:sz w:val="24"/>
           <w:szCs w:val="24"/>
         </w:rPr>
-        <w:t xml:space="preserve">t this point there is simply too much invested by customer facing companies for the technology to no longer be present. The pure costs saved by businesses, far outweigh the negative impressions a person may initially have about </w:t>
+        <w:t xml:space="preserve">t this point there is simply too much invested by customer facing companies for the technology to no longer be present. The pure costs saved by businesses, far outweigh </w:t>
+      </w:r>
+      <w:r>
+        <w:rPr>
+          <w:rFonts w:ascii="Arial" w:hAnsi="Arial" w:cs="Arial"/>
+          <w:sz w:val="24"/>
+          <w:szCs w:val="24"/>
+        </w:rPr>
+        <w:lastRenderedPageBreak/>
+        <w:t xml:space="preserve">the negative impressions a person may initially have about </w:t>
       </w:r>
       <w:proofErr w:type="gramStart"/>
       <w:r>
@@ -23359,7 +23412,6 @@
           <w:sz w:val="24"/>
           <w:szCs w:val="24"/>
         </w:rPr>
-        <w:lastRenderedPageBreak/>
         <w:t xml:space="preserve">As the databases for natural language processing grow and as Chatbots become ever more prevalent, </w:t>
       </w:r>
       <w:proofErr w:type="gramStart"/>
@@ -23419,7 +23471,16 @@
           <w:sz w:val="24"/>
           <w:szCs w:val="24"/>
         </w:rPr>
-        <w:t>While humans have always erred on the side of caution with Artificial Intelligence, (one need only look at science fiction to see the man’s worst fears about Artificial Intelligence come true) a chatbot is not something we need fear. A Chatbot learns by seeing, by interpreting and by understanding our languages and only responds to our inputs. Yes, if given the wrong learning material a Chatbot may give some sinister responses or have its</w:t>
+        <w:t xml:space="preserve">While humans have always erred on the side of caution with Artificial Intelligence, (one need only look at science fiction to see the man’s worst fears about Artificial Intelligence come true) a chatbot is not something we need fear. A Chatbot learns by seeing, by interpreting and by understanding our languages and only responds to our inputs. Yes, if given the wrong learning material a Chatbot may give some sinister responses </w:t>
+      </w:r>
+      <w:r>
+        <w:rPr>
+          <w:rFonts w:ascii="Arial" w:hAnsi="Arial" w:cs="Arial"/>
+          <w:sz w:val="24"/>
+          <w:szCs w:val="24"/>
+        </w:rPr>
+        <w:lastRenderedPageBreak/>
+        <w:t>or have its</w:t>
       </w:r>
       <w:r>
         <w:t xml:space="preserve"> </w:t>
@@ -23456,7 +23517,6 @@
         <w:rPr>
           <w:noProof/>
         </w:rPr>
-        <w:lastRenderedPageBreak/>
         <w:drawing>
           <wp:anchor distT="0" distB="0" distL="114300" distR="114300" simplePos="0" relativeHeight="251698176" behindDoc="1" locked="0" layoutInCell="1" allowOverlap="1" wp14:anchorId="27733B5A" wp14:editId="67132157">
             <wp:simplePos x="0" y="0"/>
@@ -24346,6 +24406,7 @@
       </w:pPr>
       <w:bookmarkStart w:id="20" w:name="_Toc85286581"/>
       <w:r>
+        <w:lastRenderedPageBreak/>
         <w:t>A</w:t>
       </w:r>
       <w:r>
@@ -24545,21 +24606,13 @@
       </w:pPr>
       <w:bookmarkStart w:id="21" w:name="_Toc85286582"/>
       <w:r>
+        <w:lastRenderedPageBreak/>
         <w:t>Blockchain</w:t>
       </w:r>
-      <w:r>
-        <w:t xml:space="preserve"> </w:t>
-      </w:r>
-      <w:r>
-        <w:t>And</w:t>
-      </w:r>
-      <w:r>
-        <w:t xml:space="preserve"> </w:t>
-      </w:r>
-      <w:r>
-        <w:t>Cryptocurrencies</w:t>
-      </w:r>
       <w:bookmarkEnd w:id="21"/>
+      <w:r>
+        <w:t>-based Public Key Infrastructure</w:t>
+      </w:r>
     </w:p>
     <w:p>
       <w:pPr>
@@ -24747,6 +24800,7 @@
       </w:pPr>
       <w:bookmarkStart w:id="22" w:name="_Toc85286583"/>
       <w:r>
+        <w:lastRenderedPageBreak/>
         <w:t>PROJECT IDEAS</w:t>
       </w:r>
       <w:bookmarkEnd w:id="22"/>
@@ -25115,6 +25169,7 @@
         <w:rPr>
           <w:lang w:val="en"/>
         </w:rPr>
+        <w:lastRenderedPageBreak/>
         <w:t>The Group’s</w:t>
       </w:r>
       <w:r>
@@ -25207,7 +25262,6 @@
           <w:sz w:val="24"/>
           <w:szCs w:val="24"/>
         </w:rPr>
-        <w:lastRenderedPageBreak/>
         <w:drawing>
           <wp:inline distT="0" distB="0" distL="0" distR="0" wp14:anchorId="095201AA" wp14:editId="6500A4E0">
             <wp:extent cx="3604260" cy="1181100"/>
@@ -25364,6 +25418,7 @@
           <w:sz w:val="24"/>
           <w:szCs w:val="24"/>
         </w:rPr>
+        <w:lastRenderedPageBreak/>
         <w:drawing>
           <wp:inline distT="0" distB="0" distL="0" distR="0" wp14:anchorId="46D77593" wp14:editId="4541041F">
             <wp:extent cx="4229100" cy="2872740"/>
@@ -25468,7 +25523,6 @@
           <w:sz w:val="24"/>
           <w:szCs w:val="24"/>
         </w:rPr>
-        <w:lastRenderedPageBreak/>
         <w:drawing>
           <wp:inline distT="0" distB="0" distL="0" distR="0" wp14:anchorId="4DFB0EB3" wp14:editId="673467DF">
             <wp:extent cx="4107180" cy="1280160"/>
@@ -25609,25 +25663,16 @@
           <w:sz w:val="24"/>
           <w:szCs w:val="24"/>
         </w:rPr>
-        <w:t>e feel that our engagement in our bi-weekly meetings have made some level of improvement over time. Although we struggled to keep it structured initially, we quickly learnt to hold it more efficiently by strictly following a pre-agreed agenda</w:t>
-      </w:r>
-      <w:proofErr w:type="gramStart"/>
-      <w:r>
-        <w:rPr>
-          <w:rFonts w:ascii="Arial" w:hAnsi="Arial" w:cs="Arial"/>
-          <w:sz w:val="24"/>
-          <w:szCs w:val="24"/>
-        </w:rPr>
-        <w:t xml:space="preserve">.  </w:t>
-      </w:r>
-      <w:proofErr w:type="gramEnd"/>
-      <w:r>
-        <w:rPr>
-          <w:rFonts w:ascii="Arial" w:hAnsi="Arial" w:cs="Arial"/>
-          <w:sz w:val="24"/>
-          <w:szCs w:val="24"/>
-        </w:rPr>
-        <w:t xml:space="preserve">Another positive aspect of our team collaboration is the cross-sharing of our knowledge base. Through exchanging our first assignment and its feedback, we </w:t>
+        <w:t xml:space="preserve">e feel that our engagement in our bi-weekly meetings have made some level of improvement over time. Although we struggled to keep it structured initially, we quickly learnt to hold it more efficiently by strictly following a pre-agreed agenda.  Another positive aspect of our team collaboration is the cross-sharing of our knowledge </w:t>
+      </w:r>
+      <w:r>
+        <w:rPr>
+          <w:rFonts w:ascii="Arial" w:hAnsi="Arial" w:cs="Arial"/>
+          <w:sz w:val="24"/>
+          <w:szCs w:val="24"/>
+        </w:rPr>
+        <w:lastRenderedPageBreak/>
+        <w:t xml:space="preserve">base. Through exchanging our first assignment and its feedback, we </w:t>
       </w:r>
       <w:proofErr w:type="gramStart"/>
       <w:r>
@@ -25879,7 +25924,6 @@
         <w:rPr>
           <w:noProof/>
         </w:rPr>
-        <w:lastRenderedPageBreak/>
         <mc:AlternateContent>
           <mc:Choice Requires="wps">
             <w:drawing>
@@ -26269,7 +26313,16 @@
           <w:sz w:val="24"/>
           <w:szCs w:val="24"/>
         </w:rPr>
-        <w:t>We have learned the hard-working nature of our group. The commitment and dedication of each member toward this assignment has been remarkable. It demonstrates our determination to succeed as mature-age students. Most of our members worked full time during the day while dedicating nights and weekends to study. We refused to waste our time and strived to take advantage of this learning opportunity.</w:t>
+        <w:t xml:space="preserve">We have learned the hard-working nature of our group. The commitment and dedication of each member toward this assignment has been remarkable. It demonstrates </w:t>
+      </w:r>
+      <w:r>
+        <w:rPr>
+          <w:rFonts w:ascii="Arial" w:hAnsi="Arial" w:cs="Arial"/>
+          <w:sz w:val="24"/>
+          <w:szCs w:val="24"/>
+        </w:rPr>
+        <w:lastRenderedPageBreak/>
+        <w:t>our determination to succeed as mature-age students. Most of our members worked full time during the day while dedicating nights and weekends to study. We refused to waste our time and strived to take advantage of this learning opportunity.</w:t>
       </w:r>
     </w:p>
     <w:p>
@@ -26307,16 +26360,7 @@
           <w:sz w:val="24"/>
           <w:szCs w:val="24"/>
         </w:rPr>
-        <w:t xml:space="preserve">Each member surprised us for their uniqueness and intelligence. Ahmet is generally a quiet person but makes simple yet effective comments when he speaks up. Brandon has excellent interview skills, which surprised not only the team but also himself. Hugo </w:t>
-      </w:r>
-      <w:r>
-        <w:rPr>
-          <w:rFonts w:ascii="Arial" w:hAnsi="Arial" w:cs="Arial"/>
-          <w:sz w:val="24"/>
-          <w:szCs w:val="24"/>
-        </w:rPr>
-        <w:lastRenderedPageBreak/>
-        <w:t xml:space="preserve">has amazing people skill at such a young age. Taylen always surprises us with how </w:t>
+        <w:t xml:space="preserve">Each member surprised us for their uniqueness and intelligence. Ahmet is generally a quiet person but makes simple yet effective comments when he speaks up. Brandon has excellent interview skills, which surprised not only the team but also himself. Hugo has amazing people skill at such a young age. Taylen always surprises us with how </w:t>
       </w:r>
       <w:proofErr w:type="spellStart"/>
       <w:r>
@@ -26478,7 +26522,16 @@
           <w:sz w:val="24"/>
           <w:szCs w:val="24"/>
         </w:rPr>
-        <w:t>The group communicated frequently and openly. We have expressed our opinions and intentions. No room was left for miscommunication. Due to each member having different life commitments, sometimes it was difficult to agree on a schedule for meetings. After discussing it thoroughly, we have set and met our schedules.</w:t>
+        <w:t xml:space="preserve">The group communicated frequently and openly. We have expressed our opinions and intentions. No room was left for miscommunication. Due to each member having </w:t>
+      </w:r>
+      <w:r>
+        <w:rPr>
+          <w:rFonts w:ascii="Arial" w:hAnsi="Arial" w:cs="Arial"/>
+          <w:sz w:val="24"/>
+          <w:szCs w:val="24"/>
+        </w:rPr>
+        <w:lastRenderedPageBreak/>
+        <w:t>different life commitments, sometimes it was difficult to agree on a schedule for meetings. After discussing it thoroughly, we have set and met our schedules.</w:t>
       </w:r>
     </w:p>
     <w:p>
@@ -26608,16 +26661,7 @@
           <w:sz w:val="24"/>
           <w:szCs w:val="24"/>
         </w:rPr>
-        <w:t xml:space="preserve">. However, I surprised myself on the level of engagement and contribution from everyone. Our first few meetings were a little disorientated and unorganised, it </w:t>
-      </w:r>
-      <w:r>
-        <w:rPr>
-          <w:rFonts w:ascii="Arial" w:hAnsi="Arial" w:cs="Arial"/>
-          <w:sz w:val="24"/>
-          <w:szCs w:val="24"/>
-        </w:rPr>
-        <w:lastRenderedPageBreak/>
-        <w:t xml:space="preserve">wasn’t until before our third meeting that there was some tension within the group, it was clear that we needed a leader. </w:t>
+        <w:t xml:space="preserve">. However, I surprised myself on the level of engagement and contribution from everyone. Our first few meetings were a little disorientated and unorganised, it wasn’t until before our third meeting that there was some tension within the group, it was clear that we needed a leader. </w:t>
       </w:r>
     </w:p>
     <w:p>
@@ -26712,6 +26756,7 @@
           <w:sz w:val="24"/>
           <w:szCs w:val="24"/>
         </w:rPr>
+        <w:lastRenderedPageBreak/>
         <w:t xml:space="preserve">Ahmet was going through a tough time as his computer died however, he still attended meetings, provided input, and completed two of the IT Technologies which displayed a great deal of dedication. </w:t>
       </w:r>
     </w:p>
@@ -26805,7 +26850,6 @@
           <w:sz w:val="24"/>
           <w:szCs w:val="24"/>
         </w:rPr>
-        <w:lastRenderedPageBreak/>
         <w:drawing>
           <wp:anchor distT="0" distB="0" distL="114300" distR="114300" simplePos="0" relativeHeight="251666432" behindDoc="0" locked="0" layoutInCell="1" allowOverlap="1" wp14:anchorId="6E534C0F" wp14:editId="3EE7F227">
             <wp:simplePos x="0" y="0"/>
@@ -27014,6 +27058,7 @@
           <w:sz w:val="24"/>
           <w:szCs w:val="24"/>
         </w:rPr>
+        <w:lastRenderedPageBreak/>
         <w:drawing>
           <wp:anchor distT="0" distB="0" distL="114300" distR="114300" simplePos="0" relativeHeight="251670528" behindDoc="0" locked="0" layoutInCell="1" allowOverlap="1" wp14:anchorId="657656EF" wp14:editId="483AF7F1">
             <wp:simplePos x="0" y="0"/>
@@ -27126,7 +27171,6 @@
           <w:sz w:val="24"/>
           <w:szCs w:val="24"/>
         </w:rPr>
-        <w:lastRenderedPageBreak/>
         <w:drawing>
           <wp:anchor distT="0" distB="0" distL="114300" distR="114300" simplePos="0" relativeHeight="251668480" behindDoc="0" locked="0" layoutInCell="1" allowOverlap="1" wp14:anchorId="65FADD94" wp14:editId="71C49834">
             <wp:simplePos x="0" y="0"/>
@@ -27265,6 +27309,7 @@
           <w:sz w:val="24"/>
           <w:szCs w:val="24"/>
         </w:rPr>
+        <w:lastRenderedPageBreak/>
         <w:t>Through this assignment, I was pleased to learn that we all determined to work as a team to achieve the best outcome possible. I, therefore, commit myself to support the team to the best of my ability.</w:t>
       </w:r>
     </w:p>
@@ -27285,7 +27330,6 @@
           <w:sz w:val="24"/>
           <w:szCs w:val="24"/>
         </w:rPr>
-        <w:lastRenderedPageBreak/>
         <w:drawing>
           <wp:anchor distT="0" distB="0" distL="114300" distR="114300" simplePos="0" relativeHeight="251672576" behindDoc="0" locked="0" layoutInCell="1" allowOverlap="1" wp14:anchorId="17BE2D64" wp14:editId="4D1D19DC">
             <wp:simplePos x="0" y="0"/>
@@ -27491,6 +27535,7 @@
           <w:szCs w:val="24"/>
           <w:lang w:val="en-US"/>
         </w:rPr>
+        <w:lastRenderedPageBreak/>
         <w:t xml:space="preserve">I’ve found the entire group assignment experience to be a very welcome surprise. I’ve learnt not to approach these situations with anxiety anymore. Each member brings something new to the table, each member has their strengths and weaknesses, and </w:t>
       </w:r>
       <w:proofErr w:type="gramStart"/>
@@ -27511,17 +27556,7 @@
           <w:szCs w:val="24"/>
           <w:lang w:val="en-US"/>
         </w:rPr>
-        <w:t xml:space="preserve"> group work is important, it creates a more rounded, more collaborative </w:t>
-      </w:r>
-      <w:r>
-        <w:rPr>
-          <w:rFonts w:ascii="Arial" w:hAnsi="Arial" w:cs="Arial"/>
-          <w:sz w:val="24"/>
-          <w:szCs w:val="24"/>
-          <w:lang w:val="en-US"/>
-        </w:rPr>
-        <w:lastRenderedPageBreak/>
-        <w:t xml:space="preserve">finished product. The group has been an absolute pleasure to work with and I can’t wait to continue working with them for assignment 3. </w:t>
+        <w:t xml:space="preserve"> group work is important, it creates a more rounded, more collaborative finished product. The group has been an absolute pleasure to work with and I can’t wait to continue working with them for assignment 3. </w:t>
       </w:r>
     </w:p>
     <w:p>
@@ -28080,6 +28115,7 @@
             <w:rPr>
               <w:rStyle w:val="IntenseQuoteChar"/>
             </w:rPr>
+            <w:lastRenderedPageBreak/>
             <w:t>Industry Data</w:t>
           </w:r>
         </w:p>
@@ -28117,7 +28153,6 @@
             <w:pStyle w:val="EndnoteText"/>
           </w:pPr>
           <w:r>
-            <w:lastRenderedPageBreak/>
             <w:t xml:space="preserve">Australian Computer Society, 2021. </w:t>
           </w:r>
           <w:r>
@@ -28721,6 +28756,7 @@
         </w:p>
         <w:p>
           <w:r>
+            <w:lastRenderedPageBreak/>
             <w:t>En.wikipedia.org. 2021. Chatbot - Wikipedia. [online] Available at: &lt;</w:t>
           </w:r>
           <w:hyperlink r:id="rId70" w:anchor="cite_note-3" w:history="1">
@@ -28759,7 +28795,6 @@
         </w:p>
         <w:p>
           <w:r>
-            <w:lastRenderedPageBreak/>
             <w:t>En.wikipedia.org. 2021. </w:t>
           </w:r>
           <w:proofErr w:type="spellStart"/>
@@ -35996,135 +36031,12 @@
 </file>
 
 <file path=customXml/item3.xml><?xml version="1.0" encoding="utf-8"?>
-<b:Sources xmlns:b="http://schemas.openxmlformats.org/officeDocument/2006/bibliography" xmlns="http://schemas.openxmlformats.org/officeDocument/2006/bibliography" SelectedStyle="\APASixthEditionOfficeOnline.xsl" StyleName="APA" Version="6">
-  <b:Source>
-    <b:Tag>JNi19</b:Tag>
-    <b:SourceType>JournalArticle</b:SourceType>
-    <b:Guid>{A8FEB71C-FF62-4712-B3A9-D61DC5971913}</b:Guid>
-    <b:Title>Machine Learning: Applications of Artifical Intelligence to Imaging and Diagnosis</b:Title>
-    <b:Year>2019</b:Year>
-    <b:URL>https://www.ncbi.nlm.nih.gov/pmc/articles/PMC6381354</b:URL>
-    <b:JournalName>Biophysical Reviews</b:JournalName>
-    <b:Pages>111-118</b:Pages>
-    <b:Volume>11</b:Volume>
-    <b:Issue>1</b:Issue>
-    <b:Author>
-      <b:Author>
-        <b:NameList>
-          <b:Person>
-            <b:Last>J</b:Last>
-            <b:First>Nichols</b:First>
-          </b:Person>
-          <b:Person>
-            <b:Last>H</b:Last>
-            <b:First>Chan</b:First>
-          </b:Person>
-          <b:Person>
-            <b:Last>M</b:Last>
-            <b:First>Baker</b:First>
-          </b:Person>
-        </b:NameList>
-      </b:Author>
-    </b:Author>
-    <b:RefOrder>1</b:RefOrder>
-  </b:Source>
-  <b:Source>
-    <b:Tag>IOS21</b:Tag>
-    <b:SourceType>JournalArticle</b:SourceType>
-    <b:Guid>{BE1873B9-F378-42E5-AF1A-543BD6CFEFDB}</b:Guid>
-    <b:Author>
-      <b:Author>
-        <b:Corporate>IOSR-JCE</b:Corporate>
-      </b:Author>
-    </b:Author>
-    <b:Title>A Critical Conceptual Analysis of Definitions of Aritifical Intelligence as Applicable to Computer Engineering</b:Title>
-    <b:JournalName>IOSR Journal of Computer Engineering</b:JournalName>
-    <b:Year>2021</b:Year>
-    <b:Pages>13</b:Pages>
-    <b:Volume>16</b:Volume>
-    <b:Issue>2</b:Issue>
-    <b:RefOrder>2</b:RefOrder>
-  </b:Source>
-  <b:Source>
-    <b:Tag>IBM21</b:Tag>
-    <b:SourceType>InternetSite</b:SourceType>
-    <b:Guid>{FD13984C-7259-4E08-A059-059E6F1D6DDA}</b:Guid>
-    <b:Author>
-      <b:Author>
-        <b:Corporate>IBM</b:Corporate>
-      </b:Author>
-    </b:Author>
-    <b:Title>Ibm.com</b:Title>
-    <b:Year>2021</b:Year>
-    <b:YearAccessed>2021</b:YearAccessed>
-    <b:MonthAccessed>October</b:MonthAccessed>
-    <b:DayAccessed>12</b:DayAccessed>
-    <b:URL>https://www.ibm.com/cloud/learn/machine-learning</b:URL>
-    <b:RefOrder>3</b:RefOrder>
-  </b:Source>
-  <b:Source>
-    <b:Tag>Mar21</b:Tag>
-    <b:SourceType>InternetSite</b:SourceType>
-    <b:Guid>{0589E8FD-619A-465F-B0AB-FCE00A51C7A7}</b:Guid>
-    <b:Title>Toward Data Science</b:Title>
-    <b:Year>2021</b:Year>
-    <b:YearAccessed>2021</b:YearAccessed>
-    <b:MonthAccessed>October</b:MonthAccessed>
-    <b:DayAccessed>12</b:DayAccessed>
-    <b:URL>https://towardsdatascience.com/overview-state-of-the-art-machine-learning-algorithms-per-discipline-per-task-c1a16a66b8bb</b:URL>
-    <b:Author>
-      <b:Author>
-        <b:NameList>
-          <b:Person>
-            <b:Last>Marius</b:Last>
-            <b:First>Hucker</b:First>
-          </b:Person>
-        </b:NameList>
-      </b:Author>
-    </b:Author>
-    <b:RefOrder>4</b:RefOrder>
-  </b:Source>
-  <b:Source>
-    <b:Tag>RobND</b:Tag>
-    <b:SourceType>InternetSite</b:SourceType>
-    <b:Guid>{557D65A5-CDE5-47A0-81DC-B1D070826485}</b:Guid>
-    <b:Title>Research Gate</b:Title>
-    <b:Year>2016</b:Year>
-    <b:YearAccessed>2021</b:YearAccessed>
-    <b:MonthAccessed>October</b:MonthAccessed>
-    <b:DayAccessed>12</b:DayAccessed>
-    <b:URL>https://www.researchgate.net/profile/Roberto-Arroyo-4/publication/304789242/figure/fig2/AS:380415174037504@1467709453041/Example-cases-of-pixel-wise-segmentation-performed-by-SegNet-on-real-road-scenarios.png</b:URL>
-    <b:Author>
-      <b:Author>
-        <b:NameList>
-          <b:Person>
-            <b:Last>Arroyo</b:Last>
-            <b:First>Roberto</b:First>
-          </b:Person>
-        </b:NameList>
-      </b:Author>
-    </b:Author>
-    <b:InternetSiteTitle>SegNet</b:InternetSiteTitle>
-    <b:RefOrder>5</b:RefOrder>
-  </b:Source>
-  <b:Source>
-    <b:Tag>IBM211</b:Tag>
-    <b:SourceType>InternetSite</b:SourceType>
-    <b:Guid>{D8EFBB9F-7AD4-400D-B8B1-E6186DC3333F}</b:Guid>
-    <b:Author>
-      <b:Author>
-        <b:Corporate>IBM</b:Corporate>
-      </b:Author>
-    </b:Author>
-    <b:Title>Ibm.com</b:Title>
-    <b:Year>2021</b:Year>
-    <b:YearAccessed>2021</b:YearAccessed>
-    <b:MonthAccessed>October</b:MonthAccessed>
-    <b:DayAccessed>12</b:DayAccessed>
-    <b:URL>https://www.ibm.com/au-en/cloud/learn/neural-networks</b:URL>
-    <b:RefOrder>6</b:RefOrder>
-  </b:Source>
-</b:Sources>
+<?mso-contentType ?>
+<FormTemplates xmlns="http://schemas.microsoft.com/sharepoint/v3/contenttype/forms">
+  <Display>DocumentLibraryForm</Display>
+  <Edit>DocumentLibraryForm</Edit>
+  <New>DocumentLibraryForm</New>
+</FormTemplates>
 </file>
 
 <file path=customXml/item4.xml><?xml version="1.0" encoding="utf-8"?>
@@ -36319,12 +36231,135 @@
 </file>
 
 <file path=customXml/item5.xml><?xml version="1.0" encoding="utf-8"?>
-<?mso-contentType ?>
-<FormTemplates xmlns="http://schemas.microsoft.com/sharepoint/v3/contenttype/forms">
-  <Display>DocumentLibraryForm</Display>
-  <Edit>DocumentLibraryForm</Edit>
-  <New>DocumentLibraryForm</New>
-</FormTemplates>
+<b:Sources xmlns:b="http://schemas.openxmlformats.org/officeDocument/2006/bibliography" xmlns="http://schemas.openxmlformats.org/officeDocument/2006/bibliography" SelectedStyle="\APASixthEditionOfficeOnline.xsl" StyleName="APA" Version="6">
+  <b:Source>
+    <b:Tag>JNi19</b:Tag>
+    <b:SourceType>JournalArticle</b:SourceType>
+    <b:Guid>{A8FEB71C-FF62-4712-B3A9-D61DC5971913}</b:Guid>
+    <b:Title>Machine Learning: Applications of Artifical Intelligence to Imaging and Diagnosis</b:Title>
+    <b:Year>2019</b:Year>
+    <b:URL>https://www.ncbi.nlm.nih.gov/pmc/articles/PMC6381354</b:URL>
+    <b:JournalName>Biophysical Reviews</b:JournalName>
+    <b:Pages>111-118</b:Pages>
+    <b:Volume>11</b:Volume>
+    <b:Issue>1</b:Issue>
+    <b:Author>
+      <b:Author>
+        <b:NameList>
+          <b:Person>
+            <b:Last>J</b:Last>
+            <b:First>Nichols</b:First>
+          </b:Person>
+          <b:Person>
+            <b:Last>H</b:Last>
+            <b:First>Chan</b:First>
+          </b:Person>
+          <b:Person>
+            <b:Last>M</b:Last>
+            <b:First>Baker</b:First>
+          </b:Person>
+        </b:NameList>
+      </b:Author>
+    </b:Author>
+    <b:RefOrder>1</b:RefOrder>
+  </b:Source>
+  <b:Source>
+    <b:Tag>IOS21</b:Tag>
+    <b:SourceType>JournalArticle</b:SourceType>
+    <b:Guid>{BE1873B9-F378-42E5-AF1A-543BD6CFEFDB}</b:Guid>
+    <b:Author>
+      <b:Author>
+        <b:Corporate>IOSR-JCE</b:Corporate>
+      </b:Author>
+    </b:Author>
+    <b:Title>A Critical Conceptual Analysis of Definitions of Aritifical Intelligence as Applicable to Computer Engineering</b:Title>
+    <b:JournalName>IOSR Journal of Computer Engineering</b:JournalName>
+    <b:Year>2021</b:Year>
+    <b:Pages>13</b:Pages>
+    <b:Volume>16</b:Volume>
+    <b:Issue>2</b:Issue>
+    <b:RefOrder>2</b:RefOrder>
+  </b:Source>
+  <b:Source>
+    <b:Tag>IBM21</b:Tag>
+    <b:SourceType>InternetSite</b:SourceType>
+    <b:Guid>{FD13984C-7259-4E08-A059-059E6F1D6DDA}</b:Guid>
+    <b:Author>
+      <b:Author>
+        <b:Corporate>IBM</b:Corporate>
+      </b:Author>
+    </b:Author>
+    <b:Title>Ibm.com</b:Title>
+    <b:Year>2021</b:Year>
+    <b:YearAccessed>2021</b:YearAccessed>
+    <b:MonthAccessed>October</b:MonthAccessed>
+    <b:DayAccessed>12</b:DayAccessed>
+    <b:URL>https://www.ibm.com/cloud/learn/machine-learning</b:URL>
+    <b:RefOrder>3</b:RefOrder>
+  </b:Source>
+  <b:Source>
+    <b:Tag>Mar21</b:Tag>
+    <b:SourceType>InternetSite</b:SourceType>
+    <b:Guid>{0589E8FD-619A-465F-B0AB-FCE00A51C7A7}</b:Guid>
+    <b:Title>Toward Data Science</b:Title>
+    <b:Year>2021</b:Year>
+    <b:YearAccessed>2021</b:YearAccessed>
+    <b:MonthAccessed>October</b:MonthAccessed>
+    <b:DayAccessed>12</b:DayAccessed>
+    <b:URL>https://towardsdatascience.com/overview-state-of-the-art-machine-learning-algorithms-per-discipline-per-task-c1a16a66b8bb</b:URL>
+    <b:Author>
+      <b:Author>
+        <b:NameList>
+          <b:Person>
+            <b:Last>Marius</b:Last>
+            <b:First>Hucker</b:First>
+          </b:Person>
+        </b:NameList>
+      </b:Author>
+    </b:Author>
+    <b:RefOrder>4</b:RefOrder>
+  </b:Source>
+  <b:Source>
+    <b:Tag>RobND</b:Tag>
+    <b:SourceType>InternetSite</b:SourceType>
+    <b:Guid>{557D65A5-CDE5-47A0-81DC-B1D070826485}</b:Guid>
+    <b:Title>Research Gate</b:Title>
+    <b:Year>2016</b:Year>
+    <b:YearAccessed>2021</b:YearAccessed>
+    <b:MonthAccessed>October</b:MonthAccessed>
+    <b:DayAccessed>12</b:DayAccessed>
+    <b:URL>https://www.researchgate.net/profile/Roberto-Arroyo-4/publication/304789242/figure/fig2/AS:380415174037504@1467709453041/Example-cases-of-pixel-wise-segmentation-performed-by-SegNet-on-real-road-scenarios.png</b:URL>
+    <b:Author>
+      <b:Author>
+        <b:NameList>
+          <b:Person>
+            <b:Last>Arroyo</b:Last>
+            <b:First>Roberto</b:First>
+          </b:Person>
+        </b:NameList>
+      </b:Author>
+    </b:Author>
+    <b:InternetSiteTitle>SegNet</b:InternetSiteTitle>
+    <b:RefOrder>5</b:RefOrder>
+  </b:Source>
+  <b:Source>
+    <b:Tag>IBM211</b:Tag>
+    <b:SourceType>InternetSite</b:SourceType>
+    <b:Guid>{D8EFBB9F-7AD4-400D-B8B1-E6186DC3333F}</b:Guid>
+    <b:Author>
+      <b:Author>
+        <b:Corporate>IBM</b:Corporate>
+      </b:Author>
+    </b:Author>
+    <b:Title>Ibm.com</b:Title>
+    <b:Year>2021</b:Year>
+    <b:YearAccessed>2021</b:YearAccessed>
+    <b:MonthAccessed>October</b:MonthAccessed>
+    <b:DayAccessed>12</b:DayAccessed>
+    <b:URL>https://www.ibm.com/au-en/cloud/learn/neural-networks</b:URL>
+    <b:RefOrder>6</b:RefOrder>
+  </b:Source>
+</b:Sources>
 </file>
 
 <file path=customXml/itemProps1.xml><?xml version="1.0" encoding="utf-8"?>
@@ -36345,9 +36380,9 @@
 </file>
 
 <file path=customXml/itemProps3.xml><?xml version="1.0" encoding="utf-8"?>
-<ds:datastoreItem xmlns:ds="http://schemas.openxmlformats.org/officeDocument/2006/customXml" ds:itemID="{6F83C947-48A0-4D88-AD15-EDDD44ED9DE2}">
+<ds:datastoreItem xmlns:ds="http://schemas.openxmlformats.org/officeDocument/2006/customXml" ds:itemID="{1EED052B-D886-4294-9C60-FD5C49F8EA6A}">
   <ds:schemaRefs>
-    <ds:schemaRef ds:uri="http://schemas.openxmlformats.org/officeDocument/2006/bibliography"/>
+    <ds:schemaRef ds:uri="http://schemas.microsoft.com/sharepoint/v3/contenttype/forms"/>
   </ds:schemaRefs>
 </ds:datastoreItem>
 </file>
@@ -36372,9 +36407,9 @@
 </file>
 
 <file path=customXml/itemProps5.xml><?xml version="1.0" encoding="utf-8"?>
-<ds:datastoreItem xmlns:ds="http://schemas.openxmlformats.org/officeDocument/2006/customXml" ds:itemID="{1EED052B-D886-4294-9C60-FD5C49F8EA6A}">
+<ds:datastoreItem xmlns:ds="http://schemas.openxmlformats.org/officeDocument/2006/customXml" ds:itemID="{6F83C947-48A0-4D88-AD15-EDDD44ED9DE2}">
   <ds:schemaRefs>
-    <ds:schemaRef ds:uri="http://schemas.microsoft.com/sharepoint/v3/contenttype/forms"/>
+    <ds:schemaRef ds:uri="http://schemas.openxmlformats.org/officeDocument/2006/bibliography"/>
   </ds:schemaRefs>
 </ds:datastoreItem>
 </file>
</xml_diff>

<commit_message>
IT Work has been added. Signed-off-by: BmcphersonRMIT <s3921902@student.rmit.edu.au>
</commit_message>
<xml_diff>
--- a/collation/20211016 - Draft Assigment without endnotes.docx
+++ b/collation/20211016 - Draft Assigment without endnotes.docx
@@ -89,51 +89,7 @@
                                     <w:sz w:val="28"/>
                                     <w:szCs w:val="28"/>
                                   </w:rPr>
-                                  <w:t xml:space="preserve">Ahmet </w:t>
-                                </w:r>
-                                <w:proofErr w:type="spellStart"/>
-                                <w:r>
-                                  <w:rPr>
-                                    <w:rFonts w:ascii="Amasis MT Pro" w:hAnsi="Amasis MT Pro"/>
-                                    <w:i/>
-                                    <w:iCs/>
-                                    <w:sz w:val="28"/>
-                                    <w:szCs w:val="28"/>
-                                  </w:rPr>
-                                  <w:t>Akgun</w:t>
-                                </w:r>
-                                <w:proofErr w:type="spellEnd"/>
-                                <w:r>
-                                  <w:rPr>
-                                    <w:rFonts w:ascii="Amasis MT Pro" w:hAnsi="Amasis MT Pro"/>
-                                    <w:i/>
-                                    <w:iCs/>
-                                    <w:sz w:val="28"/>
-                                    <w:szCs w:val="28"/>
-                                  </w:rPr>
-                                  <w:t xml:space="preserve">, </w:t>
-                                </w:r>
-                                <w:proofErr w:type="spellStart"/>
-                                <w:r>
-                                  <w:rPr>
-                                    <w:rFonts w:ascii="Amasis MT Pro" w:hAnsi="Amasis MT Pro"/>
-                                    <w:i/>
-                                    <w:iCs/>
-                                    <w:sz w:val="28"/>
-                                    <w:szCs w:val="28"/>
-                                  </w:rPr>
-                                  <w:t>Brandin</w:t>
-                                </w:r>
-                                <w:proofErr w:type="spellEnd"/>
-                                <w:r>
-                                  <w:rPr>
-                                    <w:rFonts w:ascii="Amasis MT Pro" w:hAnsi="Amasis MT Pro"/>
-                                    <w:i/>
-                                    <w:iCs/>
-                                    <w:sz w:val="28"/>
-                                    <w:szCs w:val="28"/>
-                                  </w:rPr>
-                                  <w:t xml:space="preserve"> Mcpherson,</w:t>
+                                  <w:t>Ahmet Akgun, Brandin Mcpherson,</w:t>
                                 </w:r>
                               </w:p>
                               <w:p>
@@ -3236,25 +3192,7 @@
           <w:sz w:val="24"/>
           <w:szCs w:val="24"/>
         </w:rPr>
-        <w:t xml:space="preserve">After graduating from RMIT university, he intends to continue his study at the postgraduate level in hopes to become an instructor at an education institution one day. Ahmet’s hobbies include learning about astronomy and astrophysics, playing chess and editing music using a program called </w:t>
-      </w:r>
-      <w:proofErr w:type="spellStart"/>
-      <w:r>
-        <w:rPr>
-          <w:rFonts w:ascii="Arial" w:hAnsi="Arial" w:cs="Arial"/>
-          <w:sz w:val="24"/>
-          <w:szCs w:val="24"/>
-        </w:rPr>
-        <w:t>CoolEdit</w:t>
-      </w:r>
-      <w:proofErr w:type="spellEnd"/>
-      <w:r>
-        <w:rPr>
-          <w:rFonts w:ascii="Arial" w:hAnsi="Arial" w:cs="Arial"/>
-          <w:sz w:val="24"/>
-          <w:szCs w:val="24"/>
-        </w:rPr>
-        <w:t>. He currently lives in Melbourne Australia.</w:t>
+        <w:t>After graduating from RMIT university, he intends to continue his study at the postgraduate level in hopes to become an instructor at an education institution one day. Ahmet’s hobbies include learning about astronomy and astrophysics, playing chess and editing music using a program called CoolEdit. He currently lives in Melbourne Australia.</w:t>
       </w:r>
     </w:p>
     <w:p>
@@ -4840,25 +4778,7 @@
           <w:sz w:val="24"/>
           <w:szCs w:val="24"/>
         </w:rPr>
-        <w:t xml:space="preserve">The test results also helped us to decide how to deal with each member. Everyone has their own strength and weaknesses. Knowing them would positively </w:t>
-      </w:r>
-      <w:proofErr w:type="spellStart"/>
-      <w:r>
-        <w:rPr>
-          <w:rFonts w:ascii="Arial" w:hAnsi="Arial" w:cs="Arial"/>
-          <w:sz w:val="24"/>
-          <w:szCs w:val="24"/>
-        </w:rPr>
-        <w:t>influeach</w:t>
-      </w:r>
-      <w:proofErr w:type="spellEnd"/>
-      <w:r>
-        <w:rPr>
-          <w:rFonts w:ascii="Arial" w:hAnsi="Arial" w:cs="Arial"/>
-          <w:sz w:val="24"/>
-          <w:szCs w:val="24"/>
-        </w:rPr>
-        <w:t xml:space="preserve"> other. We understand that acknowledging the individual differences is a good starting point to collaborate and proceed with our team project. </w:t>
+        <w:t xml:space="preserve">The test results also helped us to decide how to deal with each member. Everyone has their own strength and weaknesses. Knowing them would positively influeach other. We understand that acknowledging the individual differences is a good starting point to collaborate and proceed with our team project. </w:t>
       </w:r>
     </w:p>
     <w:p>
@@ -11034,27 +10954,14 @@
                             <w:r>
                               <w:t xml:space="preserve">Figure </w:t>
                             </w:r>
-                            <w:r>
-                              <w:fldChar w:fldCharType="begin"/>
-                            </w:r>
-                            <w:r>
-                              <w:instrText xml:space="preserve"> SEQ Figure \* ARABIC </w:instrText>
-                            </w:r>
-                            <w:r>
-                              <w:fldChar w:fldCharType="separate"/>
-                            </w:r>
-                            <w:r>
-                              <w:rPr>
-                                <w:noProof/>
-                              </w:rPr>
-                              <w:t>1</w:t>
-                            </w:r>
-                            <w:r>
-                              <w:rPr>
-                                <w:noProof/>
-                              </w:rPr>
-                              <w:fldChar w:fldCharType="end"/>
-                            </w:r>
+                            <w:fldSimple w:instr=" SEQ Figure \* ARABIC ">
+                              <w:r>
+                                <w:rPr>
+                                  <w:noProof/>
+                                </w:rPr>
+                                <w:t>1</w:t>
+                              </w:r>
+                            </w:fldSimple>
                             <w:r>
                               <w:t xml:space="preserve"> </w:t>
                             </w:r>
@@ -11103,13 +11010,8 @@
                               <w:jc w:val="center"/>
                             </w:pPr>
                             <w:r>
-                              <w:t xml:space="preserve">Source: </w:t>
+                              <w:t>Source: Fauxels</w:t>
                             </w:r>
-                            <w:proofErr w:type="spellStart"/>
-                            <w:r>
-                              <w:t>Fauxels</w:t>
-                            </w:r>
-                            <w:proofErr w:type="spellEnd"/>
                             <w:r>
                               <w:t>,</w:t>
                             </w:r>
@@ -11300,25 +11202,7 @@
           <w:sz w:val="24"/>
           <w:szCs w:val="24"/>
         </w:rPr>
-        <w:t xml:space="preserve">e </w:t>
-      </w:r>
-      <w:proofErr w:type="gramStart"/>
-      <w:r>
-        <w:rPr>
-          <w:rFonts w:ascii="Arial" w:hAnsi="Arial" w:cs="Arial"/>
-          <w:sz w:val="24"/>
-          <w:szCs w:val="24"/>
-        </w:rPr>
-        <w:t>have</w:t>
-      </w:r>
-      <w:proofErr w:type="gramEnd"/>
-      <w:r>
-        <w:rPr>
-          <w:rFonts w:ascii="Arial" w:hAnsi="Arial" w:cs="Arial"/>
-          <w:sz w:val="24"/>
-          <w:szCs w:val="24"/>
-        </w:rPr>
-        <w:t xml:space="preserve"> found both similarities and differences for our ideal jobs. The summary of the findings is tabled and outlined below.</w:t>
+        <w:t>e have found both similarities and differences for our ideal jobs. The summary of the findings is tabled and outlined below.</w:t>
       </w:r>
     </w:p>
     <w:p>
@@ -17400,78 +17284,24 @@
         </w:rPr>
         <w:t>According to the audit trail, Taylen, our assigned manager for the website development, made the first commit. No other member pushed any commit until 7th October 2021. Prior to that, we used Microsoft Teams to share our documents. GitHub was first introduced to the team when one member made </w:t>
       </w:r>
-      <w:proofErr w:type="spellStart"/>
-      <w:r>
-        <w:rPr>
-          <w:rFonts w:cs="Arial"/>
-          <w:b w:val="0"/>
-          <w:color w:val="1F3864" w:themeColor="accent1" w:themeShade="80"/>
-          <w:u w:val="single"/>
-        </w:rPr>
-        <w:fldChar w:fldCharType="begin"/>
-      </w:r>
-      <w:r>
-        <w:rPr>
-          <w:rFonts w:cs="Arial"/>
-          <w:b w:val="0"/>
-          <w:color w:val="1F3864" w:themeColor="accent1" w:themeShade="80"/>
-          <w:u w:val="single"/>
-        </w:rPr>
-        <w:instrText xml:space="preserve"> HYPERLINK "https://youtu.be/51yngM1Pfik" \t "_blank" </w:instrText>
-      </w:r>
-      <w:r>
-        <w:rPr>
-          <w:rFonts w:cs="Arial"/>
-          <w:b w:val="0"/>
-          <w:color w:val="1F3864" w:themeColor="accent1" w:themeShade="80"/>
-          <w:u w:val="single"/>
-        </w:rPr>
-        <w:fldChar w:fldCharType="separate"/>
-      </w:r>
-      <w:r>
-        <w:rPr>
-          <w:rFonts w:cs="Arial"/>
-          <w:b w:val="0"/>
-          <w:color w:val="1F3864" w:themeColor="accent1" w:themeShade="80"/>
-          <w:u w:val="single"/>
-        </w:rPr>
-        <w:t>Youtube</w:t>
-      </w:r>
-      <w:proofErr w:type="spellEnd"/>
-      <w:r>
-        <w:rPr>
-          <w:rFonts w:cs="Arial"/>
-          <w:b w:val="0"/>
-          <w:color w:val="1F3864" w:themeColor="accent1" w:themeShade="80"/>
-          <w:u w:val="single"/>
-        </w:rPr>
-        <w:fldChar w:fldCharType="end"/>
-      </w:r>
+      <w:hyperlink r:id="rId25" w:tgtFrame="_blank" w:history="1">
+        <w:r>
+          <w:rPr>
+            <w:rFonts w:cs="Arial"/>
+            <w:b w:val="0"/>
+            <w:color w:val="1F3864" w:themeColor="accent1" w:themeShade="80"/>
+            <w:u w:val="single"/>
+          </w:rPr>
+          <w:t>Youtube</w:t>
+        </w:r>
+      </w:hyperlink>
       <w:r>
         <w:rPr>
           <w:rFonts w:cs="Arial"/>
           <w:b w:val="0"/>
           <w:color w:val="auto"/>
         </w:rPr>
-        <w:t xml:space="preserve"> video to facilitate other members to set up the group repository in their local drives. Initially, some members were hesitant to use GitHub due to the lack of experience and knowledge. We had a stereotype of GitHub as mainly being used for a programming collaboration and did not think of it as a tool to share other files such as word documents. We soon realised that it is a powerful tool that makes our file sharing and tracking much more effortless. Closer to the end of assignment completion, we had one occasion where there was a misunderstanding within the team to identify an incorrect file as the final version. This incidence occurs due to inconsistency in document naming, file structure, and miscommunication with the project management. We took the incident as a valuable lesson that helped us comprehend how </w:t>
-      </w:r>
-      <w:proofErr w:type="spellStart"/>
-      <w:r>
-        <w:rPr>
-          <w:rFonts w:cs="Arial"/>
-          <w:b w:val="0"/>
-          <w:color w:val="auto"/>
-        </w:rPr>
-        <w:t>Git</w:t>
-      </w:r>
-      <w:proofErr w:type="spellEnd"/>
-      <w:r>
-        <w:rPr>
-          <w:rFonts w:cs="Arial"/>
-          <w:b w:val="0"/>
-          <w:color w:val="auto"/>
-        </w:rPr>
-        <w:t xml:space="preserve"> works and should be used for the next group assignment. We believe that the audit trail and other information attainable from the repository demonstrate our collaborative effort and improvement in utilising the tool more frequently and effectively. We have included snapshots of some usage data obtainable from our repository </w:t>
+        <w:t xml:space="preserve"> video to facilitate other members to set up the group repository in their local drives. Initially, some members were hesitant to use GitHub due to the lack of experience and knowledge. We had a stereotype of GitHub as mainly being used for a programming collaboration and did not think of it as a tool to share other files such as word documents. We soon realised that it is a powerful tool that makes our file sharing and tracking much more effortless. Closer to the end of assignment completion, we had one occasion where there was a misunderstanding within the team to identify an incorrect file as the final version. This incidence occurs due to inconsistency in document naming, file structure, and miscommunication with the project management. We took the incident as a valuable lesson that helped us comprehend how Git works and should be used for the next group assignment. We believe that the audit trail and other information attainable from the repository demonstrate our collaborative effort and improvement in utilising the tool more frequently and effectively. We have included snapshots of some usage data obtainable from our repository </w:t>
       </w:r>
       <w:r>
         <w:rPr>
@@ -17616,25 +17446,7 @@
           <w:sz w:val="24"/>
           <w:szCs w:val="24"/>
         </w:rPr>
-        <w:t xml:space="preserve">Please note that we have used the chats section for most of the group's conversation and collaboration. If you require access to our </w:t>
-      </w:r>
-      <w:proofErr w:type="gramStart"/>
-      <w:r>
-        <w:rPr>
-          <w:rFonts w:ascii="Arial" w:hAnsi="Arial" w:cs="Arial"/>
-          <w:sz w:val="24"/>
-          <w:szCs w:val="24"/>
-        </w:rPr>
-        <w:t>chats</w:t>
-      </w:r>
-      <w:proofErr w:type="gramEnd"/>
-      <w:r>
-        <w:rPr>
-          <w:rFonts w:ascii="Arial" w:hAnsi="Arial" w:cs="Arial"/>
-          <w:sz w:val="24"/>
-          <w:szCs w:val="24"/>
-        </w:rPr>
-        <w:t xml:space="preserve"> history, please contact our </w:t>
+        <w:t xml:space="preserve">Please note that we have used the chats section for most of the group's conversation and collaboration. If you require access to our chats history, please contact our </w:t>
       </w:r>
       <w:r>
         <w:rPr>
@@ -17652,7 +17464,7 @@
         </w:rPr>
         <w:t xml:space="preserve"> leader, Tetsu Watanabe, via email: </w:t>
       </w:r>
-      <w:hyperlink r:id="rId25" w:history="1">
+      <w:hyperlink r:id="rId26" w:history="1">
         <w:r>
           <w:rPr>
             <w:rStyle w:val="Hyperlink"/>
@@ -18063,7 +17875,7 @@
                     </pic:cNvPicPr>
                   </pic:nvPicPr>
                   <pic:blipFill>
-                    <a:blip r:embed="rId26">
+                    <a:blip r:embed="rId27">
                       <a:extLst>
                         <a:ext uri="{28A0092B-C50C-407E-A947-70E740481C1C}">
                           <a14:useLocalDpi xmlns:a14="http://schemas.microsoft.com/office/drawing/2010/main" val="0"/>
@@ -18188,27 +18000,14 @@
                             <w:r>
                               <w:t xml:space="preserve">Figure </w:t>
                             </w:r>
-                            <w:r>
-                              <w:fldChar w:fldCharType="begin"/>
-                            </w:r>
-                            <w:r>
-                              <w:instrText xml:space="preserve"> SEQ Figure \* ARABIC </w:instrText>
-                            </w:r>
-                            <w:r>
-                              <w:fldChar w:fldCharType="separate"/>
-                            </w:r>
-                            <w:r>
-                              <w:rPr>
-                                <w:noProof/>
-                              </w:rPr>
-                              <w:t>2</w:t>
-                            </w:r>
-                            <w:r>
-                              <w:rPr>
-                                <w:noProof/>
-                              </w:rPr>
-                              <w:fldChar w:fldCharType="end"/>
-                            </w:r>
+                            <w:fldSimple w:instr=" SEQ Figure \* ARABIC ">
+                              <w:r>
+                                <w:rPr>
+                                  <w:noProof/>
+                                </w:rPr>
+                                <w:t>2</w:t>
+                              </w:r>
+                            </w:fldSimple>
                             <w:r>
                               <w:t xml:space="preserve"> –</w:t>
                             </w:r>
@@ -18444,23 +18243,13 @@
         </w:rPr>
         <w:t xml:space="preserve"> recognises that ‘Australia’s ongoing success depends on our ability to harness these technological advances</w:t>
       </w:r>
-      <w:proofErr w:type="gramStart"/>
-      <w:r>
-        <w:rPr>
-          <w:rFonts w:ascii="Arial" w:hAnsi="Arial" w:cs="Arial"/>
-          <w:sz w:val="24"/>
-          <w:szCs w:val="24"/>
-        </w:rPr>
-        <w:t>’(</w:t>
-      </w:r>
-      <w:proofErr w:type="gramEnd"/>
-      <w:r>
-        <w:rPr>
-          <w:rFonts w:ascii="Arial" w:hAnsi="Arial" w:cs="Arial"/>
-          <w:sz w:val="24"/>
-          <w:szCs w:val="24"/>
-        </w:rPr>
-        <w:t xml:space="preserve">National Skills Commission, 2021, P6) </w:t>
+      <w:r>
+        <w:rPr>
+          <w:rFonts w:ascii="Arial" w:hAnsi="Arial" w:cs="Arial"/>
+          <w:sz w:val="24"/>
+          <w:szCs w:val="24"/>
+        </w:rPr>
+        <w:t xml:space="preserve">’(National Skills Commission, 2021, P6) </w:t>
       </w:r>
       <w:r>
         <w:rPr>
@@ -18592,25 +18381,7 @@
           <w:sz w:val="24"/>
           <w:szCs w:val="24"/>
         </w:rPr>
-        <w:t xml:space="preserve">). There is a strong need for educators, </w:t>
-      </w:r>
-      <w:proofErr w:type="gramStart"/>
-      <w:r>
-        <w:rPr>
-          <w:rFonts w:ascii="Arial" w:hAnsi="Arial" w:cs="Arial"/>
-          <w:sz w:val="24"/>
-          <w:szCs w:val="24"/>
-        </w:rPr>
-        <w:t>developers</w:t>
-      </w:r>
-      <w:proofErr w:type="gramEnd"/>
-      <w:r>
-        <w:rPr>
-          <w:rFonts w:ascii="Arial" w:hAnsi="Arial" w:cs="Arial"/>
-          <w:sz w:val="24"/>
-          <w:szCs w:val="24"/>
-        </w:rPr>
-        <w:t xml:space="preserve"> and analysts, enabling businesses and Government to grow and deliver services that are effective, efficient and accessible</w:t>
+        <w:t>). There is a strong need for educators, developers and analysts, enabling businesses and Government to grow and deliver services that are effective, efficient and accessible</w:t>
       </w:r>
       <w:r>
         <w:rPr>
@@ -18657,7 +18428,7 @@
                     <pic:cNvPicPr/>
                   </pic:nvPicPr>
                   <pic:blipFill>
-                    <a:blip r:embed="rId27">
+                    <a:blip r:embed="rId28">
                       <a:extLst>
                         <a:ext uri="{28A0092B-C50C-407E-A947-70E740481C1C}">
                           <a14:useLocalDpi xmlns:a14="http://schemas.microsoft.com/office/drawing/2010/main" val="0"/>
@@ -18782,7 +18553,7 @@
                     <pic:cNvPicPr/>
                   </pic:nvPicPr>
                   <pic:blipFill>
-                    <a:blip r:embed="rId28">
+                    <a:blip r:embed="rId29">
                       <a:extLst>
                         <a:ext uri="{28A0092B-C50C-407E-A947-70E740481C1C}">
                           <a14:useLocalDpi xmlns:a14="http://schemas.microsoft.com/office/drawing/2010/main" val="0"/>
@@ -19205,25 +18976,7 @@
           <w:sz w:val="24"/>
           <w:szCs w:val="24"/>
         </w:rPr>
-        <w:t xml:space="preserve">Cyber Security and awareness have been the peripheral, not the </w:t>
-      </w:r>
-      <w:proofErr w:type="gramStart"/>
-      <w:r>
-        <w:rPr>
-          <w:rFonts w:ascii="Arial" w:hAnsi="Arial" w:cs="Arial"/>
-          <w:sz w:val="24"/>
-          <w:szCs w:val="24"/>
-        </w:rPr>
-        <w:t>main focus</w:t>
-      </w:r>
-      <w:proofErr w:type="gramEnd"/>
-      <w:r>
-        <w:rPr>
-          <w:rFonts w:ascii="Arial" w:hAnsi="Arial" w:cs="Arial"/>
-          <w:sz w:val="24"/>
-          <w:szCs w:val="24"/>
-        </w:rPr>
-        <w:t xml:space="preserve"> on organisations and Industry until recently</w:t>
+        <w:t>Cyber Security and awareness have been the peripheral, not the main focus on organisations and Industry until recently</w:t>
       </w:r>
     </w:p>
     <w:p>
@@ -19272,33 +19025,15 @@
           <w:sz w:val="24"/>
           <w:szCs w:val="24"/>
         </w:rPr>
-        <w:t xml:space="preserve">The Government’s 2016 Cyber Security Strategy invested $230 million into Cyber Security functions; the Government’s 2020 Cyber Security Strategy invested an additional $1.35 billion into Cyber Security functions. (Department of Home Affairs, </w:t>
-      </w:r>
-      <w:proofErr w:type="gramStart"/>
-      <w:r>
-        <w:rPr>
-          <w:rFonts w:ascii="Arial" w:hAnsi="Arial" w:cs="Arial"/>
-          <w:sz w:val="24"/>
-          <w:szCs w:val="24"/>
-        </w:rPr>
-        <w:t>2020</w:t>
-      </w:r>
-      <w:r>
-        <w:rPr>
-          <w:rFonts w:ascii="Arial" w:hAnsi="Arial" w:cs="Arial"/>
-          <w:sz w:val="24"/>
-          <w:szCs w:val="24"/>
-        </w:rPr>
-        <w:t>,P</w:t>
-      </w:r>
-      <w:proofErr w:type="gramEnd"/>
-      <w:r>
-        <w:rPr>
-          <w:rFonts w:ascii="Arial" w:hAnsi="Arial" w:cs="Arial"/>
-          <w:sz w:val="24"/>
-          <w:szCs w:val="24"/>
-        </w:rPr>
-        <w:t>2</w:t>
+        <w:t>The Government’s 2016 Cyber Security Strategy invested $230 million into Cyber Security functions; the Government’s 2020 Cyber Security Strategy invested an additional $1.35 billion into Cyber Security functions. (Department of Home Affairs, 2020</w:t>
+      </w:r>
+      <w:r>
+        <w:rPr>
+          <w:rFonts w:ascii="Arial" w:hAnsi="Arial" w:cs="Arial"/>
+          <w:sz w:val="24"/>
+          <w:szCs w:val="24"/>
+        </w:rPr>
+        <w:t>,P2</w:t>
       </w:r>
       <w:r>
         <w:rPr>
@@ -19509,7 +19244,7 @@
                     <pic:cNvPicPr/>
                   </pic:nvPicPr>
                   <pic:blipFill>
-                    <a:blip r:embed="rId29" cstate="print">
+                    <a:blip r:embed="rId30" cstate="print">
                       <a:extLst>
                         <a:ext uri="{28A0092B-C50C-407E-A947-70E740481C1C}">
                           <a14:useLocalDpi xmlns:a14="http://schemas.microsoft.com/office/drawing/2010/main" val="0"/>
@@ -19695,7 +19430,7 @@
                     <pic:cNvPicPr/>
                   </pic:nvPicPr>
                   <pic:blipFill>
-                    <a:blip r:embed="rId30">
+                    <a:blip r:embed="rId31">
                       <a:extLst>
                         <a:ext uri="{28A0092B-C50C-407E-A947-70E740481C1C}">
                           <a14:useLocalDpi xmlns:a14="http://schemas.microsoft.com/office/drawing/2010/main" val="0"/>
@@ -19788,7 +19523,7 @@
                     <pic:cNvPicPr/>
                   </pic:nvPicPr>
                   <pic:blipFill>
-                    <a:blip r:embed="rId31">
+                    <a:blip r:embed="rId32">
                       <a:extLst>
                         <a:ext uri="{28A0092B-C50C-407E-A947-70E740481C1C}">
                           <a14:useLocalDpi xmlns:a14="http://schemas.microsoft.com/office/drawing/2010/main" val="0"/>
@@ -19902,25 +19637,7 @@
           <w:sz w:val="24"/>
           <w:szCs w:val="24"/>
         </w:rPr>
-        <w:t xml:space="preserve">The key differentiator in IT professions stem from the required level of technical proficiency needed to be effective in a role. It is less so defined by the communicative ability of the IT professional. </w:t>
-      </w:r>
-      <w:proofErr w:type="gramStart"/>
-      <w:r>
-        <w:rPr>
-          <w:rFonts w:ascii="Arial" w:hAnsi="Arial" w:cs="Arial"/>
-          <w:sz w:val="24"/>
-          <w:szCs w:val="24"/>
-        </w:rPr>
-        <w:t>Generally speaking, if</w:t>
-      </w:r>
-      <w:proofErr w:type="gramEnd"/>
-      <w:r>
-        <w:rPr>
-          <w:rFonts w:ascii="Arial" w:hAnsi="Arial" w:cs="Arial"/>
-          <w:sz w:val="24"/>
-          <w:szCs w:val="24"/>
-        </w:rPr>
-        <w:t xml:space="preserve"> you required a communications specialist, you will not be hiring an IT professional, unless you require a telecommunications specialist to fix your VoIP (Voice over IP). Jokes aside, the key skills required by the IT industry tend to have a focus on hard skill sets such as programming ability.</w:t>
+        <w:t>The key differentiator in IT professions stem from the required level of technical proficiency needed to be effective in a role. It is less so defined by the communicative ability of the IT professional. Generally speaking, if you required a communications specialist, you will not be hiring an IT professional, unless you require a telecommunications specialist to fix your VoIP (Voice over IP). Jokes aside, the key skills required by the IT industry tend to have a focus on hard skill sets such as programming ability.</w:t>
       </w:r>
     </w:p>
     <w:p>
@@ -20092,25 +19809,7 @@
           <w:sz w:val="24"/>
           <w:szCs w:val="24"/>
         </w:rPr>
-        <w:t xml:space="preserve">Throughout this report on industry data, it has become abundantly clear that there is a current shortage of skilled IT workers. As the industry grows, the demand for certain technical skillsets will only increase further. As Ahmet said when asked if his dream job had changed, “organisations are becoming more </w:t>
-      </w:r>
-      <w:proofErr w:type="gramStart"/>
-      <w:r>
-        <w:rPr>
-          <w:rFonts w:ascii="Arial" w:hAnsi="Arial" w:cs="Arial"/>
-          <w:sz w:val="24"/>
-          <w:szCs w:val="24"/>
-        </w:rPr>
-        <w:t>computerised</w:t>
-      </w:r>
-      <w:proofErr w:type="gramEnd"/>
-      <w:r>
-        <w:rPr>
-          <w:rFonts w:ascii="Arial" w:hAnsi="Arial" w:cs="Arial"/>
-          <w:sz w:val="24"/>
-          <w:szCs w:val="24"/>
-        </w:rPr>
-        <w:t xml:space="preserve"> and businesses are becoming more digitalised” therefore “more education and training must be conducted to meet these requirements.” For Hugo, the fact that the security analyst type roles did not feature in the Burning Glass data, but featured heavily in more current statistics he said, “the environment has clearly evolved a lot over the past few years” what this mean is “as everything becomes more digital, cyber-attacks are going to become more common, as a result, security analysts will become more relevant.” </w:t>
+        <w:t xml:space="preserve">Throughout this report on industry data, it has become abundantly clear that there is a current shortage of skilled IT workers. As the industry grows, the demand for certain technical skillsets will only increase further. As Ahmet said when asked if his dream job had changed, “organisations are becoming more computerised and businesses are becoming more digitalised” therefore “more education and training must be conducted to meet these requirements.” For Hugo, the fact that the security analyst type roles did not feature in the Burning Glass data, but featured heavily in more current statistics he said, “the environment has clearly evolved a lot over the past few years” what this mean is “as everything becomes more digital, cyber-attacks are going to become more common, as a result, security analysts will become more relevant.” </w:t>
       </w:r>
     </w:p>
     <w:p>
@@ -20189,25 +19888,7 @@
           <w:sz w:val="24"/>
           <w:szCs w:val="24"/>
         </w:rPr>
-        <w:t xml:space="preserve">Given the breadth of the industry and the rate that it is growing, there is a clear advantage in gaining a set of core technical skills that can be deployed in different job environments. When Tim was asked </w:t>
-      </w:r>
-      <w:proofErr w:type="gramStart"/>
-      <w:r>
-        <w:rPr>
-          <w:rFonts w:ascii="Arial" w:hAnsi="Arial" w:cs="Arial"/>
-          <w:sz w:val="24"/>
-          <w:szCs w:val="24"/>
-        </w:rPr>
-        <w:t>whether or not</w:t>
-      </w:r>
-      <w:proofErr w:type="gramEnd"/>
-      <w:r>
-        <w:rPr>
-          <w:rFonts w:ascii="Arial" w:hAnsi="Arial" w:cs="Arial"/>
-          <w:sz w:val="24"/>
-          <w:szCs w:val="24"/>
-        </w:rPr>
-        <w:t xml:space="preserve"> his dream job had changed, he said that “it requires a skill set that will allow me to grow and change with the IT industry as whole.” He is mindful of “the swift changes that can occur within the IT industry” and seeks a skillset that can evolve with industry development. Similarly, Brandon observed a trend in industry noting that “with cloud becoming more and more prominent” in some roles “the pay margin is decreasing.” This supported his career path which requires “proficiency in many different languages and integrating them,” offering him career security and flexibility.</w:t>
+        <w:t>Given the breadth of the industry and the rate that it is growing, there is a clear advantage in gaining a set of core technical skills that can be deployed in different job environments. When Tim was asked whether or not his dream job had changed, he said that “it requires a skill set that will allow me to grow and change with the IT industry as whole.” He is mindful of “the swift changes that can occur within the IT industry” and seeks a skillset that can evolve with industry development. Similarly, Brandon observed a trend in industry noting that “with cloud becoming more and more prominent” in some roles “the pay margin is decreasing.” This supported his career path which requires “proficiency in many different languages and integrating them,” offering him career security and flexibility.</w:t>
       </w:r>
     </w:p>
     <w:p>
@@ -20336,7 +20017,15 @@
           <w:sz w:val="24"/>
           <w:szCs w:val="24"/>
         </w:rPr>
-        <w:t>For our IT Work, we Interviewed Mr. Martin Harrington who is a Systems administrator for MS Queensland and has 15 years of experience within the IT field. The Interview was conducted via Microsoft Teams and goes for roughly 30 minutes. We discussed on what his role entails as a systems administrator and some the daily tasks, challenges and rewards that come with the role. We asked what IT is like working with business professionals to gain some insight of what an IT team represented to a business. As University students, we thought to ask what his learnings at university in IT was like at the time and what were the current trends being taught which was rather interesting. What I really like about the interview was his prediction on technology in the future and this is where the interview began to feel natural and informal. As a team, we took a lot of useful information from the Interview and were very thankful that we had a great interviewee.</w:t>
+        <w:t>F</w:t>
+      </w:r>
+      <w:r>
+        <w:rPr>
+          <w:rFonts w:ascii="Arial" w:hAnsi="Arial" w:cs="Arial"/>
+          <w:sz w:val="24"/>
+          <w:szCs w:val="24"/>
+        </w:rPr>
+        <w:t>or our IT Work, we Interviewed Mr. Martin Harrington who is a Systems administrator for MS Queensland and has 15 years of experience within the IT field. The Interview was conducted via Microsoft Teams and goes for roughly 30 minutes. We discussed on what his role entails as a systems administrator and some the daily tasks, challenges and rewards that come with the role. We asked what IT is like working with business professionals to gain some insight of what an IT team represented to a business. As University students, we thought to ask what his learnings at university in IT was like at the time and what were the current trends being taught which was rather interesting. What I really like about the interview was his prediction on technology in the future and this is where the interview began to feel natural and informal. As a team, we took a lot of useful information from the Interview and were very thankful that we had a great interviewee.</w:t>
       </w:r>
     </w:p>
     <w:p>
@@ -20357,7 +20046,7 @@
         </w:rPr>
         <w:t xml:space="preserve">The video is watchable via the following YouTube link </w:t>
       </w:r>
-      <w:hyperlink r:id="rId32" w:history="1">
+      <w:hyperlink r:id="rId33" w:history="1">
         <w:r>
           <w:rPr>
             <w:rStyle w:val="Hyperlink"/>
@@ -20683,7 +20372,7 @@
                     </pic:cNvPicPr>
                   </pic:nvPicPr>
                   <pic:blipFill>
-                    <a:blip r:embed="rId33">
+                    <a:blip r:embed="rId34">
                       <a:extLst>
                         <a:ext uri="{28A0092B-C50C-407E-A947-70E740481C1C}">
                           <a14:useLocalDpi xmlns:a14="http://schemas.microsoft.com/office/drawing/2010/main" val="0"/>
@@ -20728,29 +20417,7 @@
           <w:szCs w:val="24"/>
           <w:shd w:val="clear" w:color="auto" w:fill="FFFFFF"/>
         </w:rPr>
-        <w:t xml:space="preserve">Machine Learning is the way by which a machine can interpret, </w:t>
-      </w:r>
-      <w:proofErr w:type="gramStart"/>
-      <w:r>
-        <w:rPr>
-          <w:rFonts w:ascii="Arial" w:hAnsi="Arial" w:cs="Arial"/>
-          <w:color w:val="000000"/>
-          <w:sz w:val="24"/>
-          <w:szCs w:val="24"/>
-          <w:shd w:val="clear" w:color="auto" w:fill="FFFFFF"/>
-        </w:rPr>
-        <w:t>understand</w:t>
-      </w:r>
-      <w:proofErr w:type="gramEnd"/>
-      <w:r>
-        <w:rPr>
-          <w:rFonts w:ascii="Arial" w:hAnsi="Arial" w:cs="Arial"/>
-          <w:color w:val="000000"/>
-          <w:sz w:val="24"/>
-          <w:szCs w:val="24"/>
-          <w:shd w:val="clear" w:color="auto" w:fill="FFFFFF"/>
-        </w:rPr>
-        <w:t xml:space="preserve"> and make meaning from a large volume of data. It is often purported that they do this in a way that mimics human behaviour and methodology. “Machine learning is an umbrella term that refers to a broad range of algorithms that perform intelligent predictions based on a data set. These data sets are often large, perhaps consisting </w:t>
+        <w:t xml:space="preserve">Machine Learning is the way by which a machine can interpret, understand and make meaning from a large volume of data. It is often purported that they do this in a way that mimics human behaviour and methodology. “Machine learning is an umbrella term that refers to a broad range of algorithms that perform intelligent predictions based on a data set. These data sets are often large, perhaps consisting </w:t>
       </w:r>
       <w:r>
         <w:rPr>
@@ -20854,35 +20521,15 @@
           <w:szCs w:val="24"/>
           <w:shd w:val="clear" w:color="auto" w:fill="FFFFFF"/>
         </w:rPr>
-        <w:t xml:space="preserve">. Machine learning and artificial intelligence are symbiotic, in the sense that one cannot exist without at least some aspect of the other. Therefore, to gain a true understanding of Machine Learning, it is important for us to understand what Artificial </w:t>
-      </w:r>
-      <w:proofErr w:type="spellStart"/>
-      <w:r>
-        <w:rPr>
-          <w:rFonts w:ascii="Arial" w:hAnsi="Arial" w:cs="Arial"/>
-          <w:color w:val="000000"/>
-          <w:sz w:val="24"/>
-          <w:szCs w:val="24"/>
-          <w:shd w:val="clear" w:color="auto" w:fill="FFFFFF"/>
-        </w:rPr>
-        <w:t>Intel</w:t>
-      </w:r>
-      <w:r>
-        <w:rPr>
-          <w:rFonts w:ascii="Arial" w:hAnsi="Arial" w:cs="Arial"/>
-          <w:sz w:val="24"/>
-          <w:szCs w:val="24"/>
-        </w:rPr>
-        <w:t>As</w:t>
-      </w:r>
-      <w:proofErr w:type="spellEnd"/>
-      <w:r>
-        <w:rPr>
-          <w:rFonts w:ascii="Arial" w:hAnsi="Arial" w:cs="Arial"/>
-          <w:sz w:val="24"/>
-          <w:szCs w:val="24"/>
-        </w:rPr>
-        <w:t xml:space="preserve"> defined by Prof Dalvinder Singh Grewal, PhD; “artificial intelligence is the mechanical simulation system of collecting knowledge and information and processing intelligence of universe: (collating and interpreting) and disseminating it to the eligible in the form of actionable intelligence.”</w:t>
+        <w:t>. Machine learning and artificial intelligence are symbiotic, in the sense that one cannot exist without at least some aspect of the other. Therefore, to gain a true understanding of Machine Learning, it is important for us to understand what Artificial Intel</w:t>
+      </w:r>
+      <w:r>
+        <w:rPr>
+          <w:rFonts w:ascii="Arial" w:hAnsi="Arial" w:cs="Arial"/>
+          <w:sz w:val="24"/>
+          <w:szCs w:val="24"/>
+        </w:rPr>
+        <w:t>As defined by Prof Dalvinder Singh Grewal, PhD; “artificial intelligence is the mechanical simulation system of collecting knowledge and information and processing intelligence of universe: (collating and interpreting) and disseminating it to the eligible in the form of actionable intelligence.”</w:t>
       </w:r>
       <w:sdt>
         <w:sdtPr>
@@ -21117,25 +20764,7 @@
           <w:szCs w:val="24"/>
         </w:rPr>
         <w:lastRenderedPageBreak/>
-        <w:t xml:space="preserve">The understanding and development of machine learning has diversified greatly over the past couple of years. Recent discoveries have branched into new areas of study such as: automated machine learning, neural </w:t>
-      </w:r>
-      <w:proofErr w:type="gramStart"/>
-      <w:r>
-        <w:rPr>
-          <w:rFonts w:ascii="Arial" w:hAnsi="Arial" w:cs="Arial"/>
-          <w:sz w:val="24"/>
-          <w:szCs w:val="24"/>
-        </w:rPr>
-        <w:t>Networks</w:t>
-      </w:r>
-      <w:proofErr w:type="gramEnd"/>
-      <w:r>
-        <w:rPr>
-          <w:rFonts w:ascii="Arial" w:hAnsi="Arial" w:cs="Arial"/>
-          <w:sz w:val="24"/>
-          <w:szCs w:val="24"/>
-        </w:rPr>
-        <w:t xml:space="preserve"> and transfer learning, showcasing some of the most advanced machine learning technologies and applications. </w:t>
+        <w:t xml:space="preserve">The understanding and development of machine learning has diversified greatly over the past couple of years. Recent discoveries have branched into new areas of study such as: automated machine learning, neural Networks and transfer learning, showcasing some of the most advanced machine learning technologies and applications. </w:t>
       </w:r>
     </w:p>
     <w:p>
@@ -21181,43 +20810,7 @@
           <w:sz w:val="24"/>
           <w:szCs w:val="24"/>
         </w:rPr>
-        <w:t xml:space="preserve">Neural networks are designed to emulate structures </w:t>
-      </w:r>
-      <w:proofErr w:type="gramStart"/>
-      <w:r>
-        <w:rPr>
-          <w:rFonts w:ascii="Arial" w:hAnsi="Arial" w:cs="Arial"/>
-          <w:sz w:val="24"/>
-          <w:szCs w:val="24"/>
-        </w:rPr>
-        <w:t>similar to</w:t>
-      </w:r>
-      <w:proofErr w:type="gramEnd"/>
-      <w:r>
-        <w:rPr>
-          <w:rFonts w:ascii="Arial" w:hAnsi="Arial" w:cs="Arial"/>
-          <w:sz w:val="24"/>
-          <w:szCs w:val="24"/>
-        </w:rPr>
-        <w:t xml:space="preserve"> that of the brains of animals and humans. Organic brains have neurons (nerve cells) to process information that is received from the five major senses (sight, sound, taste etc.); whereas artificial neural networks are composed of nodes that compute information from non-biological sensors. Machine learning is based on a machines ability to learn from the data provided to it, but neural networks learn by classifying data after first processing it through their nodes, </w:t>
-      </w:r>
-      <w:proofErr w:type="gramStart"/>
-      <w:r>
-        <w:rPr>
-          <w:rFonts w:ascii="Arial" w:hAnsi="Arial" w:cs="Arial"/>
-          <w:sz w:val="24"/>
-          <w:szCs w:val="24"/>
-        </w:rPr>
-        <w:t>similar to</w:t>
-      </w:r>
-      <w:proofErr w:type="gramEnd"/>
-      <w:r>
-        <w:rPr>
-          <w:rFonts w:ascii="Arial" w:hAnsi="Arial" w:cs="Arial"/>
-          <w:sz w:val="24"/>
-          <w:szCs w:val="24"/>
-        </w:rPr>
-        <w:t xml:space="preserve"> the way in which a human brain operates.    </w:t>
+        <w:t xml:space="preserve">Neural networks are designed to emulate structures similar to that of the brains of animals and humans. Organic brains have neurons (nerve cells) to process information that is received from the five major senses (sight, sound, taste etc.); whereas artificial neural networks are composed of nodes that compute information from non-biological sensors. Machine learning is based on a machines ability to learn from the data provided to it, but neural networks learn by classifying data after first processing it through their nodes, similar to the way in which a human brain operates.    </w:t>
       </w:r>
     </w:p>
     <w:p>
@@ -21521,15 +21114,7 @@
                               <w:t xml:space="preserve"> </w:t>
                             </w:r>
                             <w:r>
-                              <w:t xml:space="preserve">(Example cases of pixel wise segmentation performed by </w:t>
-                            </w:r>
-                            <w:proofErr w:type="spellStart"/>
-                            <w:r>
-                              <w:t>SegNet</w:t>
-                            </w:r>
-                            <w:proofErr w:type="spellEnd"/>
-                            <w:r>
-                              <w:t xml:space="preserve"> on real road scenarios, 2016)</w:t>
+                              <w:t>(Example cases of pixel wise segmentation performed by SegNet on real road scenarios, 2016)</w:t>
                             </w:r>
                             <w:sdt>
                               <w:sdtPr>
@@ -21701,7 +21286,7 @@
                     </pic:cNvPicPr>
                   </pic:nvPicPr>
                   <pic:blipFill>
-                    <a:blip r:embed="rId34">
+                    <a:blip r:embed="rId35">
                       <a:extLst>
                         <a:ext uri="{28A0092B-C50C-407E-A947-70E740481C1C}">
                           <a14:useLocalDpi xmlns:a14="http://schemas.microsoft.com/office/drawing/2010/main" val="0"/>
@@ -21887,27 +21472,7 @@
           <w:szCs w:val="24"/>
           <w:highlight w:val="yellow"/>
         </w:rPr>
-        <w:t xml:space="preserve"> is a field of machine learning that we explore in another section of this </w:t>
-      </w:r>
-      <w:proofErr w:type="gramStart"/>
-      <w:r>
-        <w:rPr>
-          <w:rFonts w:ascii="Arial" w:hAnsi="Arial" w:cs="Arial"/>
-          <w:sz w:val="24"/>
-          <w:szCs w:val="24"/>
-          <w:highlight w:val="yellow"/>
-        </w:rPr>
-        <w:t>document, but</w:t>
-      </w:r>
-      <w:proofErr w:type="gramEnd"/>
-      <w:r>
-        <w:rPr>
-          <w:rFonts w:ascii="Arial" w:hAnsi="Arial" w:cs="Arial"/>
-          <w:sz w:val="24"/>
-          <w:szCs w:val="24"/>
-          <w:highlight w:val="yellow"/>
-        </w:rPr>
-        <w:t xml:space="preserve"> is worth mentioning while we are exploring the idea of machine learning as a whole.</w:t>
+        <w:t xml:space="preserve"> is a field of machine learning that we explore in another section of this document, but is worth mentioning while we are exploring the idea of machine learning as a whole.</w:t>
       </w:r>
       <w:r>
         <w:rPr>
@@ -22268,25 +21833,7 @@
           <w:sz w:val="24"/>
           <w:szCs w:val="24"/>
         </w:rPr>
-        <w:t xml:space="preserve">Artificial intelligence, machine and deep learning are inter-related technologies. As one advances, the others benefit from the developments in that field. Advancements in these areas will make our digital and personal lives faster, </w:t>
-      </w:r>
-      <w:proofErr w:type="gramStart"/>
-      <w:r>
-        <w:rPr>
-          <w:rFonts w:ascii="Arial" w:hAnsi="Arial" w:cs="Arial"/>
-          <w:sz w:val="24"/>
-          <w:szCs w:val="24"/>
-        </w:rPr>
-        <w:t>safer</w:t>
-      </w:r>
-      <w:proofErr w:type="gramEnd"/>
-      <w:r>
-        <w:rPr>
-          <w:rFonts w:ascii="Arial" w:hAnsi="Arial" w:cs="Arial"/>
-          <w:sz w:val="24"/>
-          <w:szCs w:val="24"/>
-        </w:rPr>
-        <w:t xml:space="preserve"> and more affordable, as well as creating new fields for innovation in other areas of Information Technology.</w:t>
+        <w:t>Artificial intelligence, machine and deep learning are inter-related technologies. As one advances, the others benefit from the developments in that field. Advancements in these areas will make our digital and personal lives faster, safer and more affordable, as well as creating new fields for innovation in other areas of Information Technology.</w:t>
       </w:r>
     </w:p>
     <w:p>
@@ -22520,7 +22067,7 @@
                     </pic:cNvPicPr>
                   </pic:nvPicPr>
                   <pic:blipFill>
-                    <a:blip r:embed="rId35">
+                    <a:blip r:embed="rId36">
                       <a:extLst>
                         <a:ext uri="{28A0092B-C50C-407E-A947-70E740481C1C}">
                           <a14:useLocalDpi xmlns:a14="http://schemas.microsoft.com/office/drawing/2010/main" val="0"/>
@@ -22557,23 +22104,13 @@
           </wp:anchor>
         </w:drawing>
       </w:r>
-      <w:proofErr w:type="gramStart"/>
-      <w:r>
-        <w:rPr>
-          <w:rFonts w:ascii="Arial" w:hAnsi="Arial" w:cs="Arial"/>
-          <w:sz w:val="24"/>
-          <w:szCs w:val="24"/>
-        </w:rPr>
-        <w:t>he</w:t>
-      </w:r>
-      <w:proofErr w:type="gramEnd"/>
-      <w:r>
-        <w:rPr>
-          <w:rFonts w:ascii="Arial" w:hAnsi="Arial" w:cs="Arial"/>
-          <w:sz w:val="24"/>
-          <w:szCs w:val="24"/>
-        </w:rPr>
-        <w:t xml:space="preserve"> concept of natural language processing (NLP) and Chatterbots represent the perfect combination of an idea and its execution. Without natural language processing, Chatterbots would not be able to exist, as to be functional they require a base level understanding of the inputs they are receiving. Before diving into the combination of these concepts, a Chatterbot, we must first look natural language processing.</w:t>
+      <w:r>
+        <w:rPr>
+          <w:rFonts w:ascii="Arial" w:hAnsi="Arial" w:cs="Arial"/>
+          <w:sz w:val="24"/>
+          <w:szCs w:val="24"/>
+        </w:rPr>
+        <w:t>he concept of natural language processing (NLP) and Chatterbots represent the perfect combination of an idea and its execution. Without natural language processing, Chatterbots would not be able to exist, as to be functional they require a base level understanding of the inputs they are receiving. Before diving into the combination of these concepts, a Chatterbot, we must first look natural language processing.</w:t>
       </w:r>
     </w:p>
     <w:p>
@@ -22615,9 +22152,8 @@
           <w:szCs w:val="24"/>
           <w:shd w:val="clear" w:color="auto" w:fill="FFFFFF"/>
         </w:rPr>
-        <w:t xml:space="preserve"> (</w:t>
-      </w:r>
-      <w:proofErr w:type="spellStart"/>
+        <w:t xml:space="preserve"> (Reshamwala, Pawar and Mishra, 2013). Thereby, the field of natural language processing is the understanding of the interaction between a human’s language input; a computer’s understanding of that input; then subsequently the computer’s language-based outputs; based on its understanding of the original inputs. </w:t>
+      </w:r>
       <w:r>
         <w:rPr>
           <w:rFonts w:ascii="Arial" w:hAnsi="Arial" w:cs="Arial"/>
@@ -22626,51 +22162,8 @@
           <w:szCs w:val="24"/>
           <w:shd w:val="clear" w:color="auto" w:fill="FFFFFF"/>
         </w:rPr>
-        <w:t>Reshamwala</w:t>
-      </w:r>
-      <w:proofErr w:type="spellEnd"/>
-      <w:r>
-        <w:rPr>
-          <w:rFonts w:ascii="Arial" w:hAnsi="Arial" w:cs="Arial"/>
-          <w:color w:val="000000"/>
-          <w:sz w:val="24"/>
-          <w:szCs w:val="24"/>
-          <w:shd w:val="clear" w:color="auto" w:fill="FFFFFF"/>
-        </w:rPr>
-        <w:t xml:space="preserve">, Pawar and Mishra, 2013). Thereby, the field of natural language processing is the understanding of the interaction between a human’s language input; a computer’s understanding of that input; then subsequently the computer’s language-based outputs; based on its understanding of the original inputs. </w:t>
-      </w:r>
-      <w:r>
-        <w:rPr>
-          <w:rFonts w:ascii="Arial" w:hAnsi="Arial" w:cs="Arial"/>
-          <w:color w:val="000000"/>
-          <w:sz w:val="24"/>
-          <w:szCs w:val="24"/>
-          <w:shd w:val="clear" w:color="auto" w:fill="FFFFFF"/>
-        </w:rPr>
         <w:br/>
-        <w:t>By definition, a natural language is a language used by a human (</w:t>
-      </w:r>
-      <w:proofErr w:type="spellStart"/>
-      <w:r>
-        <w:rPr>
-          <w:rFonts w:ascii="Arial" w:hAnsi="Arial" w:cs="Arial"/>
-          <w:color w:val="000000"/>
-          <w:sz w:val="24"/>
-          <w:szCs w:val="24"/>
-          <w:shd w:val="clear" w:color="auto" w:fill="FFFFFF"/>
-        </w:rPr>
-        <w:t>e.g</w:t>
-      </w:r>
-      <w:proofErr w:type="spellEnd"/>
-      <w:r>
-        <w:rPr>
-          <w:rFonts w:ascii="Arial" w:hAnsi="Arial" w:cs="Arial"/>
-          <w:color w:val="000000"/>
-          <w:sz w:val="24"/>
-          <w:szCs w:val="24"/>
-          <w:shd w:val="clear" w:color="auto" w:fill="FFFFFF"/>
-        </w:rPr>
-        <w:t xml:space="preserve"> English, Chinese, specific dialects) to communicate information, knowledge, emotions, and verbal responses to situations. These are things we as humans learn to process and understand from an early age and develop further over time. These however are extremely difficult in the abstract for a logic-based computer system or machine to interpret and understand, since a computer or machine lacks the interpretive nature (by default and by human design) to pick up the nuance, meaning and structure of a natural human language. </w:t>
+        <w:t xml:space="preserve">By definition, a natural language is a language used by a human (e.g English, Chinese, specific dialects) to communicate information, knowledge, emotions, and verbal responses to situations. These are things we as humans learn to process and understand from an early age and develop further over time. These however are extremely difficult in the abstract for a logic-based computer system or machine to interpret and understand, since a computer or machine lacks the interpretive nature (by default and by human design) to pick up the nuance, meaning and structure of a natural human language. </w:t>
       </w:r>
     </w:p>
     <w:p>
@@ -22693,9 +22186,8 @@
           <w:szCs w:val="24"/>
           <w:shd w:val="clear" w:color="auto" w:fill="FFFFFF"/>
         </w:rPr>
-        <w:t xml:space="preserve">The field of natural language processing has come a long way in a relatively short time. A crude example of this can be seen as far back as the early 1900’s. In 1922 a company called Elmwood Button Co created a children’s toy called “Radio </w:t>
-      </w:r>
-      <w:proofErr w:type="gramStart"/>
+        <w:t>The field of natural language processing has come a long way in a relatively short time. A crude example of this can be seen as far back as the early 1900’s. In 1922 a company called Elmwood Button Co created a children’s toy called “Radio Rex”</w:t>
+      </w:r>
       <w:r>
         <w:rPr>
           <w:rFonts w:ascii="Arial" w:hAnsi="Arial" w:cs="Arial"/>
@@ -22704,19 +22196,8 @@
           <w:szCs w:val="24"/>
           <w:shd w:val="clear" w:color="auto" w:fill="FFFFFF"/>
         </w:rPr>
-        <w:t>Rex”</w:t>
-      </w:r>
-      <w:r>
-        <w:rPr>
-          <w:rFonts w:ascii="Arial" w:hAnsi="Arial" w:cs="Arial"/>
-          <w:color w:val="000000"/>
-          <w:sz w:val="24"/>
-          <w:szCs w:val="24"/>
-          <w:shd w:val="clear" w:color="auto" w:fill="FFFFFF"/>
-        </w:rPr>
         <w:t>(</w:t>
       </w:r>
-      <w:proofErr w:type="gramEnd"/>
       <w:r>
         <w:rPr>
           <w:rFonts w:ascii="Arial" w:hAnsi="Arial" w:cs="Arial"/>
@@ -22787,51 +22268,7 @@
           <w:shd w:val="clear" w:color="auto" w:fill="FFFFFF"/>
         </w:rPr>
         <w:lastRenderedPageBreak/>
-        <w:t xml:space="preserve">voice commands given by a user. The creation of these virtual assistants is indicative of the massive developments in the technology from its first iteration in Radio Rex nearly 100 years before. Both Siri and Bixby can to complex statements, not simply single </w:t>
-      </w:r>
-      <w:proofErr w:type="gramStart"/>
-      <w:r>
-        <w:rPr>
-          <w:rFonts w:ascii="Arial" w:hAnsi="Arial" w:cs="Arial"/>
-          <w:color w:val="000000"/>
-          <w:sz w:val="24"/>
-          <w:szCs w:val="24"/>
-          <w:shd w:val="clear" w:color="auto" w:fill="FFFFFF"/>
-        </w:rPr>
-        <w:t>words</w:t>
-      </w:r>
-      <w:proofErr w:type="gramEnd"/>
-      <w:r>
-        <w:rPr>
-          <w:rFonts w:ascii="Arial" w:hAnsi="Arial" w:cs="Arial"/>
-          <w:color w:val="000000"/>
-          <w:sz w:val="24"/>
-          <w:szCs w:val="24"/>
-          <w:shd w:val="clear" w:color="auto" w:fill="FFFFFF"/>
-        </w:rPr>
-        <w:t xml:space="preserve"> and commands from the user. </w:t>
-      </w:r>
-      <w:proofErr w:type="gramStart"/>
-      <w:r>
-        <w:rPr>
-          <w:rFonts w:ascii="Arial" w:hAnsi="Arial" w:cs="Arial"/>
-          <w:color w:val="000000"/>
-          <w:sz w:val="24"/>
-          <w:szCs w:val="24"/>
-          <w:shd w:val="clear" w:color="auto" w:fill="FFFFFF"/>
-        </w:rPr>
-        <w:t>The virtual assistants we use today</w:t>
-      </w:r>
-      <w:proofErr w:type="gramEnd"/>
-      <w:r>
-        <w:rPr>
-          <w:rFonts w:ascii="Arial" w:hAnsi="Arial" w:cs="Arial"/>
-          <w:color w:val="000000"/>
-          <w:sz w:val="24"/>
-          <w:szCs w:val="24"/>
-          <w:shd w:val="clear" w:color="auto" w:fill="FFFFFF"/>
-        </w:rPr>
-        <w:t xml:space="preserve"> all help to collect and collate data on natural language; every time a user interacts with one, they are giving permission to those applications (and by extension the companies that own that software) to use and collect their speech in to further develop the applications. Doing this builds a database of human speech inputs, increasing the knowledge base for the applications to learn from, furthering their understanding of the natural language inputs given to them, creating a cyclical learning environment. As proliferation of the virtual assistant increases so does its knowledge base and by extension its ability to interpret and accurately understand natural language inputs.</w:t>
+        <w:t>voice commands given by a user. The creation of these virtual assistants is indicative of the massive developments in the technology from its first iteration in Radio Rex nearly 100 years before. Both Siri and Bixby can to complex statements, not simply single words and commands from the user. The virtual assistants we use today all help to collect and collate data on natural language; every time a user interacts with one, they are giving permission to those applications (and by extension the companies that own that software) to use and collect their speech in to further develop the applications. Doing this builds a database of human speech inputs, increasing the knowledge base for the applications to learn from, furthering their understanding of the natural language inputs given to them, creating a cyclical learning environment. As proliferation of the virtual assistant increases so does its knowledge base and by extension its ability to interpret and accurately understand natural language inputs.</w:t>
       </w:r>
     </w:p>
     <w:p>
@@ -22854,29 +22291,7 @@
           <w:szCs w:val="24"/>
           <w:shd w:val="clear" w:color="auto" w:fill="FFFFFF"/>
         </w:rPr>
-        <w:t xml:space="preserve">Humans possess the innate ability to understand the intentions and meanings behind the language we use. This is important to understand when exploring natural language processing in context of machines and computers. When communicating with them we must teach the device what our language or input means before it can action what has been requested. Therefore, natural language processing as a field can be distilled down to the concept of teaching a computer, </w:t>
-      </w:r>
-      <w:proofErr w:type="gramStart"/>
-      <w:r>
-        <w:rPr>
-          <w:rFonts w:ascii="Arial" w:hAnsi="Arial" w:cs="Arial"/>
-          <w:color w:val="000000"/>
-          <w:sz w:val="24"/>
-          <w:szCs w:val="24"/>
-          <w:shd w:val="clear" w:color="auto" w:fill="FFFFFF"/>
-        </w:rPr>
-        <w:t>machine</w:t>
-      </w:r>
-      <w:proofErr w:type="gramEnd"/>
-      <w:r>
-        <w:rPr>
-          <w:rFonts w:ascii="Arial" w:hAnsi="Arial" w:cs="Arial"/>
-          <w:color w:val="000000"/>
-          <w:sz w:val="24"/>
-          <w:szCs w:val="24"/>
-          <w:shd w:val="clear" w:color="auto" w:fill="FFFFFF"/>
-        </w:rPr>
-        <w:t xml:space="preserve"> or device to understand human language (whether it be text or speech) the same way we do.</w:t>
+        <w:t>Humans possess the innate ability to understand the intentions and meanings behind the language we use. This is important to understand when exploring natural language processing in context of machines and computers. When communicating with them we must teach the device what our language or input means before it can action what has been requested. Therefore, natural language processing as a field can be distilled down to the concept of teaching a computer, machine or device to understand human language (whether it be text or speech) the same way we do.</w:t>
       </w:r>
     </w:p>
     <w:p>
@@ -22903,44 +22318,7 @@
           <w:sz w:val="24"/>
           <w:szCs w:val="24"/>
         </w:rPr>
-        <w:t xml:space="preserve">Now that we understand natural language </w:t>
-      </w:r>
-      <w:proofErr w:type="gramStart"/>
-      <w:r>
-        <w:rPr>
-          <w:rFonts w:ascii="Arial" w:hAnsi="Arial" w:cs="Arial"/>
-          <w:sz w:val="24"/>
-          <w:szCs w:val="24"/>
-        </w:rPr>
-        <w:t>processing</w:t>
-      </w:r>
-      <w:proofErr w:type="gramEnd"/>
-      <w:r>
-        <w:rPr>
-          <w:rFonts w:ascii="Arial" w:hAnsi="Arial" w:cs="Arial"/>
-          <w:sz w:val="24"/>
-          <w:szCs w:val="24"/>
-        </w:rPr>
-        <w:t xml:space="preserve"> we can really explore Chatterbots – a natural extension and real-world application of natural language processing – to its fullest. “Chatterbot” as a term was first coined by Michael Mauldin, whom created the very first chatbot ‘</w:t>
-      </w:r>
-      <w:proofErr w:type="spellStart"/>
-      <w:r>
-        <w:rPr>
-          <w:rFonts w:ascii="Arial" w:hAnsi="Arial" w:cs="Arial"/>
-          <w:sz w:val="24"/>
-          <w:szCs w:val="24"/>
-        </w:rPr>
-        <w:t>Verbot</w:t>
-      </w:r>
-      <w:proofErr w:type="spellEnd"/>
-      <w:proofErr w:type="gramStart"/>
-      <w:r>
-        <w:rPr>
-          <w:rFonts w:ascii="Arial" w:hAnsi="Arial" w:cs="Arial"/>
-          <w:sz w:val="24"/>
-          <w:szCs w:val="24"/>
-        </w:rPr>
-        <w:t>’</w:t>
+        <w:t>Now that we understand natural language processing we can really explore Chatterbots – a natural extension and real-world application of natural language processing – to its fullest. “Chatterbot” as a term was first coined by Michael Mauldin, whom created the very first chatbot ‘Verbot’</w:t>
       </w:r>
       <w:r>
         <w:rPr>
@@ -22950,40 +22328,21 @@
         </w:rPr>
         <w:t>(</w:t>
       </w:r>
-      <w:proofErr w:type="gramEnd"/>
-      <w:r>
-        <w:rPr>
-          <w:rFonts w:ascii="Arial" w:hAnsi="Arial" w:cs="Arial"/>
-          <w:sz w:val="24"/>
-          <w:szCs w:val="24"/>
-        </w:rPr>
-        <w:t>En.wikipedia.org. 2021</w:t>
-      </w:r>
-      <w:proofErr w:type="gramStart"/>
-      <w:r>
-        <w:rPr>
-          <w:rFonts w:ascii="Arial" w:hAnsi="Arial" w:cs="Arial"/>
-          <w:sz w:val="24"/>
-          <w:szCs w:val="24"/>
-        </w:rPr>
-        <w:t>)</w:t>
-      </w:r>
-      <w:r>
-        <w:rPr>
-          <w:rFonts w:ascii="Arial" w:hAnsi="Arial" w:cs="Arial"/>
-          <w:sz w:val="24"/>
-          <w:szCs w:val="24"/>
-        </w:rPr>
-        <w:t>, and</w:t>
-      </w:r>
-      <w:proofErr w:type="gramEnd"/>
-      <w:r>
-        <w:rPr>
-          <w:rFonts w:ascii="Arial" w:hAnsi="Arial" w:cs="Arial"/>
-          <w:sz w:val="24"/>
-          <w:szCs w:val="24"/>
-        </w:rPr>
-        <w:t xml:space="preserve"> was used to describe a “software application used to conduct an on-line chat conversation via text or text-to-speech, in lieu of providing direct contact with a live human agent.”</w:t>
+      <w:r>
+        <w:rPr>
+          <w:rFonts w:ascii="Arial" w:hAnsi="Arial" w:cs="Arial"/>
+          <w:sz w:val="24"/>
+          <w:szCs w:val="24"/>
+        </w:rPr>
+        <w:t>En.wikipedia.org. 2021)</w:t>
+      </w:r>
+      <w:r>
+        <w:rPr>
+          <w:rFonts w:ascii="Arial" w:hAnsi="Arial" w:cs="Arial"/>
+          <w:sz w:val="24"/>
+          <w:szCs w:val="24"/>
+        </w:rPr>
+        <w:t>, and was used to describe a “software application used to conduct an on-line chat conversation via text or text-to-speech, in lieu of providing direct contact with a live human agent.”</w:t>
       </w:r>
       <w:r>
         <w:rPr>
@@ -23046,25 +22405,7 @@
           <w:sz w:val="24"/>
           <w:szCs w:val="24"/>
         </w:rPr>
-        <w:t xml:space="preserve">As a concept, a Chatterbot is something that most internet users would be familiar with on some level. Most people have visited a website before and seen the small window pop up on the screen “A service agent is here to help you”, sometimes they can be obnoxious and sometimes they can be helpful. If you have ever interacted with one before you will be familiar with the </w:t>
-      </w:r>
-      <w:proofErr w:type="gramStart"/>
-      <w:r>
-        <w:rPr>
-          <w:rFonts w:ascii="Arial" w:hAnsi="Arial" w:cs="Arial"/>
-          <w:sz w:val="24"/>
-          <w:szCs w:val="24"/>
-        </w:rPr>
-        <w:t>often strange</w:t>
-      </w:r>
-      <w:proofErr w:type="gramEnd"/>
-      <w:r>
-        <w:rPr>
-          <w:rFonts w:ascii="Arial" w:hAnsi="Arial" w:cs="Arial"/>
-          <w:sz w:val="24"/>
-          <w:szCs w:val="24"/>
-        </w:rPr>
-        <w:t xml:space="preserve"> syntax or manner of speaking that they utilise. Sometimes a Chatterbot may skip over certain things that have been said, instead latching on to key words or phrases and regurgitating information related to them. This is because a Chatterbot can operate in a few different ways.</w:t>
+        <w:t>As a concept, a Chatterbot is something that most internet users would be familiar with on some level. Most people have visited a website before and seen the small window pop up on the screen “A service agent is here to help you”, sometimes they can be obnoxious and sometimes they can be helpful. If you have ever interacted with one before you will be familiar with the often strange syntax or manner of speaking that they utilise. Sometimes a Chatterbot may skip over certain things that have been said, instead latching on to key words or phrases and regurgitating information related to them. This is because a Chatterbot can operate in a few different ways.</w:t>
       </w:r>
     </w:p>
     <w:p>
@@ -23083,25 +22424,7 @@
           <w:sz w:val="24"/>
           <w:szCs w:val="24"/>
         </w:rPr>
-        <w:t xml:space="preserve">One of the ways in which a Chatterbot will interact with a user is by listening for or registering key-word inputs. These key-word inputs will trigger the Chatterbot into responding in a pre-determined way, either by displaying a list of related information (to the language input) or by responding with a pre-programmed response. An example we have previously looked at is that of the Siri Virtual assistant. By nature, Siri is always waiting for an input, continuously listening for a key language phrase before running its full programming. When the </w:t>
-      </w:r>
-      <w:proofErr w:type="gramStart"/>
-      <w:r>
-        <w:rPr>
-          <w:rFonts w:ascii="Arial" w:hAnsi="Arial" w:cs="Arial"/>
-          <w:sz w:val="24"/>
-          <w:szCs w:val="24"/>
-        </w:rPr>
-        <w:t>key-word</w:t>
-      </w:r>
-      <w:proofErr w:type="gramEnd"/>
-      <w:r>
-        <w:rPr>
-          <w:rFonts w:ascii="Arial" w:hAnsi="Arial" w:cs="Arial"/>
-          <w:sz w:val="24"/>
-          <w:szCs w:val="24"/>
-        </w:rPr>
-        <w:t xml:space="preserve"> is spoken (“Hey Siri”), Siri will respond to the input and begin actively listening for further natural language input.</w:t>
+        <w:t>One of the ways in which a Chatterbot will interact with a user is by listening for or registering key-word inputs. These key-word inputs will trigger the Chatterbot into responding in a pre-determined way, either by displaying a list of related information (to the language input) or by responding with a pre-programmed response. An example we have previously looked at is that of the Siri Virtual assistant. By nature, Siri is always waiting for an input, continuously listening for a key language phrase before running its full programming. When the key-word is spoken (“Hey Siri”), Siri will respond to the input and begin actively listening for further natural language input.</w:t>
       </w:r>
     </w:p>
     <w:p>
@@ -23205,25 +22528,7 @@
           <w:sz w:val="24"/>
           <w:szCs w:val="24"/>
         </w:rPr>
-        <w:t>Nowadays, Chatterbots are everywhere. According to data from 99</w:t>
-      </w:r>
-      <w:proofErr w:type="gramStart"/>
-      <w:r>
-        <w:rPr>
-          <w:rFonts w:ascii="Arial" w:hAnsi="Arial" w:cs="Arial"/>
-          <w:sz w:val="24"/>
-          <w:szCs w:val="24"/>
-        </w:rPr>
-        <w:t>Firms(</w:t>
-      </w:r>
-      <w:proofErr w:type="gramEnd"/>
-      <w:r>
-        <w:rPr>
-          <w:rFonts w:ascii="Arial" w:hAnsi="Arial" w:cs="Arial"/>
-          <w:sz w:val="24"/>
-          <w:szCs w:val="24"/>
-        </w:rPr>
-        <w:t xml:space="preserve">25+ Chatbot Statistics for 2021 - 99firms, 2021), the “chatbot industry is forecast to grow from $190.8 million dollars in 2016 to over $1.25 billion dollars in 2025”. With “47% of businesses having plans to add Chatbots to their platforms in 2021”, with at least a separate “40% of companies planning to introduce virtual assistants”. </w:t>
+        <w:t xml:space="preserve">Nowadays, Chatterbots are everywhere. According to data from 99Firms(25+ Chatbot Statistics for 2021 - 99firms, 2021), the “chatbot industry is forecast to grow from $190.8 million dollars in 2016 to over $1.25 billion dollars in 2025”. With “47% of businesses having plans to add Chatbots to their platforms in 2021”, with at least a separate “40% of companies planning to introduce virtual assistants”. </w:t>
       </w:r>
     </w:p>
     <w:p>
@@ -23279,34 +22584,7 @@
           <w:sz w:val="24"/>
           <w:szCs w:val="24"/>
         </w:rPr>
-        <w:t xml:space="preserve">From a customer complaint resolution perspective, “80% of brands surveyed by Technology Review reported a reduction in call volume processing” as the Chatbot </w:t>
-      </w:r>
-      <w:proofErr w:type="gramStart"/>
-      <w:r>
-        <w:rPr>
-          <w:rFonts w:ascii="Arial" w:hAnsi="Arial" w:cs="Arial"/>
-          <w:sz w:val="24"/>
-          <w:szCs w:val="24"/>
-        </w:rPr>
-        <w:t>is able to</w:t>
-      </w:r>
-      <w:proofErr w:type="gramEnd"/>
-      <w:r>
-        <w:rPr>
-          <w:rFonts w:ascii="Arial" w:hAnsi="Arial" w:cs="Arial"/>
-          <w:sz w:val="24"/>
-          <w:szCs w:val="24"/>
-        </w:rPr>
-        <w:t xml:space="preserve"> filter out and funnel customer calls and enquiries to the correct customer service operators.  “90% of brands reported measurable improvement in complaint </w:t>
-      </w:r>
-      <w:proofErr w:type="gramStart"/>
-      <w:r>
-        <w:rPr>
-          <w:rFonts w:ascii="Arial" w:hAnsi="Arial" w:cs="Arial"/>
-          <w:sz w:val="24"/>
-          <w:szCs w:val="24"/>
-        </w:rPr>
-        <w:t>resolution”</w:t>
+        <w:t>From a customer complaint resolution perspective, “80% of brands surveyed by Technology Review reported a reduction in call volume processing” as the Chatbot is able to filter out and funnel customer calls and enquiries to the correct customer service operators.  “90% of brands reported measurable improvement in complaint resolution”</w:t>
       </w:r>
       <w:r>
         <w:rPr>
@@ -23316,7 +22594,6 @@
         </w:rPr>
         <w:t>(</w:t>
       </w:r>
-      <w:proofErr w:type="gramEnd"/>
       <w:r>
         <w:rPr>
           <w:rFonts w:ascii="Arial" w:hAnsi="Arial" w:cs="Arial"/>
@@ -23367,25 +22644,7 @@
           <w:szCs w:val="24"/>
         </w:rPr>
         <w:lastRenderedPageBreak/>
-        <w:t xml:space="preserve">the negative impressions a person may initially have about </w:t>
-      </w:r>
-      <w:proofErr w:type="gramStart"/>
-      <w:r>
-        <w:rPr>
-          <w:rFonts w:ascii="Arial" w:hAnsi="Arial" w:cs="Arial"/>
-          <w:sz w:val="24"/>
-          <w:szCs w:val="24"/>
-        </w:rPr>
-        <w:t>interacting</w:t>
-      </w:r>
-      <w:proofErr w:type="gramEnd"/>
-      <w:r>
-        <w:rPr>
-          <w:rFonts w:ascii="Arial" w:hAnsi="Arial" w:cs="Arial"/>
-          <w:sz w:val="24"/>
-          <w:szCs w:val="24"/>
-        </w:rPr>
-        <w:t xml:space="preserve"> with a Chatbot or virtual assistant. The fact that over 87% of people have a satisfactory interaction with a Chatbot is even more indicative of their staying power. When a product can reduce a business’ costs, keep customers happy and help generate sales, it means it will quickly become a staple of industry. At the cost of human-to-human interaction, the Chatbot is here to stay. </w:t>
+        <w:t xml:space="preserve">the negative impressions a person may initially have about interacting with a Chatbot or virtual assistant. The fact that over 87% of people have a satisfactory interaction with a Chatbot is even more indicative of their staying power. When a product can reduce a business’ costs, keep customers happy and help generate sales, it means it will quickly become a staple of industry. At the cost of human-to-human interaction, the Chatbot is here to stay. </w:t>
       </w:r>
     </w:p>
     <w:p>
@@ -23412,25 +22671,7 @@
           <w:sz w:val="24"/>
           <w:szCs w:val="24"/>
         </w:rPr>
-        <w:t xml:space="preserve">As the databases for natural language processing grow and as Chatbots become ever more prevalent, </w:t>
-      </w:r>
-      <w:proofErr w:type="gramStart"/>
-      <w:r>
-        <w:rPr>
-          <w:rFonts w:ascii="Arial" w:hAnsi="Arial" w:cs="Arial"/>
-          <w:sz w:val="24"/>
-          <w:szCs w:val="24"/>
-        </w:rPr>
-        <w:t>intelligent</w:t>
-      </w:r>
-      <w:proofErr w:type="gramEnd"/>
-      <w:r>
-        <w:rPr>
-          <w:rFonts w:ascii="Arial" w:hAnsi="Arial" w:cs="Arial"/>
-          <w:sz w:val="24"/>
-          <w:szCs w:val="24"/>
-        </w:rPr>
-        <w:t xml:space="preserve"> and advanced we will see their potential uses explode. Think of all the interactions you may have with a person in a customer service facing role through-out your day, could their job be taken by a Chatbot or virtual assistant? Customer call centres are the first jobs at risk in this environment. A customer call centre employees’ job is to handle customer enquiries, if these customer enquiries can instead be handled by a Chatbot (that has a reportedly higher level of customer satisfaction), it would make financial sense for the business employing the call centre to transition to fully automated digital system that has no down time - a Chatbot. </w:t>
+        <w:t xml:space="preserve">As the databases for natural language processing grow and as Chatbots become ever more prevalent, intelligent and advanced we will see their potential uses explode. Think of all the interactions you may have with a person in a customer service facing role through-out your day, could their job be taken by a Chatbot or virtual assistant? Customer call centres are the first jobs at risk in this environment. A customer call centre employees’ job is to handle customer enquiries, if these customer enquiries can instead be handled by a Chatbot (that has a reportedly higher level of customer satisfaction), it would make financial sense for the business employing the call centre to transition to fully automated digital system that has no down time - a Chatbot. </w:t>
       </w:r>
     </w:p>
     <w:p>
@@ -23549,7 +22790,7 @@
                     <pic:cNvPicPr/>
                   </pic:nvPicPr>
                   <pic:blipFill>
-                    <a:blip r:embed="rId36">
+                    <a:blip r:embed="rId37">
                       <a:extLst>
                         <a:ext uri="{28A0092B-C50C-407E-A947-70E740481C1C}">
                           <a14:useLocalDpi xmlns:a14="http://schemas.microsoft.com/office/drawing/2010/main" val="0"/>
@@ -23617,7 +22858,7 @@
                     <pic:cNvPicPr/>
                   </pic:nvPicPr>
                   <pic:blipFill>
-                    <a:blip r:embed="rId37">
+                    <a:blip r:embed="rId38">
                       <a:extLst>
                         <a:ext uri="{28A0092B-C50C-407E-A947-70E740481C1C}">
                           <a14:useLocalDpi xmlns:a14="http://schemas.microsoft.com/office/drawing/2010/main" val="0"/>
@@ -23739,7 +22980,7 @@
                     <pic:cNvPicPr/>
                   </pic:nvPicPr>
                   <pic:blipFill>
-                    <a:blip r:embed="rId38">
+                    <a:blip r:embed="rId39">
                       <a:extLst>
                         <a:ext uri="{28A0092B-C50C-407E-A947-70E740481C1C}">
                           <a14:useLocalDpi xmlns:a14="http://schemas.microsoft.com/office/drawing/2010/main" val="0"/>
@@ -23807,7 +23048,7 @@
                     <pic:cNvPicPr/>
                   </pic:nvPicPr>
                   <pic:blipFill>
-                    <a:blip r:embed="rId39">
+                    <a:blip r:embed="rId40">
                       <a:extLst>
                         <a:ext uri="{28A0092B-C50C-407E-A947-70E740481C1C}">
                           <a14:useLocalDpi xmlns:a14="http://schemas.microsoft.com/office/drawing/2010/main" val="0"/>
@@ -23895,16 +23136,11 @@
                             <w:r>
                               <w:t xml:space="preserve">Figure </w:t>
                             </w:r>
-                            <w:proofErr w:type="gramStart"/>
                             <w:r>
                               <w:t>6</w:t>
                             </w:r>
                             <w:r>
-                              <w:t xml:space="preserve">  Initial</w:t>
-                            </w:r>
-                            <w:proofErr w:type="gramEnd"/>
-                            <w:r>
-                              <w:t xml:space="preserve"> interaction options with the Optus Chatbot </w:t>
+                              <w:t xml:space="preserve">  Initial interaction options with the Optus Chatbot </w:t>
                             </w:r>
                             <w:r>
                               <w:rPr>
@@ -25278,7 +24514,7 @@
                     <pic:cNvPicPr/>
                   </pic:nvPicPr>
                   <pic:blipFill>
-                    <a:blip r:embed="rId40"/>
+                    <a:blip r:embed="rId41"/>
                     <a:stretch>
                       <a:fillRect/>
                     </a:stretch>
@@ -25330,7 +24566,7 @@
                     <pic:cNvPicPr/>
                   </pic:nvPicPr>
                   <pic:blipFill>
-                    <a:blip r:embed="rId41"/>
+                    <a:blip r:embed="rId42"/>
                     <a:stretch>
                       <a:fillRect/>
                     </a:stretch>
@@ -25382,7 +24618,7 @@
                     <pic:cNvPicPr/>
                   </pic:nvPicPr>
                   <pic:blipFill>
-                    <a:blip r:embed="rId42"/>
+                    <a:blip r:embed="rId43"/>
                     <a:stretch>
                       <a:fillRect/>
                     </a:stretch>
@@ -25435,7 +24671,7 @@
                     <pic:cNvPicPr/>
                   </pic:nvPicPr>
                   <pic:blipFill>
-                    <a:blip r:embed="rId43"/>
+                    <a:blip r:embed="rId44"/>
                     <a:stretch>
                       <a:fillRect/>
                     </a:stretch>
@@ -25487,7 +24723,7 @@
                     <pic:cNvPicPr/>
                   </pic:nvPicPr>
                   <pic:blipFill>
-                    <a:blip r:embed="rId44"/>
+                    <a:blip r:embed="rId45"/>
                     <a:stretch>
                       <a:fillRect/>
                     </a:stretch>
@@ -25539,7 +24775,7 @@
                     <pic:cNvPicPr/>
                   </pic:nvPicPr>
                   <pic:blipFill>
-                    <a:blip r:embed="rId45"/>
+                    <a:blip r:embed="rId46"/>
                     <a:stretch>
                       <a:fillRect/>
                     </a:stretch>
@@ -25591,7 +24827,7 @@
                     <pic:cNvPicPr/>
                   </pic:nvPicPr>
                   <pic:blipFill>
-                    <a:blip r:embed="rId46"/>
+                    <a:blip r:embed="rId47"/>
                     <a:stretch>
                       <a:fillRect/>
                     </a:stretch>
@@ -25672,25 +24908,7 @@
           <w:szCs w:val="24"/>
         </w:rPr>
         <w:lastRenderedPageBreak/>
-        <w:t xml:space="preserve">base. Through exchanging our first assignment and its feedback, we </w:t>
-      </w:r>
-      <w:proofErr w:type="gramStart"/>
-      <w:r>
-        <w:rPr>
-          <w:rFonts w:ascii="Arial" w:hAnsi="Arial" w:cs="Arial"/>
-          <w:sz w:val="24"/>
-          <w:szCs w:val="24"/>
-        </w:rPr>
-        <w:t>came to the conclusion</w:t>
-      </w:r>
-      <w:proofErr w:type="gramEnd"/>
-      <w:r>
-        <w:rPr>
-          <w:rFonts w:ascii="Arial" w:hAnsi="Arial" w:cs="Arial"/>
-          <w:sz w:val="24"/>
-          <w:szCs w:val="24"/>
-        </w:rPr>
-        <w:t xml:space="preserve"> that some members might have skillsets that were better suited to different content areas for assignment 2. In our team, experienced members were encouraged </w:t>
+        <w:t xml:space="preserve">base. Through exchanging our first assignment and its feedback, we came to the conclusion that some members might have skillsets that were better suited to different content areas for assignment 2. In our team, experienced members were encouraged </w:t>
       </w:r>
       <w:r>
         <w:rPr>
@@ -25722,7 +24940,7 @@
                     </pic:cNvPicPr>
                   </pic:nvPicPr>
                   <pic:blipFill>
-                    <a:blip r:embed="rId47" cstate="print">
+                    <a:blip r:embed="rId48" cstate="print">
                       <a:extLst>
                         <a:ext uri="{28A0092B-C50C-407E-A947-70E740481C1C}">
                           <a14:useLocalDpi xmlns:a14="http://schemas.microsoft.com/office/drawing/2010/main" val="0"/>
@@ -25883,25 +25101,7 @@
           <w:sz w:val="24"/>
           <w:szCs w:val="24"/>
         </w:rPr>
-        <w:t xml:space="preserve">were when Taylen assisted others in setting up the group’s GitHub with his self-made </w:t>
-      </w:r>
-      <w:proofErr w:type="spellStart"/>
-      <w:r>
-        <w:rPr>
-          <w:rFonts w:ascii="Arial" w:hAnsi="Arial" w:cs="Arial"/>
-          <w:sz w:val="24"/>
-          <w:szCs w:val="24"/>
-        </w:rPr>
-        <w:t>Youtube</w:t>
-      </w:r>
-      <w:proofErr w:type="spellEnd"/>
-      <w:r>
-        <w:rPr>
-          <w:rFonts w:ascii="Arial" w:hAnsi="Arial" w:cs="Arial"/>
-          <w:sz w:val="24"/>
-          <w:szCs w:val="24"/>
-        </w:rPr>
-        <w:t xml:space="preserve"> and when Brandon proofread the work prepared by a non-native English member.</w:t>
+        <w:t>were when Taylen assisted others in setting up the group’s GitHub with his self-made Youtube and when Brandon proofread the work prepared by a non-native English member.</w:t>
       </w:r>
       <w:r>
         <w:rPr>
@@ -25970,23 +25170,13 @@
                                 <w:spacing w:val="-20"/>
                               </w:rPr>
                             </w:pPr>
-                            <w:proofErr w:type="spellStart"/>
                             <w:r>
                               <w:rPr>
                                 <w:rFonts w:ascii="Arial" w:hAnsi="Arial" w:cs="Arial"/>
                                 <w:color w:val="2F5496" w:themeColor="accent1" w:themeShade="BF"/>
                                 <w:spacing w:val="-20"/>
                               </w:rPr>
-                              <w:t>GitPulse</w:t>
-                            </w:r>
-                            <w:proofErr w:type="spellEnd"/>
-                            <w:r>
-                              <w:rPr>
-                                <w:rFonts w:ascii="Arial" w:hAnsi="Arial" w:cs="Arial"/>
-                                <w:color w:val="2F5496" w:themeColor="accent1" w:themeShade="BF"/>
-                                <w:spacing w:val="-20"/>
-                              </w:rPr>
-                              <w:t xml:space="preserve"> History</w:t>
+                              <w:t>GitPulse History</w:t>
                             </w:r>
                           </w:p>
                         </w:txbxContent>
@@ -26080,7 +25270,7 @@
                     </pic:cNvPicPr>
                   </pic:nvPicPr>
                   <pic:blipFill>
-                    <a:blip r:embed="rId48" cstate="print">
+                    <a:blip r:embed="rId49" cstate="print">
                       <a:extLst>
                         <a:ext uri="{28A0092B-C50C-407E-A947-70E740481C1C}">
                           <a14:useLocalDpi xmlns:a14="http://schemas.microsoft.com/office/drawing/2010/main" val="0"/>
@@ -26251,7 +25441,7 @@
                     </pic:cNvPicPr>
                   </pic:nvPicPr>
                   <pic:blipFill>
-                    <a:blip r:embed="rId49" cstate="print">
+                    <a:blip r:embed="rId50" cstate="print">
                       <a:extLst>
                         <a:ext uri="{28A0092B-C50C-407E-A947-70E740481C1C}">
                           <a14:useLocalDpi xmlns:a14="http://schemas.microsoft.com/office/drawing/2010/main" val="0"/>
@@ -26360,25 +25550,7 @@
           <w:sz w:val="24"/>
           <w:szCs w:val="24"/>
         </w:rPr>
-        <w:t xml:space="preserve">Each member surprised us for their uniqueness and intelligence. Ahmet is generally a quiet person but makes simple yet effective comments when he speaks up. Brandon has excellent interview skills, which surprised not only the team but also himself. Hugo has amazing people skill at such a young age. Taylen always surprises us with how </w:t>
-      </w:r>
-      <w:proofErr w:type="spellStart"/>
-      <w:r>
-        <w:rPr>
-          <w:rFonts w:ascii="Arial" w:hAnsi="Arial" w:cs="Arial"/>
-          <w:sz w:val="24"/>
-          <w:szCs w:val="24"/>
-        </w:rPr>
-        <w:t>skillful</w:t>
-      </w:r>
-      <w:proofErr w:type="spellEnd"/>
-      <w:r>
-        <w:rPr>
-          <w:rFonts w:ascii="Arial" w:hAnsi="Arial" w:cs="Arial"/>
-          <w:sz w:val="24"/>
-          <w:szCs w:val="24"/>
-        </w:rPr>
-        <w:t xml:space="preserve"> he is with IT. Tim is a well-balanced businessperson who is logical, thoughtful, and assertive. Tetsu is a hard-working individual who still enjoys studying in his mid-40s. What surprised us was that we all had unique strengths that positively impacted the team.</w:t>
+        <w:t>Each member surprised us for their uniqueness and intelligence. Ahmet is generally a quiet person but makes simple yet effective comments when he speaks up. Brandon has excellent interview skills, which surprised not only the team but also himself. Hugo has amazing people skill at such a young age. Taylen always surprises us with how skillful he is with IT. Tim is a well-balanced businessperson who is logical, thoughtful, and assertive. Tetsu is a hard-working individual who still enjoys studying in his mid-40s. What surprised us was that we all had unique strengths that positively impacted the team.</w:t>
       </w:r>
     </w:p>
     <w:p>
@@ -26643,25 +25815,7 @@
           <w:sz w:val="24"/>
           <w:szCs w:val="24"/>
         </w:rPr>
-        <w:t xml:space="preserve">My initial thoughts beginning group work for assessment 2 was rather overwhelming as this is the first time engaging in group work on an academic level. At first, I wasn’t sure what to expect as my personality test from assessment 1 suggests that I was quite introverted and so interacting with 5 strangers would be rather difficult for myself to </w:t>
-      </w:r>
-      <w:proofErr w:type="gramStart"/>
-      <w:r>
-        <w:rPr>
-          <w:rFonts w:ascii="Arial" w:hAnsi="Arial" w:cs="Arial"/>
-          <w:sz w:val="24"/>
-          <w:szCs w:val="24"/>
-        </w:rPr>
-        <w:t>open up</w:t>
-      </w:r>
-      <w:proofErr w:type="gramEnd"/>
-      <w:r>
-        <w:rPr>
-          <w:rFonts w:ascii="Arial" w:hAnsi="Arial" w:cs="Arial"/>
-          <w:sz w:val="24"/>
-          <w:szCs w:val="24"/>
-        </w:rPr>
-        <w:t xml:space="preserve">. However, I surprised myself on the level of engagement and contribution from everyone. Our first few meetings were a little disorientated and unorganised, it wasn’t until before our third meeting that there was some tension within the group, it was clear that we needed a leader. </w:t>
+        <w:t xml:space="preserve">My initial thoughts beginning group work for assessment 2 was rather overwhelming as this is the first time engaging in group work on an academic level. At first, I wasn’t sure what to expect as my personality test from assessment 1 suggests that I was quite introverted and so interacting with 5 strangers would be rather difficult for myself to open up. However, I surprised myself on the level of engagement and contribution from everyone. Our first few meetings were a little disorientated and unorganised, it wasn’t until before our third meeting that there was some tension within the group, it was clear that we needed a leader. </w:t>
       </w:r>
     </w:p>
     <w:p>
@@ -26960,7 +26114,6 @@
         </w:rPr>
         <w:t xml:space="preserve"> it was quite late in the piece. I was invited by our teammate Hugo, he seemed very enthusiastic and happy to work with me. Once we had our first meeting, followed by our second I was starting to worry </w:t>
       </w:r>
-      <w:proofErr w:type="gramStart"/>
       <w:r>
         <w:rPr>
           <w:rFonts w:ascii="Arial" w:hAnsi="Arial" w:cs="Arial"/>
@@ -26969,7 +26122,6 @@
         </w:rPr>
         <w:t>in regard to</w:t>
       </w:r>
-      <w:proofErr w:type="gramEnd"/>
       <w:r>
         <w:rPr>
           <w:rFonts w:ascii="Arial" w:hAnsi="Arial" w:cs="Arial"/>
@@ -27014,25 +26166,7 @@
           <w:sz w:val="24"/>
           <w:szCs w:val="24"/>
         </w:rPr>
-        <w:t xml:space="preserve">All in </w:t>
-      </w:r>
-      <w:proofErr w:type="gramStart"/>
-      <w:r>
-        <w:rPr>
-          <w:rFonts w:ascii="Arial" w:hAnsi="Arial" w:cs="Arial"/>
-          <w:sz w:val="24"/>
-          <w:szCs w:val="24"/>
-        </w:rPr>
-        <w:t>all</w:t>
-      </w:r>
-      <w:proofErr w:type="gramEnd"/>
-      <w:r>
-        <w:rPr>
-          <w:rFonts w:ascii="Arial" w:hAnsi="Arial" w:cs="Arial"/>
-          <w:sz w:val="24"/>
-          <w:szCs w:val="24"/>
-        </w:rPr>
-        <w:t xml:space="preserve"> this has been a very interesting experience, and I am extremely glad I have had the pleasure of working with this amazing team.</w:t>
+        <w:t>All in all this has been a very interesting experience, and I am extremely glad I have had the pleasure of working with this amazing team.</w:t>
       </w:r>
     </w:p>
     <w:p>
@@ -27195,7 +26329,7 @@
                     <pic:cNvPicPr/>
                   </pic:nvPicPr>
                   <pic:blipFill>
-                    <a:blip r:embed="rId50">
+                    <a:blip r:embed="rId51">
                       <a:extLst>
                         <a:ext uri="{28A0092B-C50C-407E-A947-70E740481C1C}">
                           <a14:useLocalDpi xmlns:a14="http://schemas.microsoft.com/office/drawing/2010/main" val="0"/>
@@ -27434,27 +26568,7 @@
           <w:szCs w:val="24"/>
           <w:lang w:val="en-US"/>
         </w:rPr>
-        <w:t xml:space="preserve">curriculum. </w:t>
-      </w:r>
-      <w:proofErr w:type="gramStart"/>
-      <w:r>
-        <w:rPr>
-          <w:rFonts w:ascii="Arial" w:hAnsi="Arial" w:cs="Arial"/>
-          <w:sz w:val="24"/>
-          <w:szCs w:val="24"/>
-          <w:lang w:val="en-US"/>
-        </w:rPr>
-        <w:t>Often times</w:t>
-      </w:r>
-      <w:proofErr w:type="gramEnd"/>
-      <w:r>
-        <w:rPr>
-          <w:rFonts w:ascii="Arial" w:hAnsi="Arial" w:cs="Arial"/>
-          <w:sz w:val="24"/>
-          <w:szCs w:val="24"/>
-          <w:lang w:val="en-US"/>
-        </w:rPr>
-        <w:t xml:space="preserve"> when I see a group assignment as part of a unit I become filled with an impending feeling of anxiety, “what if we don’t work well as a team”, “what if our personalities clash” and “what if one member does not perform”.</w:t>
+        <w:t>curriculum. Often times when I see a group assignment as part of a unit I become filled with an impending feeling of anxiety, “what if we don’t work well as a team”, “what if our personalities clash” and “what if one member does not perform”.</w:t>
       </w:r>
       <w:r>
         <w:rPr>
@@ -27536,27 +26650,7 @@
           <w:lang w:val="en-US"/>
         </w:rPr>
         <w:lastRenderedPageBreak/>
-        <w:t xml:space="preserve">I’ve found the entire group assignment experience to be a very welcome surprise. I’ve learnt not to approach these situations with anxiety anymore. Each member brings something new to the table, each member has their strengths and weaknesses, and </w:t>
-      </w:r>
-      <w:proofErr w:type="gramStart"/>
-      <w:r>
-        <w:rPr>
-          <w:rFonts w:ascii="Arial" w:hAnsi="Arial" w:cs="Arial"/>
-          <w:sz w:val="24"/>
-          <w:szCs w:val="24"/>
-          <w:lang w:val="en-US"/>
-        </w:rPr>
-        <w:t>this is why</w:t>
-      </w:r>
-      <w:proofErr w:type="gramEnd"/>
-      <w:r>
-        <w:rPr>
-          <w:rFonts w:ascii="Arial" w:hAnsi="Arial" w:cs="Arial"/>
-          <w:sz w:val="24"/>
-          <w:szCs w:val="24"/>
-          <w:lang w:val="en-US"/>
-        </w:rPr>
-        <w:t xml:space="preserve"> group work is important, it creates a more rounded, more collaborative finished product. The group has been an absolute pleasure to work with and I can’t wait to continue working with them for assignment 3. </w:t>
+        <w:t xml:space="preserve">I’ve found the entire group assignment experience to be a very welcome surprise. I’ve learnt not to approach these situations with anxiety anymore. Each member brings something new to the table, each member has their strengths and weaknesses, and this is why group work is important, it creates a more rounded, more collaborative finished product. The group has been an absolute pleasure to work with and I can’t wait to continue working with them for assignment 3. </w:t>
       </w:r>
     </w:p>
     <w:p>
@@ -27591,25 +26685,23 @@
           <w:sz w:val="20"/>
           <w:szCs w:val="20"/>
         </w:rPr>
-        <w:t xml:space="preserve">Figure 1 - </w:t>
-      </w:r>
-      <w:proofErr w:type="spellStart"/>
+        <w:t>Figure 1 - fauxels (</w:t>
+      </w:r>
       <w:r>
         <w:rPr>
           <w:rFonts w:asciiTheme="minorHAnsi" w:eastAsiaTheme="minorEastAsia" w:hAnsiTheme="minorHAnsi" w:cstheme="minorBidi"/>
           <w:sz w:val="20"/>
           <w:szCs w:val="20"/>
         </w:rPr>
-        <w:t>fauxels</w:t>
-      </w:r>
-      <w:proofErr w:type="spellEnd"/>
+        <w:t>2019</w:t>
+      </w:r>
       <w:r>
         <w:rPr>
           <w:rFonts w:asciiTheme="minorHAnsi" w:eastAsiaTheme="minorEastAsia" w:hAnsiTheme="minorHAnsi" w:cstheme="minorBidi"/>
           <w:sz w:val="20"/>
           <w:szCs w:val="20"/>
         </w:rPr>
-        <w:t xml:space="preserve"> (</w:t>
+        <w:t xml:space="preserve">). Photo Of People Doing Handshakes. Available at: </w:t>
       </w:r>
       <w:r>
         <w:rPr>
@@ -27617,25 +26709,9 @@
           <w:sz w:val="20"/>
           <w:szCs w:val="20"/>
         </w:rPr>
-        <w:t>2019</w:t>
-      </w:r>
-      <w:r>
-        <w:rPr>
-          <w:rFonts w:asciiTheme="minorHAnsi" w:eastAsiaTheme="minorEastAsia" w:hAnsiTheme="minorHAnsi" w:cstheme="minorBidi"/>
-          <w:sz w:val="20"/>
-          <w:szCs w:val="20"/>
-        </w:rPr>
-        <w:t xml:space="preserve">). Photo Of People Doing Handshakes. Available at: </w:t>
-      </w:r>
-      <w:r>
-        <w:rPr>
-          <w:rFonts w:asciiTheme="minorHAnsi" w:eastAsiaTheme="minorEastAsia" w:hAnsiTheme="minorHAnsi" w:cstheme="minorBidi"/>
-          <w:sz w:val="20"/>
-          <w:szCs w:val="20"/>
-        </w:rPr>
         <w:t>&lt;</w:t>
       </w:r>
-      <w:hyperlink r:id="rId51" w:history="1">
+      <w:hyperlink r:id="rId52" w:history="1">
         <w:r>
           <w:rPr>
             <w:rStyle w:val="Hyperlink"/>
@@ -27646,7 +26722,6 @@
           <w:t>https://www.pexels.com/photo/photo-of-people-doing-handshakes-3183197/</w:t>
         </w:r>
       </w:hyperlink>
-      <w:proofErr w:type="gramStart"/>
       <w:r>
         <w:rPr>
           <w:rFonts w:asciiTheme="minorHAnsi" w:eastAsiaTheme="minorEastAsia" w:hAnsiTheme="minorHAnsi" w:cstheme="minorBidi"/>
@@ -27663,7 +26738,6 @@
         </w:rPr>
         <w:t>[</w:t>
       </w:r>
-      <w:proofErr w:type="gramEnd"/>
       <w:r>
         <w:rPr>
           <w:rFonts w:asciiTheme="minorHAnsi" w:eastAsiaTheme="minorEastAsia" w:hAnsiTheme="minorHAnsi" w:cstheme="minorBidi"/>
@@ -27731,7 +26805,7 @@
         </w:rPr>
         <w:t>&lt;</w:t>
       </w:r>
-      <w:hyperlink r:id="rId52" w:history="1">
+      <w:hyperlink r:id="rId53" w:history="1">
         <w:r>
           <w:rPr>
             <w:rStyle w:val="Hyperlink"/>
@@ -27742,7 +26816,6 @@
           <w:t>https://www.pexels.com/photo/close-up-photo-of-survey-spreadsheet-590022/</w:t>
         </w:r>
       </w:hyperlink>
-      <w:proofErr w:type="gramStart"/>
       <w:r>
         <w:rPr>
           <w:rFonts w:asciiTheme="minorHAnsi" w:eastAsiaTheme="minorEastAsia" w:hAnsiTheme="minorHAnsi" w:cstheme="minorBidi"/>
@@ -27757,53 +26830,44 @@
           <w:sz w:val="20"/>
           <w:szCs w:val="20"/>
         </w:rPr>
-        <w:t>[</w:t>
-      </w:r>
-      <w:proofErr w:type="gramEnd"/>
+        <w:t>[Accessed 13 Oct. 2021]</w:t>
+      </w:r>
       <w:r>
         <w:rPr>
           <w:rFonts w:asciiTheme="minorHAnsi" w:eastAsiaTheme="minorEastAsia" w:hAnsiTheme="minorHAnsi" w:cstheme="minorBidi"/>
           <w:sz w:val="20"/>
           <w:szCs w:val="20"/>
         </w:rPr>
-        <w:t>Accessed 13 Oct. 2021]</w:t>
-      </w:r>
-      <w:r>
+        <w:t>.</w:t>
+      </w:r>
+    </w:p>
+    <w:p>
+      <w:pPr>
+        <w:pStyle w:val="NormalWeb"/>
+        <w:spacing w:before="0" w:beforeAutospacing="0" w:after="0" w:afterAutospacing="0" w:line="360" w:lineRule="atLeast"/>
         <w:rPr>
           <w:rFonts w:asciiTheme="minorHAnsi" w:eastAsiaTheme="minorEastAsia" w:hAnsiTheme="minorHAnsi" w:cstheme="minorBidi"/>
           <w:sz w:val="20"/>
           <w:szCs w:val="20"/>
         </w:rPr>
-        <w:t>.</w:t>
-      </w:r>
-    </w:p>
-    <w:p>
-      <w:pPr>
-        <w:pStyle w:val="NormalWeb"/>
-        <w:spacing w:before="0" w:beforeAutospacing="0" w:after="0" w:afterAutospacing="0" w:line="360" w:lineRule="atLeast"/>
+      </w:pPr>
+      <w:r>
         <w:rPr>
           <w:rFonts w:asciiTheme="minorHAnsi" w:eastAsiaTheme="minorEastAsia" w:hAnsiTheme="minorHAnsi" w:cstheme="minorBidi"/>
           <w:sz w:val="20"/>
           <w:szCs w:val="20"/>
         </w:rPr>
-      </w:pPr>
+        <w:t>‌</w:t>
+      </w:r>
       <w:r>
         <w:rPr>
           <w:rFonts w:asciiTheme="minorHAnsi" w:eastAsiaTheme="minorEastAsia" w:hAnsiTheme="minorHAnsi" w:cstheme="minorBidi"/>
           <w:sz w:val="20"/>
           <w:szCs w:val="20"/>
         </w:rPr>
-        <w:t>‌</w:t>
-      </w:r>
-      <w:r>
-        <w:rPr>
-          <w:rFonts w:asciiTheme="minorHAnsi" w:eastAsiaTheme="minorEastAsia" w:hAnsiTheme="minorHAnsi" w:cstheme="minorBidi"/>
-          <w:sz w:val="20"/>
-          <w:szCs w:val="20"/>
-        </w:rPr>
         <w:t xml:space="preserve">Figure 3 - Knight, A. (2019). High-Angle Photo of Robot. Available at: </w:t>
       </w:r>
-      <w:hyperlink r:id="rId53" w:history="1">
+      <w:hyperlink r:id="rId54" w:history="1">
         <w:r>
           <w:rPr>
             <w:rStyle w:val="Hyperlink"/>
@@ -27874,7 +26938,7 @@
         <w:br/>
         <w:t xml:space="preserve">Available at: </w:t>
       </w:r>
-      <w:hyperlink r:id="rId54" w:history="1">
+      <w:hyperlink r:id="rId55" w:history="1">
         <w:r>
           <w:rPr>
             <w:rStyle w:val="Hyperlink"/>
@@ -27926,7 +26990,7 @@
         </w:rPr>
         <w:t xml:space="preserve">Blue Planet Studio (2020). AI Chatbot smart digital customer service application concept. Available at: </w:t>
       </w:r>
-      <w:hyperlink r:id="rId55" w:history="1">
+      <w:hyperlink r:id="rId56" w:history="1">
         <w:r>
           <w:rPr>
             <w:rStyle w:val="Hyperlink"/>
@@ -27972,7 +27036,7 @@
         </w:rPr>
         <w:t>Figure 6,7,8&amp;9 - 2021. [online] Available at: &lt;</w:t>
       </w:r>
-      <w:hyperlink r:id="rId56" w:history="1">
+      <w:hyperlink r:id="rId57" w:history="1">
         <w:r>
           <w:rPr>
             <w:rStyle w:val="Hyperlink"/>
@@ -28090,7 +27154,7 @@
           <w:r>
             <w:t xml:space="preserve">www.goodreads.com. (n.d.). Phil Jackson. [online] Available at: </w:t>
           </w:r>
-          <w:hyperlink r:id="rId57" w:history="1">
+          <w:hyperlink r:id="rId58" w:history="1">
             <w:r>
               <w:rPr>
                 <w:rStyle w:val="Hyperlink"/>
@@ -28133,7 +27197,7 @@
           <w:r>
             <w:t xml:space="preserve"> [online] p.7. Available at: &lt; </w:t>
           </w:r>
-          <w:hyperlink r:id="rId58" w:history="1">
+          <w:hyperlink r:id="rId59" w:history="1">
             <w:r>
               <w:rPr>
                 <w:rStyle w:val="Hyperlink"/>
@@ -28165,7 +27229,7 @@
           <w:r>
             <w:t xml:space="preserve"> [online] p.8. Available at: &lt; </w:t>
           </w:r>
-          <w:hyperlink r:id="rId59" w:history="1">
+          <w:hyperlink r:id="rId60" w:history="1">
             <w:r>
               <w:rPr>
                 <w:rStyle w:val="Hyperlink"/>
@@ -28222,7 +27286,7 @@
             <w:br/>
             <w:t xml:space="preserve">&lt; </w:t>
           </w:r>
-          <w:hyperlink r:id="rId60" w:anchor=":~:text=Australia%E2%80%99s%20Tech%20Future%20sets%20out%20the%20opportunities%20and,ensure%20all%20Australians%20can%20thrive%20in%C2%A0a%C2%A0global%20digital%20economy" w:history="1">
+          <w:hyperlink r:id="rId61" w:anchor=":~:text=Australia%E2%80%99s%20Tech%20Future%20sets%20out%20the%20opportunities%20and,ensure%20all%20Australians%20can%20thrive%20in%C2%A0a%C2%A0global%20digital%20economy" w:history="1">
             <w:r>
               <w:rPr>
                 <w:rStyle w:val="Hyperlink"/>
@@ -28258,7 +27322,7 @@
             <w:br/>
             <w:t xml:space="preserve">&lt; </w:t>
           </w:r>
-          <w:hyperlink r:id="rId61" w:history="1">
+          <w:hyperlink r:id="rId62" w:history="1">
             <w:r>
               <w:rPr>
                 <w:rStyle w:val="Hyperlink"/>
@@ -28295,7 +27359,7 @@
             <w:br/>
             <w:t xml:space="preserve">&lt; </w:t>
           </w:r>
-          <w:hyperlink r:id="rId62" w:history="1">
+          <w:hyperlink r:id="rId63" w:history="1">
             <w:r>
               <w:rPr>
                 <w:rStyle w:val="Hyperlink"/>
@@ -28388,7 +27452,7 @@
                 <w:br/>
                 <w:t xml:space="preserve">Available at: </w:t>
               </w:r>
-              <w:hyperlink r:id="rId63" w:history="1">
+              <w:hyperlink r:id="rId64" w:history="1">
                 <w:r>
                   <w:rPr>
                     <w:rStyle w:val="Hyperlink"/>
@@ -28452,7 +27516,7 @@
                 <w:br/>
                 <w:t xml:space="preserve">Available at: </w:t>
               </w:r>
-              <w:hyperlink r:id="rId64" w:history="1">
+              <w:hyperlink r:id="rId65" w:history="1">
                 <w:r>
                   <w:rPr>
                     <w:rStyle w:val="Hyperlink"/>
@@ -28507,7 +27571,7 @@
                 <w:br/>
                 <w:t xml:space="preserve">Available at: </w:t>
               </w:r>
-              <w:hyperlink r:id="rId65" w:history="1">
+              <w:hyperlink r:id="rId66" w:history="1">
                 <w:r>
                   <w:rPr>
                     <w:rStyle w:val="Hyperlink"/>
@@ -28616,7 +27680,7 @@
                 <w:br/>
                 <w:t xml:space="preserve">Available at: </w:t>
               </w:r>
-              <w:hyperlink r:id="rId66" w:history="1">
+              <w:hyperlink r:id="rId67" w:history="1">
                 <w:r>
                   <w:rPr>
                     <w:rStyle w:val="Hyperlink"/>
@@ -28685,7 +27749,7 @@
           <w:r>
             <w:t>2021. [online] Available at: &lt;</w:t>
           </w:r>
-          <w:hyperlink r:id="rId67" w:history="1">
+          <w:hyperlink r:id="rId68" w:history="1">
             <w:r>
               <w:rPr>
                 <w:rStyle w:val="Hyperlink"/>
@@ -28704,7 +27768,7 @@
           <w:r>
             <w:t>99firms.com. 2021. 25+ Chatbot Statistics for 2021 - 99firms. [online] Available at: &lt;</w:t>
           </w:r>
-          <w:hyperlink r:id="rId68" w:anchor="gref" w:history="1">
+          <w:hyperlink r:id="rId69" w:anchor="gref" w:history="1">
             <w:r>
               <w:rPr>
                 <w:rStyle w:val="Hyperlink"/>
@@ -28721,25 +27785,9 @@
         </w:p>
         <w:p>
           <w:r>
-            <w:t>Analyticsinsight.net. 2021. Are Chatbots and Artificial Intelligence Killing the Call-</w:t>
+            <w:t xml:space="preserve">Analyticsinsight.net. 2021. Are Chatbots and Artificial Intelligence Killing the Call-Center Industry?. [online] Available at: &lt; </w:t>
           </w:r>
-          <w:proofErr w:type="spellStart"/>
-          <w:r>
-            <w:t>Center</w:t>
-          </w:r>
-          <w:proofErr w:type="spellEnd"/>
-          <w:r>
-            <w:t xml:space="preserve"> </w:t>
-          </w:r>
-          <w:proofErr w:type="gramStart"/>
-          <w:r>
-            <w:t>Industry?.</w:t>
-          </w:r>
-          <w:proofErr w:type="gramEnd"/>
-          <w:r>
-            <w:t xml:space="preserve"> [online] Available at: &lt; </w:t>
-          </w:r>
-          <w:hyperlink r:id="rId69" w:history="1">
+          <w:hyperlink r:id="rId70" w:history="1">
             <w:r>
               <w:rPr>
                 <w:rStyle w:val="Hyperlink"/>
@@ -28759,7 +27807,7 @@
             <w:lastRenderedPageBreak/>
             <w:t>En.wikipedia.org. 2021. Chatbot - Wikipedia. [online] Available at: &lt;</w:t>
           </w:r>
-          <w:hyperlink r:id="rId70" w:anchor="cite_note-3" w:history="1">
+          <w:hyperlink r:id="rId71" w:anchor="cite_note-3" w:history="1">
             <w:r>
               <w:rPr>
                 <w:rStyle w:val="Hyperlink"/>
@@ -28778,7 +27826,7 @@
           <w:r>
             <w:t>En.wikipedia.org. 2021. Turing test - Wikipedia. [online] Available at: &lt;</w:t>
           </w:r>
-          <w:hyperlink r:id="rId71" w:history="1">
+          <w:hyperlink r:id="rId72" w:history="1">
             <w:r>
               <w:rPr>
                 <w:rStyle w:val="Hyperlink"/>
@@ -28795,42 +27843,7 @@
         </w:p>
         <w:p>
           <w:r>
-            <w:t>En.wikipedia.org. 2021. </w:t>
-          </w:r>
-          <w:proofErr w:type="spellStart"/>
-          <w:r>
-            <w:t>Verbot</w:t>
-          </w:r>
-          <w:proofErr w:type="spellEnd"/>
-          <w:r>
-            <w:t xml:space="preserve"> - Wikipedia. [online] Available at: &lt;</w:t>
-          </w:r>
-          <w:hyperlink r:id="rId72" w:history="1">
-            <w:r>
-              <w:rPr>
-                <w:rStyle w:val="Hyperlink"/>
-              </w:rPr>
-              <w:t>https://en.wikipedia.org/wiki/Verbot</w:t>
-            </w:r>
-          </w:hyperlink>
-          <w:r>
-            <w:t>&gt; [Accessed 11 October 2021]</w:t>
-          </w:r>
-          <w:r>
-            <w:t>.</w:t>
-          </w:r>
-        </w:p>
-        <w:p>
-          <w:r>
-            <w:t>En.wikipedia.org. 2021. </w:t>
-          </w:r>
-          <w:proofErr w:type="spellStart"/>
-          <w:r>
-            <w:t>Verbot</w:t>
-          </w:r>
-          <w:proofErr w:type="spellEnd"/>
-          <w:r>
-            <w:t xml:space="preserve"> - Wikipedia. [online] Available at: &lt;</w:t>
+            <w:t>En.wikipedia.org. 2021. Verbot - Wikipedia. [online] Available at: &lt;</w:t>
           </w:r>
           <w:hyperlink r:id="rId73" w:history="1">
             <w:r>
@@ -28848,15 +27861,29 @@
           </w:r>
         </w:p>
         <w:p>
-          <w:proofErr w:type="spellStart"/>
           <w:r>
-            <w:t>Reshamwala</w:t>
-          </w:r>
-          <w:proofErr w:type="spellEnd"/>
-          <w:r>
-            <w:t>, A., Pawar, P. and Mishra, D., 2013. REVIEW ON NATURAL LANGUAGE PROCESSING. [online] Research Gate. Available at: &lt;</w:t>
+            <w:t>En.wikipedia.org. 2021. Verbot - Wikipedia. [online] Available at: &lt;</w:t>
           </w:r>
           <w:hyperlink r:id="rId74" w:history="1">
+            <w:r>
+              <w:rPr>
+                <w:rStyle w:val="Hyperlink"/>
+              </w:rPr>
+              <w:t>https://en.wikipedia.org/wiki/Verbot</w:t>
+            </w:r>
+          </w:hyperlink>
+          <w:r>
+            <w:t>&gt; [Accessed 11 October 2021]</w:t>
+          </w:r>
+          <w:r>
+            <w:t>.</w:t>
+          </w:r>
+        </w:p>
+        <w:p>
+          <w:r>
+            <w:t>Reshamwala, A., Pawar, P. and Mishra, D., 2013. REVIEW ON NATURAL LANGUAGE PROCESSING. [online] Research Gate. Available at: &lt;</w:t>
+          </w:r>
+          <w:hyperlink r:id="rId75" w:history="1">
             <w:r>
               <w:rPr>
                 <w:rStyle w:val="Hyperlink"/>
@@ -28875,7 +27902,7 @@
           <w:r>
             <w:t>Dr Judith Markowitz, 2021. SpeechTechMag.com: Toys That Have a Voice. [online] Available at: &lt;</w:t>
           </w:r>
-          <w:hyperlink r:id="rId75" w:history="1">
+          <w:hyperlink r:id="rId76" w:history="1">
             <w:r>
               <w:rPr>
                 <w:rStyle w:val="Hyperlink"/>
@@ -28959,7 +27986,7 @@
                     <pic:cNvPicPr/>
                   </pic:nvPicPr>
                   <pic:blipFill>
-                    <a:blip r:embed="rId76"/>
+                    <a:blip r:embed="rId77"/>
                     <a:stretch>
                       <a:fillRect/>
                     </a:stretch>
@@ -29001,7 +28028,7 @@
                     <pic:cNvPicPr/>
                   </pic:nvPicPr>
                   <pic:blipFill>
-                    <a:blip r:embed="rId77"/>
+                    <a:blip r:embed="rId78"/>
                     <a:stretch>
                       <a:fillRect/>
                     </a:stretch>
@@ -29069,7 +28096,7 @@
                     <pic:cNvPicPr/>
                   </pic:nvPicPr>
                   <pic:blipFill>
-                    <a:blip r:embed="rId78"/>
+                    <a:blip r:embed="rId79"/>
                     <a:stretch>
                       <a:fillRect/>
                     </a:stretch>
@@ -29114,7 +28141,7 @@
                     <pic:cNvPicPr/>
                   </pic:nvPicPr>
                   <pic:blipFill>
-                    <a:blip r:embed="rId79"/>
+                    <a:blip r:embed="rId80"/>
                     <a:stretch>
                       <a:fillRect/>
                     </a:stretch>
@@ -29185,7 +28212,7 @@
           <w:b/>
         </w:rPr>
       </w:pPr>
-      <w:hyperlink r:id="rId80" w:tgtFrame="_blank" w:tooltip="https://youtu.be/134lukz_nhg" w:history="1">
+      <w:hyperlink r:id="rId81" w:tgtFrame="_blank" w:tooltip="https://youtu.be/134lukz_nhg" w:history="1">
         <w:r>
           <w:rPr>
             <w:rStyle w:val="Hyperlink"/>
@@ -29295,15 +28322,7 @@
       </w:r>
       <w:r>
         <w:br/>
-        <w:t xml:space="preserve">Sure, uh </w:t>
-      </w:r>
-      <w:proofErr w:type="gramStart"/>
-      <w:r>
-        <w:t>at the moment</w:t>
-      </w:r>
-      <w:proofErr w:type="gramEnd"/>
-      <w:r>
-        <w:t xml:space="preserve"> I'm working for MS Queensland in Milton.</w:t>
+        <w:t>Sure, uh at the moment I'm working for MS Queensland in Milton.</w:t>
       </w:r>
     </w:p>
     <w:p>
@@ -29341,15 +28360,7 @@
       </w:r>
       <w:r>
         <w:br/>
-        <w:t xml:space="preserve">Because our company also uses cloud, we look after </w:t>
-      </w:r>
-      <w:proofErr w:type="gramStart"/>
-      <w:r>
-        <w:t>a number of</w:t>
-      </w:r>
-      <w:proofErr w:type="gramEnd"/>
-      <w:r>
-        <w:t xml:space="preserve"> particular Microsoft Cloud services as well and also look after a bit of backups, hardware and some sort of end user devices such as workstations and mobile phones and support queries that come with that.</w:t>
+        <w:t>Because our company also uses cloud, we look after a number of particular Microsoft Cloud services as well and also look after a bit of backups, hardware and some sort of end user devices such as workstations and mobile phones and support queries that come with that.</w:t>
       </w:r>
     </w:p>
     <w:p>
@@ -29428,15 +28439,7 @@
       </w:r>
       <w:r>
         <w:br/>
-        <w:t xml:space="preserve">and configuring it, configuring it to look after the business needs and it means that the business </w:t>
-      </w:r>
-      <w:proofErr w:type="gramStart"/>
-      <w:r>
-        <w:t>is able to</w:t>
-      </w:r>
-      <w:proofErr w:type="gramEnd"/>
-      <w:r>
-        <w:t xml:space="preserve"> run smoothly. So, I sort of see it as being a reasonably important part of the uhm, the operations of the business</w:t>
+        <w:t>and configuring it, configuring it to look after the business needs and it means that the business is able to run smoothly. So, I sort of see it as being a reasonably important part of the uhm, the operations of the business</w:t>
       </w:r>
     </w:p>
     <w:p>
@@ -29474,15 +28477,7 @@
       </w:r>
       <w:r>
         <w:br/>
-        <w:t xml:space="preserve">Uh, well look I, I mean I started working out in IT after I… </w:t>
-      </w:r>
-      <w:proofErr w:type="gramStart"/>
-      <w:r>
-        <w:t>Actually, I</w:t>
-      </w:r>
-      <w:proofErr w:type="gramEnd"/>
-      <w:r>
-        <w:t xml:space="preserve"> started before I left for Uni. I had a couple of part time jobs assembling motherboards and things, but when I really started it was a bit of a jump into the unknown. What you learn at university and what it's like in real life, are two different things and I guess the one thing that I did learn is that what you're reading? Yeah, in textbooks and </w:t>
+        <w:t xml:space="preserve">Uh, well look I, I mean I started working out in IT after I… Actually, I started before I left for Uni. I had a couple of part time jobs assembling motherboards and things, but when I really started it was a bit of a jump into the unknown. What you learn at university and what it's like in real life, are two different things and I guess the one thing that I did learn is that what you're reading? Yeah, in textbooks and </w:t>
       </w:r>
     </w:p>
     <w:p>
@@ -29501,15 +28496,7 @@
       </w:r>
       <w:r>
         <w:br/>
-        <w:t xml:space="preserve">And study for and how things actually operated are </w:t>
-      </w:r>
-      <w:proofErr w:type="gramStart"/>
-      <w:r>
-        <w:t>quite</w:t>
-      </w:r>
-      <w:proofErr w:type="gramEnd"/>
-      <w:r>
-        <w:t>, can be quite different and also the one thing you don't really get told too much about is that the sort of people skills you need, because you're usually, in IT. So, if you're not a programmer, but if you're in like a sysadmin, or you do IT support, you end up sort of interacting with all levels of the business, so you could be talking to the CEO if, if a job comes that way, so yeah, that’s sort of what I, what I’ve found,</w:t>
+        <w:t>And study for and how things actually operated are quite, can be quite different and also the one thing you don't really get told too much about is that the sort of people skills you need, because you're usually, in IT. So, if you're not a programmer, but if you're in like a sysadmin, or you do IT support, you end up sort of interacting with all levels of the business, so you could be talking to the CEO if, if a job comes that way, so yeah, that’s sort of what I, what I’ve found,</w:t>
       </w:r>
       <w:r>
         <w:t xml:space="preserve"> </w:t>
@@ -29534,15 +28521,7 @@
       </w:r>
       <w:r>
         <w:br/>
-        <w:t xml:space="preserve">I </w:t>
-      </w:r>
-      <w:proofErr w:type="gramStart"/>
-      <w:r>
-        <w:t>definitely agree</w:t>
-      </w:r>
-      <w:proofErr w:type="gramEnd"/>
-      <w:r>
-        <w:t xml:space="preserve"> there, it's uhm, you know, I think there is this, like this stigma that, you know, IT pretty much.</w:t>
+        <w:t>I definitely agree there, it's uhm, you know, I think there is this, like this stigma that, you know, IT pretty much.</w:t>
       </w:r>
     </w:p>
     <w:p>
@@ -29638,23 +28617,7 @@
       </w:r>
       <w:r>
         <w:br/>
-        <w:t xml:space="preserve">Ah yeah, look, that's a good question. To tell you the truth, when I was still a student, I kind of didn't have quite a clear idea of what I wanted to do, so I </w:t>
-      </w:r>
-      <w:proofErr w:type="gramStart"/>
-      <w:r>
-        <w:t>actually did</w:t>
-      </w:r>
-      <w:proofErr w:type="gramEnd"/>
-      <w:r>
-        <w:t xml:space="preserve"> a mixture of business and IT and even during the course then I still wasn't sure. So, when I </w:t>
-      </w:r>
-      <w:proofErr w:type="gramStart"/>
-      <w:r>
-        <w:t>actually did</w:t>
-      </w:r>
-      <w:proofErr w:type="gramEnd"/>
-      <w:r>
-        <w:t xml:space="preserve"> leave (Uni), my first job was an IT job and it wasn't quite how I perceived it to be, but I stuck with it. So, in all truthfulness since I've left Uni</w:t>
+        <w:t>Ah yeah, look, that's a good question. To tell you the truth, when I was still a student, I kind of didn't have quite a clear idea of what I wanted to do, so I actually did a mixture of business and IT and even during the course then I still wasn't sure. So, when I actually did leave (Uni), my first job was an IT job and it wasn't quite how I perceived it to be, but I stuck with it. So, in all truthfulness since I've left Uni</w:t>
       </w:r>
     </w:p>
     <w:p>
@@ -29749,15 +28712,7 @@
       </w:r>
       <w:r>
         <w:br/>
-        <w:t xml:space="preserve">I think usually if there's a project that comes up where another part of the business, whether it's marketing, finance, etc that need something, then there's a higher level of interaction, but at the moment it's very ad hoc so it could be anybody who comes by and asks a question and get some, get some assistance or talk about a particular future project. But yeah, there's not a specific part of the business </w:t>
-      </w:r>
-      <w:proofErr w:type="gramStart"/>
-      <w:r>
-        <w:t>at the moment</w:t>
-      </w:r>
-      <w:proofErr w:type="gramEnd"/>
-      <w:r>
-        <w:t xml:space="preserve"> that I'm dealing with.</w:t>
+        <w:t>I think usually if there's a project that comes up where another part of the business, whether it's marketing, finance, etc that need something, then there's a higher level of interaction, but at the moment it's very ad hoc so it could be anybody who comes by and asks a question and get some, get some assistance or talk about a particular future project. But yeah, there's not a specific part of the business at the moment that I'm dealing with.</w:t>
       </w:r>
     </w:p>
     <w:p>
@@ -29789,15 +28744,7 @@
       </w:r>
       <w:r>
         <w:br/>
-        <w:t xml:space="preserve">Uhm, you know, with me doing it now anyway, it seems like it's touching on things like artificial intelligence and machine learning, which I think is fairly, </w:t>
-      </w:r>
-      <w:proofErr w:type="gramStart"/>
-      <w:r>
-        <w:t>fairly new</w:t>
-      </w:r>
-      <w:proofErr w:type="gramEnd"/>
-      <w:r>
-        <w:t>, or I guess it's uh as a bit more of a trend.</w:t>
+        <w:t>Uhm, you know, with me doing it now anyway, it seems like it's touching on things like artificial intelligence and machine learning, which I think is fairly, fairly new, or I guess it's uh as a bit more of a trend.</w:t>
       </w:r>
     </w:p>
     <w:p>
@@ -29855,15 +28802,7 @@
       </w:r>
       <w:r>
         <w:br/>
-        <w:t xml:space="preserve">Gosh well, it's ah, this is </w:t>
-      </w:r>
-      <w:proofErr w:type="spellStart"/>
-      <w:r>
-        <w:t>gonna</w:t>
-      </w:r>
-      <w:proofErr w:type="spellEnd"/>
-      <w:r>
-        <w:t xml:space="preserve"> show my age, but I guess as I was sort of really getting doing IT at Uni</w:t>
+        <w:t>Gosh well, it's ah, this is gonna show my age, but I guess as I was sort of really getting doing IT at Uni</w:t>
       </w:r>
     </w:p>
     <w:p>
@@ -30015,15 +28954,7 @@
       </w:r>
       <w:r>
         <w:br/>
-        <w:t xml:space="preserve">Oh I think the GUI is here to stay, umm but as you've seen and I've seen, Microsoft found that there </w:t>
-      </w:r>
-      <w:proofErr w:type="gramStart"/>
-      <w:r>
-        <w:t>was</w:t>
-      </w:r>
-      <w:proofErr w:type="gramEnd"/>
-      <w:r>
-        <w:t xml:space="preserve"> limitations on what the GUI could do. So, they’ve created PowerShell to really assist sort of administrators and people that needed to really control their computers to be much more powerful.</w:t>
+        <w:t>Oh I think the GUI is here to stay, umm but as you've seen and I've seen, Microsoft found that there was limitations on what the GUI could do. So, they’ve created PowerShell to really assist sort of administrators and people that needed to really control their computers to be much more powerful.</w:t>
       </w:r>
     </w:p>
     <w:p>
@@ -30068,15 +28999,7 @@
       </w:r>
       <w:r>
         <w:br/>
-        <w:t xml:space="preserve">Yeah, that's ah that's </w:t>
-      </w:r>
-      <w:proofErr w:type="gramStart"/>
-      <w:r>
-        <w:t>really good</w:t>
-      </w:r>
-      <w:proofErr w:type="gramEnd"/>
-      <w:r>
-        <w:t>. Uh what, which other aspects of work do you find most challenging within your role?</w:t>
+        <w:t>Yeah, that's ah that's really good. Uh what, which other aspects of work do you find most challenging within your role?</w:t>
       </w:r>
     </w:p>
     <w:p>
@@ -30095,15 +29018,7 @@
       </w:r>
       <w:r>
         <w:br/>
-        <w:t xml:space="preserve">Umm, I think it's, it's juggling the multiple tasks with limited resources, whether that's not having the funding for enough hardware available to swap, you know to, to swap things out, whether it's enough software licenses and just how rapidly the businesses </w:t>
-      </w:r>
-      <w:proofErr w:type="gramStart"/>
-      <w:r>
-        <w:t>is</w:t>
-      </w:r>
-      <w:proofErr w:type="gramEnd"/>
-      <w:r>
-        <w:t xml:space="preserve"> changing but at the same time they they're not supporting IT.</w:t>
+        <w:t>Umm, I think it's, it's juggling the multiple tasks with limited resources, whether that's not having the funding for enough hardware available to swap, you know to, to swap things out, whether it's enough software licenses and just how rapidly the businesses is changing but at the same time they they're not supporting IT.</w:t>
       </w:r>
     </w:p>
     <w:p>
@@ -30160,15 +29075,7 @@
       </w:r>
       <w:r>
         <w:br/>
-        <w:t xml:space="preserve">I think yeah, it's funny with like I guess. I know there's some people in </w:t>
-      </w:r>
-      <w:proofErr w:type="spellStart"/>
-      <w:r>
-        <w:t>uni</w:t>
-      </w:r>
-      <w:proofErr w:type="spellEnd"/>
-      <w:r>
-        <w:t xml:space="preserve"> that they come from all different backgrounds and from different careers. And one thing that sort of stood out to me was.</w:t>
+        <w:t>I think yeah, it's funny with like I guess. I know there's some people in uni that they come from all different backgrounds and from different careers. And one thing that sort of stood out to me was.</w:t>
       </w:r>
     </w:p>
     <w:p>
@@ -30193,15 +29100,7 @@
         <w:br/>
       </w:r>
       <w:r>
-        <w:t xml:space="preserve">As they sort of in their prominent roles at time, they've seen how much IT is evolved and now they've, they're really doing </w:t>
-      </w:r>
-      <w:proofErr w:type="spellStart"/>
-      <w:r>
-        <w:t>uni</w:t>
-      </w:r>
-      <w:proofErr w:type="spellEnd"/>
-      <w:r>
-        <w:t xml:space="preserve"> to sort of learn it, sort of compliment them. It's kind of, even doing a case study the other day on a bank, they they've transformed their model now from “it's not just a bank, but now a Technology company that does banking or specialises banking.”</w:t>
+        <w:t>As they sort of in their prominent roles at time, they've seen how much IT is evolved and now they've, they're really doing uni to sort of learn it, sort of compliment them. It's kind of, even doing a case study the other day on a bank, they they've transformed their model now from “it's not just a bank, but now a Technology company that does banking or specialises banking.”</w:t>
       </w:r>
     </w:p>
     <w:p>
@@ -30279,15 +29178,7 @@
       </w:r>
       <w:r>
         <w:br/>
-        <w:t xml:space="preserve">Ah, oh look. I mean, banks have large resources to fund those kinds of projects. I think something like MS Queensland might decide to produce an application or get a third party to assist with producing an application that might benefit people were in with their MS. I don't, I don't sort of see that happening </w:t>
-      </w:r>
-      <w:proofErr w:type="gramStart"/>
-      <w:r>
-        <w:t>at the moment</w:t>
-      </w:r>
-      <w:proofErr w:type="gramEnd"/>
-      <w:r>
-        <w:t xml:space="preserve"> but knowing what the nurse call systems are and </w:t>
+        <w:t xml:space="preserve">Ah, oh look. I mean, banks have large resources to fund those kinds of projects. I think something like MS Queensland might decide to produce an application or get a third party to assist with producing an application that might benefit people were in with their MS. I don't, I don't sort of see that happening at the moment but knowing what the nurse call systems are and </w:t>
       </w:r>
     </w:p>
     <w:p>
@@ -30344,15 +29235,7 @@
       </w:r>
       <w:r>
         <w:br/>
-        <w:t xml:space="preserve">Ah, good question. I think that there's a certain level of freedom even though we can use change requests that, that you “know you're the things that you're doing”, that they're </w:t>
-      </w:r>
-      <w:proofErr w:type="gramStart"/>
-      <w:r>
-        <w:t>actually benefiting</w:t>
-      </w:r>
-      <w:proofErr w:type="gramEnd"/>
-      <w:r>
-        <w:t xml:space="preserve"> the company and obviously the end users are the client, the staff, and the people with MS, so where some jobs always feels like you're pushing a pen around, this one you can. </w:t>
+        <w:t xml:space="preserve">Ah, good question. I think that there's a certain level of freedom even though we can use change requests that, that you “know you're the things that you're doing”, that they're actually benefiting the company and obviously the end users are the client, the staff, and the people with MS, so where some jobs always feels like you're pushing a pen around, this one you can. </w:t>
       </w:r>
     </w:p>
     <w:p>
@@ -30430,13 +29313,8 @@
       <w:r>
         <w:br/>
       </w:r>
-      <w:proofErr w:type="spellStart"/>
-      <w:r>
-        <w:t>Mmm</w:t>
-      </w:r>
-      <w:proofErr w:type="spellEnd"/>
-      <w:r>
-        <w:t>, that's cool. And like you get, so I guess that's sort of yeah, you get to see that the technology. Sort of I guess helps there. I guess they work as well</w:t>
+      <w:r>
+        <w:t>Mmm, that's cool. And like you get, so I guess that's sort of yeah, you get to see that the technology. Sort of I guess helps there. I guess they work as well</w:t>
       </w:r>
     </w:p>
     <w:p>
@@ -30574,15 +29452,7 @@
       </w:r>
       <w:r>
         <w:br/>
-        <w:t xml:space="preserve">Ah Brilliant, yeah. It's crazy. We've just learned about cloud in our </w:t>
-      </w:r>
-      <w:proofErr w:type="spellStart"/>
-      <w:r>
-        <w:t>uni</w:t>
-      </w:r>
-      <w:proofErr w:type="spellEnd"/>
-      <w:r>
-        <w:t xml:space="preserve"> studies.</w:t>
+        <w:t>Ah Brilliant, yeah. It's crazy. We've just learned about cloud in our uni studies.</w:t>
       </w:r>
       <w:r>
         <w:br/>
@@ -30741,15 +29611,7 @@
       </w:r>
       <w:r>
         <w:br/>
-        <w:t xml:space="preserve">Uhm, and knew the risk around, the risk around there being outages, as I, sort of saw in someone I used to work for at Sun Super that they had problems with the flood, the big floods and it caused a lot of issues for them. So, I think there was the appetite from that point on to like </w:t>
-      </w:r>
-      <w:proofErr w:type="gramStart"/>
-      <w:r>
-        <w:t>go</w:t>
-      </w:r>
-      <w:proofErr w:type="gramEnd"/>
-      <w:r>
-        <w:t xml:space="preserve"> “OK, let's, let's see what we can move off the on-premises the into the cloud because Amazon is now offering it” though</w:t>
+        <w:t>Uhm, and knew the risk around, the risk around there being outages, as I, sort of saw in someone I used to work for at Sun Super that they had problems with the flood, the big floods and it caused a lot of issues for them. So, I think there was the appetite from that point on to like go “OK, let's, let's see what we can move off the on-premises the into the cloud because Amazon is now offering it” though</w:t>
       </w:r>
     </w:p>
     <w:p>
@@ -31074,15 +29936,7 @@
       </w:r>
       <w:r>
         <w:br/>
-        <w:t xml:space="preserve">Oh I did not know </w:t>
-      </w:r>
-      <w:proofErr w:type="gramStart"/>
-      <w:r>
-        <w:t>that,</w:t>
-      </w:r>
-      <w:proofErr w:type="gramEnd"/>
-      <w:r>
-        <w:t xml:space="preserve"> that's crazy!</w:t>
+        <w:t>Oh I did not know that, that's crazy!</w:t>
       </w:r>
     </w:p>
     <w:p>
@@ -31120,23 +29974,7 @@
       </w:r>
       <w:r>
         <w:br/>
-        <w:t xml:space="preserve">Uhm connection with, with what's out there, any device you know you're </w:t>
-      </w:r>
-      <w:proofErr w:type="spellStart"/>
-      <w:r>
-        <w:t>gonna</w:t>
-      </w:r>
-      <w:proofErr w:type="spellEnd"/>
-      <w:r>
-        <w:t xml:space="preserve"> sort of get a receipt and it's going to be a small </w:t>
-      </w:r>
-      <w:proofErr w:type="gramStart"/>
-      <w:r>
-        <w:t>receipt</w:t>
-      </w:r>
-      <w:proofErr w:type="gramEnd"/>
-      <w:r>
-        <w:t xml:space="preserve"> or it will be kind of connected to the Internet, something they'll be something like that.</w:t>
+        <w:t>Uhm connection with, with what's out there, any device you know you're gonna sort of get a receipt and it's going to be a small receipt or it will be kind of connected to the Internet, something they'll be something like that.</w:t>
       </w:r>
     </w:p>
     <w:p>
@@ -31155,15 +29993,7 @@
       </w:r>
       <w:r>
         <w:br/>
-        <w:t xml:space="preserve">umm I, I think there's </w:t>
-      </w:r>
-      <w:proofErr w:type="spellStart"/>
-      <w:r>
-        <w:t>gotta</w:t>
-      </w:r>
-      <w:proofErr w:type="spellEnd"/>
-      <w:r>
-        <w:t xml:space="preserve"> be, I'm concerned about how people are becoming so tide to their, their mobile phones, their smartwatches to their devices that there, there’s sort of society and the way it interacts with each other and the way that sort of like there's that misinformation and all the, there's the good side of something like social media but there's also the bad side, so I think it's going to be</w:t>
+        <w:t>umm I, I think there's gotta be, I'm concerned about how people are becoming so tide to their, their mobile phones, their smartwatches to their devices that there, there’s sort of society and the way it interacts with each other and the way that sort of like there's that misinformation and all the, there's the good side of something like social media but there's also the bad side, so I think it's going to be</w:t>
       </w:r>
     </w:p>
     <w:p>
@@ -31240,15 +30070,7 @@
       </w:r>
       <w:r>
         <w:br/>
-        <w:t xml:space="preserve">Yeah, I guess that's, that's one thing that gets me </w:t>
-      </w:r>
-      <w:proofErr w:type="gramStart"/>
-      <w:r>
-        <w:t>really worried</w:t>
-      </w:r>
-      <w:proofErr w:type="gramEnd"/>
-      <w:r>
-        <w:t>, but you know, like, I think one thing, I'm always thinking about is before these systems go into the cloud, like what happens if some malicious, you know software gets</w:t>
+        <w:t>Yeah, I guess that's, that's one thing that gets me really worried, but you know, like, I think one thing, I'm always thinking about is before these systems go into the cloud, like what happens if some malicious, you know software gets</w:t>
       </w:r>
     </w:p>
     <w:p>
@@ -31362,15 +30184,7 @@
       </w:r>
       <w:r>
         <w:br/>
-        <w:t xml:space="preserve">and then it's caused Facebook and Instagram and everything to go down and you know, so many organisations rely on Facebook to communicate with people. So, it, it does make you know it doesn't make me realize, make businesses hopefully realize that they can't just rely on one form of, you know, they can't put all their eggs in one basket that that's the quickest way to sum it up. because if they do, there's going to be these outages, even Microsoft services, you know, we experienced those </w:t>
-      </w:r>
-      <w:proofErr w:type="gramStart"/>
-      <w:r>
-        <w:t>once in a while</w:t>
-      </w:r>
-      <w:proofErr w:type="gramEnd"/>
-      <w:r>
-        <w:t xml:space="preserve"> service degradation</w:t>
+        <w:t>and then it's caused Facebook and Instagram and everything to go down and you know, so many organisations rely on Facebook to communicate with people. So, it, it does make you know it doesn't make me realize, make businesses hopefully realize that they can't just rely on one form of, you know, they can't put all their eggs in one basket that that's the quickest way to sum it up. because if they do, there's going to be these outages, even Microsoft services, you know, we experienced those once in a while service degradation</w:t>
       </w:r>
     </w:p>
     <w:p>
@@ -31390,15 +30204,7 @@
       </w:r>
       <w:r>
         <w:br/>
-        <w:t xml:space="preserve">service degradation with, with their products so yeah, yeah, a business, I </w:t>
-      </w:r>
-      <w:proofErr w:type="gramStart"/>
-      <w:r>
-        <w:t>think</w:t>
-      </w:r>
-      <w:proofErr w:type="gramEnd"/>
-      <w:r>
-        <w:t xml:space="preserve"> and people just should not always rely, you should always assume that maybe all those photos you've got backed up to the cloud. I've got my photos on three different providers so that if one goes, if Google goes, I’ve got Amazon Glacier or I've got Microsoft one drive.</w:t>
+        <w:t>service degradation with, with their products so yeah, yeah, a business, I think and people just should not always rely, you should always assume that maybe all those photos you've got backed up to the cloud. I've got my photos on three different providers so that if one goes, if Google goes, I’ve got Amazon Glacier or I've got Microsoft one drive.</w:t>
       </w:r>
       <w:r>
         <w:br/>
@@ -31477,15 +30283,7 @@
       </w:r>
       <w:r>
         <w:br/>
-        <w:t xml:space="preserve">So uh, what do you, just </w:t>
-      </w:r>
-      <w:proofErr w:type="gramStart"/>
-      <w:r>
-        <w:t>really quickly</w:t>
-      </w:r>
-      <w:proofErr w:type="gramEnd"/>
-      <w:r>
-        <w:t>. What's your thoughts about the evolution of human ethics with, with computers and the privacy and stuff?</w:t>
+        <w:t>So uh, what do you, just really quickly. What's your thoughts about the evolution of human ethics with, with computers and the privacy and stuff?</w:t>
       </w:r>
     </w:p>
     <w:p>
@@ -31517,15 +30315,7 @@
       </w:r>
       <w:r>
         <w:br/>
-        <w:t xml:space="preserve">We, when we joined Gmail or joining Google, get a Google account or Microsoft, we're already agreeing to some, some </w:t>
-      </w:r>
-      <w:proofErr w:type="gramStart"/>
-      <w:r>
-        <w:t>quite</w:t>
-      </w:r>
-      <w:proofErr w:type="gramEnd"/>
-      <w:r>
-        <w:t>, you know questionable I guess</w:t>
+        <w:t>We, when we joined Gmail or joining Google, get a Google account or Microsoft, we're already agreeing to some, some quite, you know questionable I guess</w:t>
       </w:r>
     </w:p>
     <w:p>
@@ -31544,15 +30334,7 @@
       </w:r>
       <w:r>
         <w:br/>
-        <w:t xml:space="preserve">legislative, not legislation but rules within, within the user terms and conditions. I think the governments have got to keep on top of it because you know, they're the Google and Microsoft and, and Apple and so on all scraping our data and collecting it so they already have a large pool. Even though they say synonymized large pullover information, but we've just got, I think you just </w:t>
-      </w:r>
-      <w:proofErr w:type="gramStart"/>
-      <w:r>
-        <w:t>have to</w:t>
-      </w:r>
-      <w:proofErr w:type="gramEnd"/>
-      <w:r>
-        <w:t xml:space="preserve"> accept if you say something</w:t>
+        <w:t>legislative, not legislation but rules within, within the user terms and conditions. I think the governments have got to keep on top of it because you know, they're the Google and Microsoft and, and Apple and so on all scraping our data and collecting it so they already have a large pool. Even though they say synonymized large pullover information, but we've just got, I think you just have to accept if you say something</w:t>
       </w:r>
     </w:p>
     <w:p>
@@ -31571,39 +30353,7 @@
       </w:r>
       <w:r>
         <w:br/>
-        <w:t xml:space="preserve">if you put something on the Internet, you know, just accept that, that could be used against you. It could be copied, so just, you just </w:t>
-      </w:r>
-      <w:proofErr w:type="gramStart"/>
-      <w:r>
-        <w:t>have to</w:t>
-      </w:r>
-      <w:proofErr w:type="gramEnd"/>
-      <w:r>
-        <w:t xml:space="preserve"> be mindful of that and I think no matter what rules the government put in place, there's, and even if the businesses abide by them, all it takes is a breach and all your data or some of your data is out there. So, </w:t>
-      </w:r>
-      <w:proofErr w:type="gramStart"/>
-      <w:r>
-        <w:t>Just</w:t>
-      </w:r>
-      <w:proofErr w:type="gramEnd"/>
-      <w:r>
-        <w:t xml:space="preserve"> yeah, I think you just </w:t>
-      </w:r>
-      <w:proofErr w:type="spellStart"/>
-      <w:r>
-        <w:t>gotta</w:t>
-      </w:r>
-      <w:proofErr w:type="spellEnd"/>
-      <w:r>
-        <w:t xml:space="preserve"> be guarded and make sure you've got paper copies of things and accept that what you’ve put out there, could you know, have sensitivities. You just </w:t>
-      </w:r>
-      <w:proofErr w:type="spellStart"/>
-      <w:r>
-        <w:t>gotta</w:t>
-      </w:r>
-      <w:proofErr w:type="spellEnd"/>
-      <w:r>
-        <w:t xml:space="preserve"> be careful.</w:t>
+        <w:t>if you put something on the Internet, you know, just accept that, that could be used against you. It could be copied, so just, you just have to be mindful of that and I think no matter what rules the government put in place, there's, and even if the businesses abide by them, all it takes is a breach and all your data or some of your data is out there. So, Just yeah, I think you just gotta be guarded and make sure you've got paper copies of things and accept that what you’ve put out there, could you know, have sensitivities. You just gotta be careful.</w:t>
       </w:r>
     </w:p>
     <w:p>
@@ -31623,23 +30373,7 @@
       </w:r>
       <w:r>
         <w:br/>
-        <w:t xml:space="preserve">That's </w:t>
-      </w:r>
-      <w:proofErr w:type="gramStart"/>
-      <w:r>
-        <w:t>really good</w:t>
-      </w:r>
-      <w:proofErr w:type="gramEnd"/>
-      <w:r>
-        <w:t xml:space="preserve">! Thank you very much for doing the interview with me Martin. It's been </w:t>
-      </w:r>
-      <w:proofErr w:type="gramStart"/>
-      <w:r>
-        <w:t>really good</w:t>
-      </w:r>
-      <w:proofErr w:type="gramEnd"/>
-      <w:r>
-        <w:t>.</w:t>
+        <w:t>That's really good! Thank you very much for doing the interview with me Martin. It's been really good.</w:t>
       </w:r>
     </w:p>
     <w:p>
@@ -31715,15 +30449,7 @@
       </w:r>
       <w:r>
         <w:br/>
-        <w:t xml:space="preserve">No worries, Brandon. Thank you for those, they they're good questions. They </w:t>
-      </w:r>
-      <w:proofErr w:type="gramStart"/>
-      <w:r>
-        <w:t>definitely got</w:t>
-      </w:r>
-      <w:proofErr w:type="gramEnd"/>
-      <w:r>
-        <w:t xml:space="preserve"> me thinking.</w:t>
+        <w:t>No worries, Brandon. Thank you for those, they they're good questions. They definitely got me thinking.</w:t>
       </w:r>
     </w:p>
     <w:p>
@@ -31761,15 +30487,7 @@
       </w:r>
       <w:r>
         <w:br/>
-        <w:t xml:space="preserve">Alright, well thanks very much, </w:t>
-      </w:r>
-      <w:proofErr w:type="spellStart"/>
-      <w:r>
-        <w:t>bye</w:t>
-      </w:r>
-      <w:proofErr w:type="spellEnd"/>
-      <w:r>
-        <w:t xml:space="preserve"> then.</w:t>
+        <w:t>Alright, well thanks very much, bye then.</w:t>
       </w:r>
     </w:p>
     <w:p>
@@ -36031,12 +34749,135 @@
 </file>
 
 <file path=customXml/item3.xml><?xml version="1.0" encoding="utf-8"?>
-<?mso-contentType ?>
-<FormTemplates xmlns="http://schemas.microsoft.com/sharepoint/v3/contenttype/forms">
-  <Display>DocumentLibraryForm</Display>
-  <Edit>DocumentLibraryForm</Edit>
-  <New>DocumentLibraryForm</New>
-</FormTemplates>
+<b:Sources xmlns:b="http://schemas.openxmlformats.org/officeDocument/2006/bibliography" xmlns="http://schemas.openxmlformats.org/officeDocument/2006/bibliography" SelectedStyle="\APASixthEditionOfficeOnline.xsl" StyleName="APA" Version="6">
+  <b:Source>
+    <b:Tag>JNi19</b:Tag>
+    <b:SourceType>JournalArticle</b:SourceType>
+    <b:Guid>{A8FEB71C-FF62-4712-B3A9-D61DC5971913}</b:Guid>
+    <b:Title>Machine Learning: Applications of Artifical Intelligence to Imaging and Diagnosis</b:Title>
+    <b:Year>2019</b:Year>
+    <b:URL>https://www.ncbi.nlm.nih.gov/pmc/articles/PMC6381354</b:URL>
+    <b:JournalName>Biophysical Reviews</b:JournalName>
+    <b:Pages>111-118</b:Pages>
+    <b:Volume>11</b:Volume>
+    <b:Issue>1</b:Issue>
+    <b:Author>
+      <b:Author>
+        <b:NameList>
+          <b:Person>
+            <b:Last>J</b:Last>
+            <b:First>Nichols</b:First>
+          </b:Person>
+          <b:Person>
+            <b:Last>H</b:Last>
+            <b:First>Chan</b:First>
+          </b:Person>
+          <b:Person>
+            <b:Last>M</b:Last>
+            <b:First>Baker</b:First>
+          </b:Person>
+        </b:NameList>
+      </b:Author>
+    </b:Author>
+    <b:RefOrder>1</b:RefOrder>
+  </b:Source>
+  <b:Source>
+    <b:Tag>IOS21</b:Tag>
+    <b:SourceType>JournalArticle</b:SourceType>
+    <b:Guid>{BE1873B9-F378-42E5-AF1A-543BD6CFEFDB}</b:Guid>
+    <b:Author>
+      <b:Author>
+        <b:Corporate>IOSR-JCE</b:Corporate>
+      </b:Author>
+    </b:Author>
+    <b:Title>A Critical Conceptual Analysis of Definitions of Aritifical Intelligence as Applicable to Computer Engineering</b:Title>
+    <b:JournalName>IOSR Journal of Computer Engineering</b:JournalName>
+    <b:Year>2021</b:Year>
+    <b:Pages>13</b:Pages>
+    <b:Volume>16</b:Volume>
+    <b:Issue>2</b:Issue>
+    <b:RefOrder>2</b:RefOrder>
+  </b:Source>
+  <b:Source>
+    <b:Tag>IBM21</b:Tag>
+    <b:SourceType>InternetSite</b:SourceType>
+    <b:Guid>{FD13984C-7259-4E08-A059-059E6F1D6DDA}</b:Guid>
+    <b:Author>
+      <b:Author>
+        <b:Corporate>IBM</b:Corporate>
+      </b:Author>
+    </b:Author>
+    <b:Title>Ibm.com</b:Title>
+    <b:Year>2021</b:Year>
+    <b:YearAccessed>2021</b:YearAccessed>
+    <b:MonthAccessed>October</b:MonthAccessed>
+    <b:DayAccessed>12</b:DayAccessed>
+    <b:URL>https://www.ibm.com/cloud/learn/machine-learning</b:URL>
+    <b:RefOrder>3</b:RefOrder>
+  </b:Source>
+  <b:Source>
+    <b:Tag>Mar21</b:Tag>
+    <b:SourceType>InternetSite</b:SourceType>
+    <b:Guid>{0589E8FD-619A-465F-B0AB-FCE00A51C7A7}</b:Guid>
+    <b:Title>Toward Data Science</b:Title>
+    <b:Year>2021</b:Year>
+    <b:YearAccessed>2021</b:YearAccessed>
+    <b:MonthAccessed>October</b:MonthAccessed>
+    <b:DayAccessed>12</b:DayAccessed>
+    <b:URL>https://towardsdatascience.com/overview-state-of-the-art-machine-learning-algorithms-per-discipline-per-task-c1a16a66b8bb</b:URL>
+    <b:Author>
+      <b:Author>
+        <b:NameList>
+          <b:Person>
+            <b:Last>Marius</b:Last>
+            <b:First>Hucker</b:First>
+          </b:Person>
+        </b:NameList>
+      </b:Author>
+    </b:Author>
+    <b:RefOrder>4</b:RefOrder>
+  </b:Source>
+  <b:Source>
+    <b:Tag>RobND</b:Tag>
+    <b:SourceType>InternetSite</b:SourceType>
+    <b:Guid>{557D65A5-CDE5-47A0-81DC-B1D070826485}</b:Guid>
+    <b:Title>Research Gate</b:Title>
+    <b:Year>2016</b:Year>
+    <b:YearAccessed>2021</b:YearAccessed>
+    <b:MonthAccessed>October</b:MonthAccessed>
+    <b:DayAccessed>12</b:DayAccessed>
+    <b:URL>https://www.researchgate.net/profile/Roberto-Arroyo-4/publication/304789242/figure/fig2/AS:380415174037504@1467709453041/Example-cases-of-pixel-wise-segmentation-performed-by-SegNet-on-real-road-scenarios.png</b:URL>
+    <b:Author>
+      <b:Author>
+        <b:NameList>
+          <b:Person>
+            <b:Last>Arroyo</b:Last>
+            <b:First>Roberto</b:First>
+          </b:Person>
+        </b:NameList>
+      </b:Author>
+    </b:Author>
+    <b:InternetSiteTitle>SegNet</b:InternetSiteTitle>
+    <b:RefOrder>5</b:RefOrder>
+  </b:Source>
+  <b:Source>
+    <b:Tag>IBM211</b:Tag>
+    <b:SourceType>InternetSite</b:SourceType>
+    <b:Guid>{D8EFBB9F-7AD4-400D-B8B1-E6186DC3333F}</b:Guid>
+    <b:Author>
+      <b:Author>
+        <b:Corporate>IBM</b:Corporate>
+      </b:Author>
+    </b:Author>
+    <b:Title>Ibm.com</b:Title>
+    <b:Year>2021</b:Year>
+    <b:YearAccessed>2021</b:YearAccessed>
+    <b:MonthAccessed>October</b:MonthAccessed>
+    <b:DayAccessed>12</b:DayAccessed>
+    <b:URL>https://www.ibm.com/au-en/cloud/learn/neural-networks</b:URL>
+    <b:RefOrder>6</b:RefOrder>
+  </b:Source>
+</b:Sources>
 </file>
 
 <file path=customXml/item4.xml><?xml version="1.0" encoding="utf-8"?>
@@ -36231,135 +35072,12 @@
 </file>
 
 <file path=customXml/item5.xml><?xml version="1.0" encoding="utf-8"?>
-<b:Sources xmlns:b="http://schemas.openxmlformats.org/officeDocument/2006/bibliography" xmlns="http://schemas.openxmlformats.org/officeDocument/2006/bibliography" SelectedStyle="\APASixthEditionOfficeOnline.xsl" StyleName="APA" Version="6">
-  <b:Source>
-    <b:Tag>JNi19</b:Tag>
-    <b:SourceType>JournalArticle</b:SourceType>
-    <b:Guid>{A8FEB71C-FF62-4712-B3A9-D61DC5971913}</b:Guid>
-    <b:Title>Machine Learning: Applications of Artifical Intelligence to Imaging and Diagnosis</b:Title>
-    <b:Year>2019</b:Year>
-    <b:URL>https://www.ncbi.nlm.nih.gov/pmc/articles/PMC6381354</b:URL>
-    <b:JournalName>Biophysical Reviews</b:JournalName>
-    <b:Pages>111-118</b:Pages>
-    <b:Volume>11</b:Volume>
-    <b:Issue>1</b:Issue>
-    <b:Author>
-      <b:Author>
-        <b:NameList>
-          <b:Person>
-            <b:Last>J</b:Last>
-            <b:First>Nichols</b:First>
-          </b:Person>
-          <b:Person>
-            <b:Last>H</b:Last>
-            <b:First>Chan</b:First>
-          </b:Person>
-          <b:Person>
-            <b:Last>M</b:Last>
-            <b:First>Baker</b:First>
-          </b:Person>
-        </b:NameList>
-      </b:Author>
-    </b:Author>
-    <b:RefOrder>1</b:RefOrder>
-  </b:Source>
-  <b:Source>
-    <b:Tag>IOS21</b:Tag>
-    <b:SourceType>JournalArticle</b:SourceType>
-    <b:Guid>{BE1873B9-F378-42E5-AF1A-543BD6CFEFDB}</b:Guid>
-    <b:Author>
-      <b:Author>
-        <b:Corporate>IOSR-JCE</b:Corporate>
-      </b:Author>
-    </b:Author>
-    <b:Title>A Critical Conceptual Analysis of Definitions of Aritifical Intelligence as Applicable to Computer Engineering</b:Title>
-    <b:JournalName>IOSR Journal of Computer Engineering</b:JournalName>
-    <b:Year>2021</b:Year>
-    <b:Pages>13</b:Pages>
-    <b:Volume>16</b:Volume>
-    <b:Issue>2</b:Issue>
-    <b:RefOrder>2</b:RefOrder>
-  </b:Source>
-  <b:Source>
-    <b:Tag>IBM21</b:Tag>
-    <b:SourceType>InternetSite</b:SourceType>
-    <b:Guid>{FD13984C-7259-4E08-A059-059E6F1D6DDA}</b:Guid>
-    <b:Author>
-      <b:Author>
-        <b:Corporate>IBM</b:Corporate>
-      </b:Author>
-    </b:Author>
-    <b:Title>Ibm.com</b:Title>
-    <b:Year>2021</b:Year>
-    <b:YearAccessed>2021</b:YearAccessed>
-    <b:MonthAccessed>October</b:MonthAccessed>
-    <b:DayAccessed>12</b:DayAccessed>
-    <b:URL>https://www.ibm.com/cloud/learn/machine-learning</b:URL>
-    <b:RefOrder>3</b:RefOrder>
-  </b:Source>
-  <b:Source>
-    <b:Tag>Mar21</b:Tag>
-    <b:SourceType>InternetSite</b:SourceType>
-    <b:Guid>{0589E8FD-619A-465F-B0AB-FCE00A51C7A7}</b:Guid>
-    <b:Title>Toward Data Science</b:Title>
-    <b:Year>2021</b:Year>
-    <b:YearAccessed>2021</b:YearAccessed>
-    <b:MonthAccessed>October</b:MonthAccessed>
-    <b:DayAccessed>12</b:DayAccessed>
-    <b:URL>https://towardsdatascience.com/overview-state-of-the-art-machine-learning-algorithms-per-discipline-per-task-c1a16a66b8bb</b:URL>
-    <b:Author>
-      <b:Author>
-        <b:NameList>
-          <b:Person>
-            <b:Last>Marius</b:Last>
-            <b:First>Hucker</b:First>
-          </b:Person>
-        </b:NameList>
-      </b:Author>
-    </b:Author>
-    <b:RefOrder>4</b:RefOrder>
-  </b:Source>
-  <b:Source>
-    <b:Tag>RobND</b:Tag>
-    <b:SourceType>InternetSite</b:SourceType>
-    <b:Guid>{557D65A5-CDE5-47A0-81DC-B1D070826485}</b:Guid>
-    <b:Title>Research Gate</b:Title>
-    <b:Year>2016</b:Year>
-    <b:YearAccessed>2021</b:YearAccessed>
-    <b:MonthAccessed>October</b:MonthAccessed>
-    <b:DayAccessed>12</b:DayAccessed>
-    <b:URL>https://www.researchgate.net/profile/Roberto-Arroyo-4/publication/304789242/figure/fig2/AS:380415174037504@1467709453041/Example-cases-of-pixel-wise-segmentation-performed-by-SegNet-on-real-road-scenarios.png</b:URL>
-    <b:Author>
-      <b:Author>
-        <b:NameList>
-          <b:Person>
-            <b:Last>Arroyo</b:Last>
-            <b:First>Roberto</b:First>
-          </b:Person>
-        </b:NameList>
-      </b:Author>
-    </b:Author>
-    <b:InternetSiteTitle>SegNet</b:InternetSiteTitle>
-    <b:RefOrder>5</b:RefOrder>
-  </b:Source>
-  <b:Source>
-    <b:Tag>IBM211</b:Tag>
-    <b:SourceType>InternetSite</b:SourceType>
-    <b:Guid>{D8EFBB9F-7AD4-400D-B8B1-E6186DC3333F}</b:Guid>
-    <b:Author>
-      <b:Author>
-        <b:Corporate>IBM</b:Corporate>
-      </b:Author>
-    </b:Author>
-    <b:Title>Ibm.com</b:Title>
-    <b:Year>2021</b:Year>
-    <b:YearAccessed>2021</b:YearAccessed>
-    <b:MonthAccessed>October</b:MonthAccessed>
-    <b:DayAccessed>12</b:DayAccessed>
-    <b:URL>https://www.ibm.com/au-en/cloud/learn/neural-networks</b:URL>
-    <b:RefOrder>6</b:RefOrder>
-  </b:Source>
-</b:Sources>
+<?mso-contentType ?>
+<FormTemplates xmlns="http://schemas.microsoft.com/sharepoint/v3/contenttype/forms">
+  <Display>DocumentLibraryForm</Display>
+  <Edit>DocumentLibraryForm</Edit>
+  <New>DocumentLibraryForm</New>
+</FormTemplates>
 </file>
 
 <file path=customXml/itemProps1.xml><?xml version="1.0" encoding="utf-8"?>
@@ -36380,9 +35098,9 @@
 </file>
 
 <file path=customXml/itemProps3.xml><?xml version="1.0" encoding="utf-8"?>
-<ds:datastoreItem xmlns:ds="http://schemas.openxmlformats.org/officeDocument/2006/customXml" ds:itemID="{1EED052B-D886-4294-9C60-FD5C49F8EA6A}">
+<ds:datastoreItem xmlns:ds="http://schemas.openxmlformats.org/officeDocument/2006/customXml" ds:itemID="{6F83C947-48A0-4D88-AD15-EDDD44ED9DE2}">
   <ds:schemaRefs>
-    <ds:schemaRef ds:uri="http://schemas.microsoft.com/sharepoint/v3/contenttype/forms"/>
+    <ds:schemaRef ds:uri="http://schemas.openxmlformats.org/officeDocument/2006/bibliography"/>
   </ds:schemaRefs>
 </ds:datastoreItem>
 </file>
@@ -36407,9 +35125,9 @@
 </file>
 
 <file path=customXml/itemProps5.xml><?xml version="1.0" encoding="utf-8"?>
-<ds:datastoreItem xmlns:ds="http://schemas.openxmlformats.org/officeDocument/2006/customXml" ds:itemID="{6F83C947-48A0-4D88-AD15-EDDD44ED9DE2}">
+<ds:datastoreItem xmlns:ds="http://schemas.openxmlformats.org/officeDocument/2006/customXml" ds:itemID="{1EED052B-D886-4294-9C60-FD5C49F8EA6A}">
   <ds:schemaRefs>
-    <ds:schemaRef ds:uri="http://schemas.openxmlformats.org/officeDocument/2006/bibliography"/>
+    <ds:schemaRef ds:uri="http://schemas.microsoft.com/sharepoint/v3/contenttype/forms"/>
   </ds:schemaRefs>
 </ds:datastoreItem>
 </file>
</xml_diff>